<commit_message>
Ajout des users stories au dossier fonctionnel et update du pdf du dossier fonctionnel.
</commit_message>
<xml_diff>
--- a/Dossier Fonctionnel/Dossier_Fonctionnel.docx
+++ b/Dossier Fonctionnel/Dossier_Fonctionnel.docx
@@ -3433,7 +3433,7 @@
               </mc:Choice>
               <mc:Fallback>
                 <w:pict>
-                  <v:group w14:anchorId="0CB05C9D" id="Groupe 2" o:spid="_x0000_s1026" style="position:absolute;margin-left:0;margin-top:0;width:172.8pt;height:718.55pt;z-index:-251657216;mso-width-percent:330;mso-height-percent:950;mso-left-percent:40;mso-position-horizontal-relative:page;mso-position-vertical:center;mso-position-vertical-relative:page;mso-width-percent:330;mso-height-percent:950;mso-left-percent:40" coordsize="21945,91257" o:gfxdata="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">
+                  <v:group w14:anchorId="0CB05C9D" id="Groupe 2" o:spid="_x0000_s1026" style="position:absolute;margin-left:0;margin-top:0;width:172.8pt;height:718.55pt;z-index:-251657216;mso-width-percent:330;mso-height-percent:950;mso-left-percent:40;mso-position-horizontal-relative:page;mso-position-vertical:center;mso-position-vertical-relative:page;mso-width-percent:330;mso-height-percent:950;mso-left-percent:40" coordsize="21945,91257" o:gfxdata="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">
                     <v:rect id="Rectangle 3" o:spid="_x0000_s1027" style="position:absolute;width:1945;height:91257;visibility:visible;mso-wrap-style:square;v-text-anchor:middle" o:gfxdata="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" fillcolor="#44546a [3215]" stroked="f" strokeweight="1pt"/>
                     <v:shapetype id="_x0000_t15" coordsize="21600,21600" o:spt="15" adj="16200" path="m@0,l,,,21600@0,21600,21600,10800xe">
                       <v:stroke joinstyle="miter"/>
@@ -3770,7 +3770,7 @@
                     <v:stroke joinstyle="miter"/>
                     <v:path gradientshapeok="t" o:connecttype="rect"/>
                   </v:shapetype>
-                  <v:shape id="Zone de texte 32" o:spid="_x0000_s1055" type="#_x0000_t202" style="position:absolute;margin-left:0;margin-top:0;width:4in;height:28.8pt;z-index:251661312;visibility:visible;mso-wrap-style:square;mso-width-percent:450;mso-height-percent:0;mso-left-percent:420;mso-top-percent:880;mso-wrap-distance-left:9pt;mso-wrap-distance-top:0;mso-wrap-distance-right:9pt;mso-wrap-distance-bottom:0;mso-position-horizontal-relative:page;mso-position-vertical-relative:page;mso-width-percent:450;mso-height-percent:0;mso-left-percent:420;mso-top-percent:880;mso-width-relative:page;mso-height-relative:margin;v-text-anchor:bottom" o:gfxdata="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" filled="f" stroked="f" strokeweight=".5pt">
+                  <v:shape id="Zone de texte 32" o:spid="_x0000_s1055" type="#_x0000_t202" style="position:absolute;margin-left:0;margin-top:0;width:4in;height:28.8pt;z-index:251661312;visibility:visible;mso-wrap-style:square;mso-width-percent:450;mso-height-percent:0;mso-left-percent:420;mso-top-percent:880;mso-wrap-distance-left:9pt;mso-wrap-distance-top:0;mso-wrap-distance-right:9pt;mso-wrap-distance-bottom:0;mso-position-horizontal-relative:page;mso-position-vertical-relative:page;mso-width-percent:450;mso-height-percent:0;mso-left-percent:420;mso-top-percent:880;mso-width-relative:page;mso-height-relative:margin;v-text-anchor:bottom" o:gfxdata="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" filled="f" stroked="f" strokeweight=".5pt">
                     <v:textbox style="mso-fit-shape-to-text:t" inset="0,0,0,0">
                       <w:txbxContent>
                         <w:p>
@@ -4020,7 +4020,7 @@
               </mc:Choice>
               <mc:Fallback>
                 <w:pict>
-                  <v:shape w14:anchorId="6B83646A" id="Zone de texte 1" o:spid="_x0000_s1056" type="#_x0000_t202" style="position:absolute;margin-left:0;margin-top:0;width:4in;height:84.25pt;z-index:251660288;visibility:visible;mso-wrap-style:square;mso-width-percent:450;mso-height-percent:0;mso-left-percent:420;mso-top-percent:175;mso-wrap-distance-left:9pt;mso-wrap-distance-top:0;mso-wrap-distance-right:9pt;mso-wrap-distance-bottom:0;mso-position-horizontal-relative:page;mso-position-vertical-relative:page;mso-width-percent:450;mso-height-percent:0;mso-left-percent:420;mso-top-percent:175;mso-width-relative:page;mso-height-relative:margin;v-text-anchor:top" o:gfxdata="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" filled="f" stroked="f" strokeweight=".5pt">
+                  <v:shape w14:anchorId="6B83646A" id="Zone de texte 1" o:spid="_x0000_s1056" type="#_x0000_t202" style="position:absolute;margin-left:0;margin-top:0;width:4in;height:84.25pt;z-index:251660288;visibility:visible;mso-wrap-style:square;mso-width-percent:450;mso-height-percent:0;mso-left-percent:420;mso-top-percent:175;mso-wrap-distance-left:9pt;mso-wrap-distance-top:0;mso-wrap-distance-right:9pt;mso-wrap-distance-bottom:0;mso-position-horizontal-relative:page;mso-position-vertical-relative:page;mso-width-percent:450;mso-height-percent:0;mso-left-percent:420;mso-top-percent:175;mso-width-relative:page;mso-height-relative:margin;v-text-anchor:top" o:gfxdata="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" filled="f" stroked="f" strokeweight=".5pt">
                     <v:textbox style="mso-fit-shape-to-text:t" inset="0,0,0,0">
                       <w:txbxContent>
                         <w:p>
@@ -4141,7 +4141,7 @@
                         <pic:cNvPicPr/>
                       </pic:nvPicPr>
                       <pic:blipFill>
-                        <a:blip r:embed="rId7">
+                        <a:blip r:embed="rId9">
                           <a:extLst>
                             <a:ext uri="{28A0092B-C50C-407E-A947-70E740481C1C}">
                               <a14:useLocalDpi xmlns:a14="http://schemas.microsoft.com/office/drawing/2010/main" val="0"/>
@@ -4234,7 +4234,7 @@
           <w:r>
             <w:fldChar w:fldCharType="separate"/>
           </w:r>
-          <w:hyperlink w:anchor="_Toc18481091" w:history="1">
+          <w:hyperlink w:anchor="_Toc18619253" w:history="1">
             <w:r>
               <w:rPr>
                 <w:rStyle w:val="Lienhypertexte"/>
@@ -4276,7 +4276,7 @@
                 <w:noProof/>
                 <w:webHidden/>
               </w:rPr>
-              <w:instrText xml:space="preserve"> PAGEREF _Toc18481091 \h </w:instrText>
+              <w:instrText xml:space="preserve"> PAGEREF _Toc18619253 \h </w:instrText>
             </w:r>
             <w:r>
               <w:rPr>
@@ -4296,7 +4296,7 @@
                 <w:noProof/>
                 <w:webHidden/>
               </w:rPr>
-              <w:t>2</w:t>
+              <w:t>3</w:t>
             </w:r>
             <w:r>
               <w:rPr>
@@ -4320,7 +4320,7 @@
               <w:lang w:eastAsia="fr-CA"/>
             </w:rPr>
           </w:pPr>
-          <w:hyperlink w:anchor="_Toc18481092" w:history="1">
+          <w:hyperlink w:anchor="_Toc18619254" w:history="1">
             <w:r>
               <w:rPr>
                 <w:rStyle w:val="Lienhypertexte"/>
@@ -4362,7 +4362,7 @@
                 <w:noProof/>
                 <w:webHidden/>
               </w:rPr>
-              <w:instrText xml:space="preserve"> PAGEREF _Toc18481092 \h </w:instrText>
+              <w:instrText xml:space="preserve"> PAGEREF _Toc18619254 \h </w:instrText>
             </w:r>
             <w:r>
               <w:rPr>
@@ -4382,7 +4382,7 @@
                 <w:noProof/>
                 <w:webHidden/>
               </w:rPr>
-              <w:t>2</w:t>
+              <w:t>3</w:t>
             </w:r>
             <w:r>
               <w:rPr>
@@ -4401,7 +4401,7 @@
               <w:lang w:eastAsia="fr-CA"/>
             </w:rPr>
           </w:pPr>
-          <w:hyperlink w:anchor="_Toc18481093" w:history="1">
+          <w:hyperlink w:anchor="_Toc18619255" w:history="1">
             <w:r>
               <w:rPr>
                 <w:rStyle w:val="Lienhypertexte"/>
@@ -4437,7 +4437,7 @@
               <w:rPr>
                 <w:webHidden/>
               </w:rPr>
-              <w:instrText xml:space="preserve"> PAGEREF _Toc18481093 \h </w:instrText>
+              <w:instrText xml:space="preserve"> PAGEREF _Toc18619255 \h </w:instrText>
             </w:r>
             <w:r>
               <w:rPr>
@@ -4454,7 +4454,7 @@
               <w:rPr>
                 <w:webHidden/>
               </w:rPr>
-              <w:t>3</w:t>
+              <w:t>4</w:t>
             </w:r>
             <w:r>
               <w:rPr>
@@ -4472,7 +4472,7 @@
               <w:lang w:eastAsia="fr-CA"/>
             </w:rPr>
           </w:pPr>
-          <w:hyperlink w:anchor="_Toc18481094" w:history="1">
+          <w:hyperlink w:anchor="_Toc18619256" w:history="1">
             <w:r>
               <w:rPr>
                 <w:rStyle w:val="Lienhypertexte"/>
@@ -4508,7 +4508,7 @@
               <w:rPr>
                 <w:webHidden/>
               </w:rPr>
-              <w:instrText xml:space="preserve"> PAGEREF _Toc18481094 \h </w:instrText>
+              <w:instrText xml:space="preserve"> PAGEREF _Toc18619256 \h </w:instrText>
             </w:r>
             <w:r>
               <w:rPr>
@@ -4525,7 +4525,7 @@
               <w:rPr>
                 <w:webHidden/>
               </w:rPr>
-              <w:t>4</w:t>
+              <w:t>5</w:t>
             </w:r>
             <w:r>
               <w:rPr>
@@ -4543,7 +4543,7 @@
               <w:lang w:eastAsia="fr-CA"/>
             </w:rPr>
           </w:pPr>
-          <w:hyperlink w:anchor="_Toc18481095" w:history="1">
+          <w:hyperlink w:anchor="_Toc18619257" w:history="1">
             <w:r>
               <w:rPr>
                 <w:rStyle w:val="Lienhypertexte"/>
@@ -4579,7 +4579,7 @@
               <w:rPr>
                 <w:webHidden/>
               </w:rPr>
-              <w:instrText xml:space="preserve"> PAGEREF _Toc18481095 \h </w:instrText>
+              <w:instrText xml:space="preserve"> PAGEREF _Toc18619257 \h </w:instrText>
             </w:r>
             <w:r>
               <w:rPr>
@@ -4596,7 +4596,7 @@
               <w:rPr>
                 <w:webHidden/>
               </w:rPr>
-              <w:t>5</w:t>
+              <w:t>6</w:t>
             </w:r>
             <w:r>
               <w:rPr>
@@ -4614,7 +4614,7 @@
               <w:lang w:eastAsia="fr-CA"/>
             </w:rPr>
           </w:pPr>
-          <w:hyperlink w:anchor="_Toc18481096" w:history="1">
+          <w:hyperlink w:anchor="_Toc18619258" w:history="1">
             <w:r>
               <w:rPr>
                 <w:rStyle w:val="Lienhypertexte"/>
@@ -4650,7 +4650,7 @@
               <w:rPr>
                 <w:webHidden/>
               </w:rPr>
-              <w:instrText xml:space="preserve"> PAGEREF _Toc18481096 \h </w:instrText>
+              <w:instrText xml:space="preserve"> PAGEREF _Toc18619258 \h </w:instrText>
             </w:r>
             <w:r>
               <w:rPr>
@@ -4667,7 +4667,7 @@
               <w:rPr>
                 <w:webHidden/>
               </w:rPr>
-              <w:t>6</w:t>
+              <w:t>7</w:t>
             </w:r>
             <w:r>
               <w:rPr>
@@ -4685,7 +4685,7 @@
               <w:lang w:eastAsia="fr-CA"/>
             </w:rPr>
           </w:pPr>
-          <w:hyperlink w:anchor="_Toc18481097" w:history="1">
+          <w:hyperlink w:anchor="_Toc18619259" w:history="1">
             <w:r>
               <w:rPr>
                 <w:rStyle w:val="Lienhypertexte"/>
@@ -4721,7 +4721,7 @@
               <w:rPr>
                 <w:webHidden/>
               </w:rPr>
-              <w:instrText xml:space="preserve"> PAGEREF _Toc18481097 \h </w:instrText>
+              <w:instrText xml:space="preserve"> PAGEREF _Toc18619259 \h </w:instrText>
             </w:r>
             <w:r>
               <w:rPr>
@@ -4738,7 +4738,7 @@
               <w:rPr>
                 <w:webHidden/>
               </w:rPr>
-              <w:t>7</w:t>
+              <w:t>8</w:t>
             </w:r>
             <w:r>
               <w:rPr>
@@ -4756,7 +4756,7 @@
               <w:lang w:eastAsia="fr-CA"/>
             </w:rPr>
           </w:pPr>
-          <w:hyperlink w:anchor="_Toc18481098" w:history="1">
+          <w:hyperlink w:anchor="_Toc18619260" w:history="1">
             <w:r>
               <w:rPr>
                 <w:rStyle w:val="Lienhypertexte"/>
@@ -4792,7 +4792,7 @@
               <w:rPr>
                 <w:webHidden/>
               </w:rPr>
-              <w:instrText xml:space="preserve"> PAGEREF _Toc18481098 \h </w:instrText>
+              <w:instrText xml:space="preserve"> PAGEREF _Toc18619260 \h </w:instrText>
             </w:r>
             <w:r>
               <w:rPr>
@@ -4809,7 +4809,7 @@
               <w:rPr>
                 <w:webHidden/>
               </w:rPr>
-              <w:t>8</w:t>
+              <w:t>9</w:t>
             </w:r>
             <w:r>
               <w:rPr>
@@ -4827,7 +4827,7 @@
               <w:lang w:eastAsia="fr-CA"/>
             </w:rPr>
           </w:pPr>
-          <w:hyperlink w:anchor="_Toc18481099" w:history="1">
+          <w:hyperlink w:anchor="_Toc18619261" w:history="1">
             <w:r>
               <w:rPr>
                 <w:rStyle w:val="Lienhypertexte"/>
@@ -4863,7 +4863,7 @@
               <w:rPr>
                 <w:webHidden/>
               </w:rPr>
-              <w:instrText xml:space="preserve"> PAGEREF _Toc18481099 \h </w:instrText>
+              <w:instrText xml:space="preserve"> PAGEREF _Toc18619261 \h </w:instrText>
             </w:r>
             <w:r>
               <w:rPr>
@@ -4880,7 +4880,7 @@
               <w:rPr>
                 <w:webHidden/>
               </w:rPr>
-              <w:t>9</w:t>
+              <w:t>10</w:t>
             </w:r>
             <w:r>
               <w:rPr>
@@ -4898,7 +4898,7 @@
               <w:lang w:eastAsia="fr-CA"/>
             </w:rPr>
           </w:pPr>
-          <w:hyperlink w:anchor="_Toc18481100" w:history="1">
+          <w:hyperlink w:anchor="_Toc18619262" w:history="1">
             <w:r>
               <w:rPr>
                 <w:rStyle w:val="Lienhypertexte"/>
@@ -4934,7 +4934,7 @@
               <w:rPr>
                 <w:webHidden/>
               </w:rPr>
-              <w:instrText xml:space="preserve"> PAGEREF _Toc18481100 \h </w:instrText>
+              <w:instrText xml:space="preserve"> PAGEREF _Toc18619262 \h </w:instrText>
             </w:r>
             <w:r>
               <w:rPr>
@@ -4951,7 +4951,7 @@
               <w:rPr>
                 <w:webHidden/>
               </w:rPr>
-              <w:t>10</w:t>
+              <w:t>11</w:t>
             </w:r>
             <w:r>
               <w:rPr>
@@ -4974,7 +4974,7 @@
               <w:lang w:eastAsia="fr-CA"/>
             </w:rPr>
           </w:pPr>
-          <w:hyperlink w:anchor="_Toc18481101" w:history="1">
+          <w:hyperlink w:anchor="_Toc18619263" w:history="1">
             <w:r>
               <w:rPr>
                 <w:rStyle w:val="Lienhypertexte"/>
@@ -4995,7 +4995,7 @@
                 <w:rStyle w:val="Lienhypertexte"/>
                 <w:noProof/>
               </w:rPr>
-              <w:t>Maquettes des écrans</w:t>
+              <w:t>User Stories</w:t>
             </w:r>
             <w:r>
               <w:rPr>
@@ -5016,7 +5016,7 @@
                 <w:noProof/>
                 <w:webHidden/>
               </w:rPr>
-              <w:instrText xml:space="preserve"> PAGEREF _Toc18481101 \h </w:instrText>
+              <w:instrText xml:space="preserve"> PAGEREF _Toc18619263 \h </w:instrText>
             </w:r>
             <w:r>
               <w:rPr>
@@ -5036,7 +5036,7 @@
                 <w:noProof/>
                 <w:webHidden/>
               </w:rPr>
-              <w:t>11</w:t>
+              <w:t>12</w:t>
             </w:r>
             <w:r>
               <w:rPr>
@@ -5055,7 +5055,7 @@
               <w:lang w:eastAsia="fr-CA"/>
             </w:rPr>
           </w:pPr>
-          <w:hyperlink w:anchor="_Toc18481102" w:history="1">
+          <w:hyperlink w:anchor="_Toc18619264" w:history="1">
             <w:r>
               <w:rPr>
                 <w:rStyle w:val="Lienhypertexte"/>
@@ -5073,7 +5073,7 @@
               <w:rPr>
                 <w:rStyle w:val="Lienhypertexte"/>
               </w:rPr>
-              <w:t xml:space="preserve"> Ecran d’accueil et informations des bouées</w:t>
+              <w:t>Consulter les statistiques</w:t>
             </w:r>
             <w:r>
               <w:rPr>
@@ -5091,7 +5091,7 @@
               <w:rPr>
                 <w:webHidden/>
               </w:rPr>
-              <w:instrText xml:space="preserve"> PAGEREF _Toc18481102 \h </w:instrText>
+              <w:instrText xml:space="preserve"> PAGEREF _Toc18619264 \h </w:instrText>
             </w:r>
             <w:r>
               <w:rPr>
@@ -5108,7 +5108,7 @@
               <w:rPr>
                 <w:webHidden/>
               </w:rPr>
-              <w:t>11</w:t>
+              <w:t>12</w:t>
             </w:r>
             <w:r>
               <w:rPr>
@@ -5126,7 +5126,7 @@
               <w:lang w:eastAsia="fr-CA"/>
             </w:rPr>
           </w:pPr>
-          <w:hyperlink w:anchor="_Toc18481103" w:history="1">
+          <w:hyperlink w:anchor="_Toc18619265" w:history="1">
             <w:r>
               <w:rPr>
                 <w:rStyle w:val="Lienhypertexte"/>
@@ -5144,7 +5144,7 @@
               <w:rPr>
                 <w:rStyle w:val="Lienhypertexte"/>
               </w:rPr>
-              <w:t>Ecran pour l’affichage des statistiques</w:t>
+              <w:t>Effectuer / Enregistrer un calcul</w:t>
             </w:r>
             <w:r>
               <w:rPr>
@@ -5162,7 +5162,7 @@
               <w:rPr>
                 <w:webHidden/>
               </w:rPr>
-              <w:instrText xml:space="preserve"> PAGEREF _Toc18481103 \h </w:instrText>
+              <w:instrText xml:space="preserve"> PAGEREF _Toc18619265 \h </w:instrText>
             </w:r>
             <w:r>
               <w:rPr>
@@ -5179,7 +5179,220 @@
               <w:rPr>
                 <w:webHidden/>
               </w:rPr>
-              <w:t>12</w:t>
+              <w:t>13</w:t>
+            </w:r>
+            <w:r>
+              <w:rPr>
+                <w:webHidden/>
+              </w:rPr>
+              <w:fldChar w:fldCharType="end"/>
+            </w:r>
+          </w:hyperlink>
+        </w:p>
+        <w:p>
+          <w:pPr>
+            <w:pStyle w:val="TM2"/>
+            <w:rPr>
+              <w:rFonts w:eastAsiaTheme="minorEastAsia"/>
+              <w:lang w:eastAsia="fr-CA"/>
+            </w:rPr>
+          </w:pPr>
+          <w:hyperlink w:anchor="_Toc18619266" w:history="1">
+            <w:r>
+              <w:rPr>
+                <w:rStyle w:val="Lienhypertexte"/>
+              </w:rPr>
+              <w:t>3.3</w:t>
+            </w:r>
+            <w:r>
+              <w:rPr>
+                <w:rFonts w:eastAsiaTheme="minorEastAsia"/>
+                <w:lang w:eastAsia="fr-CA"/>
+              </w:rPr>
+              <w:tab/>
+            </w:r>
+            <w:r>
+              <w:rPr>
+                <w:rStyle w:val="Lienhypertexte"/>
+              </w:rPr>
+              <w:t>Fiabilité des bouées</w:t>
+            </w:r>
+            <w:r>
+              <w:rPr>
+                <w:webHidden/>
+              </w:rPr>
+              <w:tab/>
+            </w:r>
+            <w:r>
+              <w:rPr>
+                <w:webHidden/>
+              </w:rPr>
+              <w:fldChar w:fldCharType="begin"/>
+            </w:r>
+            <w:r>
+              <w:rPr>
+                <w:webHidden/>
+              </w:rPr>
+              <w:instrText xml:space="preserve"> PAGEREF _Toc18619266 \h </w:instrText>
+            </w:r>
+            <w:r>
+              <w:rPr>
+                <w:webHidden/>
+              </w:rPr>
+            </w:r>
+            <w:r>
+              <w:rPr>
+                <w:webHidden/>
+              </w:rPr>
+              <w:fldChar w:fldCharType="separate"/>
+            </w:r>
+            <w:r>
+              <w:rPr>
+                <w:webHidden/>
+              </w:rPr>
+              <w:t>14</w:t>
+            </w:r>
+            <w:r>
+              <w:rPr>
+                <w:webHidden/>
+              </w:rPr>
+              <w:fldChar w:fldCharType="end"/>
+            </w:r>
+          </w:hyperlink>
+        </w:p>
+        <w:p>
+          <w:pPr>
+            <w:pStyle w:val="TM2"/>
+            <w:rPr>
+              <w:rFonts w:eastAsiaTheme="minorEastAsia"/>
+              <w:lang w:eastAsia="fr-CA"/>
+            </w:rPr>
+          </w:pPr>
+          <w:hyperlink w:anchor="_Toc18619267" w:history="1">
+            <w:r>
+              <w:rPr>
+                <w:rStyle w:val="Lienhypertexte"/>
+              </w:rPr>
+              <w:t>3.4</w:t>
+            </w:r>
+            <w:r>
+              <w:rPr>
+                <w:rFonts w:eastAsiaTheme="minorEastAsia"/>
+                <w:lang w:eastAsia="fr-CA"/>
+              </w:rPr>
+              <w:tab/>
+            </w:r>
+            <w:r>
+              <w:rPr>
+                <w:rStyle w:val="Lienhypertexte"/>
+              </w:rPr>
+              <w:t>Consulter les données d’une bouée</w:t>
+            </w:r>
+            <w:r>
+              <w:rPr>
+                <w:webHidden/>
+              </w:rPr>
+              <w:tab/>
+            </w:r>
+            <w:r>
+              <w:rPr>
+                <w:webHidden/>
+              </w:rPr>
+              <w:fldChar w:fldCharType="begin"/>
+            </w:r>
+            <w:r>
+              <w:rPr>
+                <w:webHidden/>
+              </w:rPr>
+              <w:instrText xml:space="preserve"> PAGEREF _Toc18619267 \h </w:instrText>
+            </w:r>
+            <w:r>
+              <w:rPr>
+                <w:webHidden/>
+              </w:rPr>
+            </w:r>
+            <w:r>
+              <w:rPr>
+                <w:webHidden/>
+              </w:rPr>
+              <w:fldChar w:fldCharType="separate"/>
+            </w:r>
+            <w:r>
+              <w:rPr>
+                <w:webHidden/>
+              </w:rPr>
+              <w:t>15</w:t>
+            </w:r>
+            <w:r>
+              <w:rPr>
+                <w:webHidden/>
+              </w:rPr>
+              <w:fldChar w:fldCharType="end"/>
+            </w:r>
+          </w:hyperlink>
+        </w:p>
+        <w:p>
+          <w:pPr>
+            <w:pStyle w:val="TM2"/>
+            <w:rPr>
+              <w:rFonts w:eastAsiaTheme="minorEastAsia"/>
+              <w:lang w:eastAsia="fr-CA"/>
+            </w:rPr>
+          </w:pPr>
+          <w:hyperlink w:anchor="_Toc18619268" w:history="1">
+            <w:r>
+              <w:rPr>
+                <w:rStyle w:val="Lienhypertexte"/>
+              </w:rPr>
+              <w:t>3.5</w:t>
+            </w:r>
+            <w:r>
+              <w:rPr>
+                <w:rFonts w:eastAsiaTheme="minorEastAsia"/>
+                <w:lang w:eastAsia="fr-CA"/>
+              </w:rPr>
+              <w:tab/>
+            </w:r>
+            <w:r>
+              <w:rPr>
+                <w:rStyle w:val="Lienhypertexte"/>
+              </w:rPr>
+              <w:t>Intéractions avec la carte</w:t>
+            </w:r>
+            <w:r>
+              <w:rPr>
+                <w:webHidden/>
+              </w:rPr>
+              <w:tab/>
+            </w:r>
+            <w:r>
+              <w:rPr>
+                <w:webHidden/>
+              </w:rPr>
+              <w:fldChar w:fldCharType="begin"/>
+            </w:r>
+            <w:r>
+              <w:rPr>
+                <w:webHidden/>
+              </w:rPr>
+              <w:instrText xml:space="preserve"> PAGEREF _Toc18619268 \h </w:instrText>
+            </w:r>
+            <w:r>
+              <w:rPr>
+                <w:webHidden/>
+              </w:rPr>
+            </w:r>
+            <w:r>
+              <w:rPr>
+                <w:webHidden/>
+              </w:rPr>
+              <w:fldChar w:fldCharType="separate"/>
+            </w:r>
+            <w:r>
+              <w:rPr>
+                <w:webHidden/>
+              </w:rPr>
+              <w:t>16</w:t>
             </w:r>
             <w:r>
               <w:rPr>
@@ -5202,7 +5415,7 @@
               <w:lang w:eastAsia="fr-CA"/>
             </w:rPr>
           </w:pPr>
-          <w:hyperlink w:anchor="_Toc18481104" w:history="1">
+          <w:hyperlink w:anchor="_Toc18619269" w:history="1">
             <w:r>
               <w:rPr>
                 <w:rStyle w:val="Lienhypertexte"/>
@@ -5223,7 +5436,7 @@
                 <w:rStyle w:val="Lienhypertexte"/>
                 <w:noProof/>
               </w:rPr>
-              <w:t>Tests Fonctionnels</w:t>
+              <w:t>Maquettes des écrans</w:t>
             </w:r>
             <w:r>
               <w:rPr>
@@ -5244,7 +5457,7 @@
                 <w:noProof/>
                 <w:webHidden/>
               </w:rPr>
-              <w:instrText xml:space="preserve"> PAGEREF _Toc18481104 \h </w:instrText>
+              <w:instrText xml:space="preserve"> PAGEREF _Toc18619269 \h </w:instrText>
             </w:r>
             <w:r>
               <w:rPr>
@@ -5264,7 +5477,7 @@
                 <w:noProof/>
                 <w:webHidden/>
               </w:rPr>
-              <w:t>13</w:t>
+              <w:t>17</w:t>
             </w:r>
             <w:r>
               <w:rPr>
@@ -5283,21 +5496,34 @@
               <w:lang w:eastAsia="fr-CA"/>
             </w:rPr>
           </w:pPr>
-          <w:hyperlink w:anchor="_Toc18481105" w:history="1">
+          <w:hyperlink w:anchor="_Toc18619270" w:history="1">
             <w:r>
               <w:rPr>
                 <w:rStyle w:val="Lienhypertexte"/>
               </w:rPr>
-              <w:t>Préconditions des tests</w:t>
-            </w:r>
-            <w:r>
-              <w:rPr>
-                <w:webHidden/>
+              <w:t>4.1</w:t>
+            </w:r>
+            <w:r>
+              <w:rPr>
+                <w:rFonts w:eastAsiaTheme="minorEastAsia"/>
+                <w:lang w:eastAsia="fr-CA"/>
               </w:rPr>
               <w:tab/>
             </w:r>
             <w:r>
               <w:rPr>
+                <w:rStyle w:val="Lienhypertexte"/>
+              </w:rPr>
+              <w:t xml:space="preserve"> Ecran d’accueil et informations des bouées</w:t>
+            </w:r>
+            <w:r>
+              <w:rPr>
+                <w:webHidden/>
+              </w:rPr>
+              <w:tab/>
+            </w:r>
+            <w:r>
+              <w:rPr>
                 <w:webHidden/>
               </w:rPr>
               <w:fldChar w:fldCharType="begin"/>
@@ -5306,7 +5532,7 @@
               <w:rPr>
                 <w:webHidden/>
               </w:rPr>
-              <w:instrText xml:space="preserve"> PAGEREF _Toc18481105 \h </w:instrText>
+              <w:instrText xml:space="preserve"> PAGEREF _Toc18619270 \h </w:instrText>
             </w:r>
             <w:r>
               <w:rPr>
@@ -5323,7 +5549,78 @@
               <w:rPr>
                 <w:webHidden/>
               </w:rPr>
-              <w:t>13</w:t>
+              <w:t>17</w:t>
+            </w:r>
+            <w:r>
+              <w:rPr>
+                <w:webHidden/>
+              </w:rPr>
+              <w:fldChar w:fldCharType="end"/>
+            </w:r>
+          </w:hyperlink>
+        </w:p>
+        <w:p>
+          <w:pPr>
+            <w:pStyle w:val="TM2"/>
+            <w:rPr>
+              <w:rFonts w:eastAsiaTheme="minorEastAsia"/>
+              <w:lang w:eastAsia="fr-CA"/>
+            </w:rPr>
+          </w:pPr>
+          <w:hyperlink w:anchor="_Toc18619271" w:history="1">
+            <w:r>
+              <w:rPr>
+                <w:rStyle w:val="Lienhypertexte"/>
+              </w:rPr>
+              <w:t>4.2</w:t>
+            </w:r>
+            <w:r>
+              <w:rPr>
+                <w:rFonts w:eastAsiaTheme="minorEastAsia"/>
+                <w:lang w:eastAsia="fr-CA"/>
+              </w:rPr>
+              <w:tab/>
+            </w:r>
+            <w:r>
+              <w:rPr>
+                <w:rStyle w:val="Lienhypertexte"/>
+              </w:rPr>
+              <w:t>Ecran pour l’affichage des statistiques</w:t>
+            </w:r>
+            <w:r>
+              <w:rPr>
+                <w:webHidden/>
+              </w:rPr>
+              <w:tab/>
+            </w:r>
+            <w:r>
+              <w:rPr>
+                <w:webHidden/>
+              </w:rPr>
+              <w:fldChar w:fldCharType="begin"/>
+            </w:r>
+            <w:r>
+              <w:rPr>
+                <w:webHidden/>
+              </w:rPr>
+              <w:instrText xml:space="preserve"> PAGEREF _Toc18619271 \h </w:instrText>
+            </w:r>
+            <w:r>
+              <w:rPr>
+                <w:webHidden/>
+              </w:rPr>
+            </w:r>
+            <w:r>
+              <w:rPr>
+                <w:webHidden/>
+              </w:rPr>
+              <w:fldChar w:fldCharType="separate"/>
+            </w:r>
+            <w:r>
+              <w:rPr>
+                <w:webHidden/>
+              </w:rPr>
+              <w:t>18</w:t>
             </w:r>
             <w:r>
               <w:rPr>
@@ -5350,6 +5647,8 @@
       <w:r>
         <w:br w:type="page"/>
       </w:r>
+      <w:bookmarkStart w:id="0" w:name="_GoBack"/>
+      <w:bookmarkEnd w:id="0"/>
     </w:p>
     <w:p>
       <w:pPr>
@@ -5359,12 +5658,12 @@
           <w:numId w:val="1"/>
         </w:numPr>
       </w:pPr>
-      <w:bookmarkStart w:id="0" w:name="_Toc18481091"/>
+      <w:bookmarkStart w:id="1" w:name="_Toc18619253"/>
       <w:r>
         <w:lastRenderedPageBreak/>
         <w:t>Diagramme de cas d’utilisation</w:t>
       </w:r>
-      <w:bookmarkEnd w:id="0"/>
+      <w:bookmarkEnd w:id="1"/>
     </w:p>
     <w:p>
       <w:r>
@@ -5403,7 +5702,7 @@
                     <pic:cNvPicPr/>
                   </pic:nvPicPr>
                   <pic:blipFill>
-                    <a:blip r:embed="rId8">
+                    <a:blip r:embed="rId10">
                       <a:extLst>
                         <a:ext uri="{28A0092B-C50C-407E-A947-70E740481C1C}">
                           <a14:useLocalDpi xmlns:a14="http://schemas.microsoft.com/office/drawing/2010/main" val="0"/>
@@ -5452,7 +5751,7 @@
       <w:r>
         <w:t xml:space="preserve">Avec </w:t>
       </w:r>
-      <w:hyperlink r:id="rId9" w:history="1">
+      <w:hyperlink r:id="rId11" w:history="1">
         <w:r>
           <w:rPr>
             <w:rStyle w:val="Lienhypertexte"/>
@@ -5469,11 +5768,11 @@
           <w:numId w:val="1"/>
         </w:numPr>
       </w:pPr>
-      <w:bookmarkStart w:id="1" w:name="_Toc18481092"/>
+      <w:bookmarkStart w:id="2" w:name="_Toc18619254"/>
       <w:r>
         <w:t>Description des cas d’utilisation</w:t>
       </w:r>
-      <w:bookmarkEnd w:id="1"/>
+      <w:bookmarkEnd w:id="2"/>
     </w:p>
     <w:p>
       <w:pPr>
@@ -5631,12 +5930,12 @@
           <w:numId w:val="1"/>
         </w:numPr>
       </w:pPr>
-      <w:bookmarkStart w:id="2" w:name="_Toc18481093"/>
+      <w:bookmarkStart w:id="3" w:name="_Toc18619255"/>
       <w:r>
         <w:lastRenderedPageBreak/>
         <w:t>Consulter les statistiques</w:t>
       </w:r>
-      <w:bookmarkEnd w:id="2"/>
+      <w:bookmarkEnd w:id="3"/>
     </w:p>
     <w:p>
       <w:pPr>
@@ -5667,10 +5966,10 @@
             <o:lock v:ext="edit" aspectratio="t"/>
           </v:shapetype>
           <v:shape id="_x0000_s1028" type="#_x0000_t75" style="position:absolute;margin-left:-20.7pt;margin-top:14pt;width:512pt;height:474.55pt;z-index:251668480" wrapcoords="-32 0 -32 21498 21600 21498 21600 0 -32 0">
-            <v:imagedata r:id="rId10" o:title="" cropbottom="3660f"/>
+            <v:imagedata r:id="rId12" o:title="" cropbottom="3660f"/>
             <w10:wrap type="tight"/>
           </v:shape>
-          <o:OLEObject Type="Embed" ProgID="Excel.Sheet.12" ShapeID="_x0000_s1028" DrawAspect="Content" ObjectID="_1629128476" r:id="rId11"/>
+          <o:OLEObject Type="Embed" ProgID="Excel.Sheet.12" ShapeID="_x0000_s1028" DrawAspect="Content" ObjectID="_1629232102" r:id="rId13"/>
         </w:object>
       </w:r>
     </w:p>
@@ -5695,12 +5994,12 @@
           <w:numId w:val="1"/>
         </w:numPr>
       </w:pPr>
-      <w:bookmarkStart w:id="3" w:name="_Toc18481094"/>
+      <w:bookmarkStart w:id="4" w:name="_Toc18619256"/>
       <w:r>
         <w:lastRenderedPageBreak/>
         <w:t>Consulter les données brutes</w:t>
       </w:r>
-      <w:bookmarkEnd w:id="3"/>
+      <w:bookmarkEnd w:id="4"/>
     </w:p>
     <w:p>
       <w:pPr>
@@ -5712,10 +6011,10 @@
         </w:rPr>
         <w:object w:dxaOrig="1440" w:dyaOrig="1440" w14:anchorId="1C86975D">
           <v:shape id="_x0000_s1029" type="#_x0000_t75" style="position:absolute;margin-left:-20.65pt;margin-top:20.05pt;width:512pt;height:475.45pt;z-index:251670528" wrapcoords="-32 0 -32 21464 21600 21464 21600 0 -32 0">
-            <v:imagedata r:id="rId12" o:title="" cropbottom="3548f"/>
+            <v:imagedata r:id="rId14" o:title="" cropbottom="3548f"/>
             <w10:wrap type="tight"/>
           </v:shape>
-          <o:OLEObject Type="Embed" ProgID="Excel.Sheet.12" ShapeID="_x0000_s1029" DrawAspect="Content" ObjectID="_1629128477" r:id="rId13"/>
+          <o:OLEObject Type="Embed" ProgID="Excel.Sheet.12" ShapeID="_x0000_s1029" DrawAspect="Content" ObjectID="_1629232103" r:id="rId15"/>
         </w:object>
       </w:r>
     </w:p>
@@ -5740,7 +6039,7 @@
           <w:numId w:val="1"/>
         </w:numPr>
       </w:pPr>
-      <w:bookmarkStart w:id="4" w:name="_Toc18481095"/>
+      <w:bookmarkStart w:id="5" w:name="_Toc18619257"/>
       <w:r>
         <w:rPr>
           <w:noProof/>
@@ -5748,16 +6047,16 @@
         <w:lastRenderedPageBreak/>
         <w:object w:dxaOrig="1440" w:dyaOrig="1440" w14:anchorId="7BB9F0E9">
           <v:shape id="_x0000_s1030" type="#_x0000_t75" style="position:absolute;left:0;text-align:left;margin-left:-20.65pt;margin-top:37.25pt;width:512pt;height:476pt;z-index:251672576" wrapcoords="-32 0 -32 21430 21600 21430 21600 0 -32 0">
-            <v:imagedata r:id="rId14" o:title="" cropbottom="3473f"/>
+            <v:imagedata r:id="rId16" o:title="" cropbottom="3473f"/>
             <w10:wrap type="tight"/>
           </v:shape>
-          <o:OLEObject Type="Embed" ProgID="Excel.Sheet.12" ShapeID="_x0000_s1030" DrawAspect="Content" ObjectID="_1629128478" r:id="rId15"/>
+          <o:OLEObject Type="Embed" ProgID="Excel.Sheet.12" ShapeID="_x0000_s1030" DrawAspect="Content" ObjectID="_1629232104" r:id="rId17"/>
         </w:object>
       </w:r>
       <w:r>
         <w:t>Consulter les informations d’une bouée</w:t>
       </w:r>
-      <w:bookmarkEnd w:id="4"/>
+      <w:bookmarkEnd w:id="5"/>
     </w:p>
     <w:p>
       <w:pPr>
@@ -5786,12 +6085,12 @@
           <w:numId w:val="1"/>
         </w:numPr>
       </w:pPr>
-      <w:bookmarkStart w:id="5" w:name="_Toc18481096"/>
+      <w:bookmarkStart w:id="6" w:name="_Toc18619258"/>
       <w:r>
         <w:lastRenderedPageBreak/>
         <w:t>Rechercher sur une plage de données</w:t>
       </w:r>
-      <w:bookmarkEnd w:id="5"/>
+      <w:bookmarkEnd w:id="6"/>
     </w:p>
     <w:p>
       <w:pPr>
@@ -5803,10 +6102,10 @@
         </w:rPr>
         <w:object w:dxaOrig="1440" w:dyaOrig="1440" w14:anchorId="6AB61D91">
           <v:shape id="_x0000_s1031" type="#_x0000_t75" style="position:absolute;margin-left:-20.7pt;margin-top:18.65pt;width:512pt;height:477.2pt;z-index:251674624" wrapcoords="-32 0 -32 21362 21600 21362 21600 0 -32 0">
-            <v:imagedata r:id="rId16" o:title="" cropbottom="3324f"/>
+            <v:imagedata r:id="rId18" o:title="" cropbottom="3324f"/>
             <w10:wrap type="tight"/>
           </v:shape>
-          <o:OLEObject Type="Embed" ProgID="Excel.Sheet.12" ShapeID="_x0000_s1031" DrawAspect="Content" ObjectID="_1629128479" r:id="rId17"/>
+          <o:OLEObject Type="Embed" ProgID="Excel.Sheet.12" ShapeID="_x0000_s1031" DrawAspect="Content" ObjectID="_1629232105" r:id="rId19"/>
         </w:object>
       </w:r>
     </w:p>
@@ -5832,7 +6131,7 @@
           <w:numId w:val="1"/>
         </w:numPr>
       </w:pPr>
-      <w:bookmarkStart w:id="6" w:name="_Toc18481097"/>
+      <w:bookmarkStart w:id="7" w:name="_Toc18619259"/>
       <w:r>
         <w:rPr>
           <w:noProof/>
@@ -5840,16 +6139,16 @@
         <w:lastRenderedPageBreak/>
         <w:object w:dxaOrig="1440" w:dyaOrig="1440" w14:anchorId="290A6FCA">
           <v:shape id="_x0000_s1032" type="#_x0000_t75" style="position:absolute;left:0;text-align:left;margin-left:-20.65pt;margin-top:35.15pt;width:512pt;height:476.6pt;z-index:251676672" wrapcoords="-32 0 -32 21396 21600 21396 21600 0 -32 0">
-            <v:imagedata r:id="rId18" o:title="" cropbottom="3399f"/>
+            <v:imagedata r:id="rId20" o:title="" cropbottom="3399f"/>
             <w10:wrap type="tight"/>
           </v:shape>
-          <o:OLEObject Type="Embed" ProgID="Excel.Sheet.12" ShapeID="_x0000_s1032" DrawAspect="Content" ObjectID="_1629128480" r:id="rId19"/>
+          <o:OLEObject Type="Embed" ProgID="Excel.Sheet.12" ShapeID="_x0000_s1032" DrawAspect="Content" ObjectID="_1629232106" r:id="rId21"/>
         </w:object>
       </w:r>
       <w:r>
         <w:t>Enregistrer les recherches</w:t>
       </w:r>
-      <w:bookmarkEnd w:id="6"/>
+      <w:bookmarkEnd w:id="7"/>
     </w:p>
     <w:p>
       <w:pPr>
@@ -5878,7 +6177,7 @@
           <w:numId w:val="1"/>
         </w:numPr>
       </w:pPr>
-      <w:bookmarkStart w:id="7" w:name="_Toc18481098"/>
+      <w:bookmarkStart w:id="8" w:name="_Toc18619260"/>
       <w:r>
         <w:rPr>
           <w:noProof/>
@@ -5886,16 +6185,16 @@
         <w:lastRenderedPageBreak/>
         <w:object w:dxaOrig="1440" w:dyaOrig="1440" w14:anchorId="27431E68">
           <v:shape id="_x0000_s1033" type="#_x0000_t75" style="position:absolute;left:0;text-align:left;margin-left:-20.65pt;margin-top:37.15pt;width:512pt;height:504.6pt;z-index:251678720" wrapcoords="-32 0 -32 21504 21600 21504 21600 0 -32 0">
-            <v:imagedata r:id="rId20" o:title="" cropbottom="3452f"/>
+            <v:imagedata r:id="rId22" o:title="" cropbottom="3452f"/>
             <w10:wrap type="tight"/>
           </v:shape>
-          <o:OLEObject Type="Embed" ProgID="Excel.Sheet.12" ShapeID="_x0000_s1033" DrawAspect="Content" ObjectID="_1629128481" r:id="rId21"/>
+          <o:OLEObject Type="Embed" ProgID="Excel.Sheet.12" ShapeID="_x0000_s1033" DrawAspect="Content" ObjectID="_1629232107" r:id="rId23"/>
         </w:object>
       </w:r>
       <w:r>
         <w:t>Déplacer sur la carte</w:t>
       </w:r>
-      <w:bookmarkEnd w:id="7"/>
+      <w:bookmarkEnd w:id="8"/>
     </w:p>
     <w:p>
       <w:pPr>
@@ -5932,7 +6231,7 @@
           <w:numId w:val="1"/>
         </w:numPr>
       </w:pPr>
-      <w:bookmarkStart w:id="8" w:name="_Toc18481099"/>
+      <w:bookmarkStart w:id="9" w:name="_Toc18619261"/>
       <w:r>
         <w:rPr>
           <w:noProof/>
@@ -5940,16 +6239,16 @@
         <w:lastRenderedPageBreak/>
         <w:object w:dxaOrig="1440" w:dyaOrig="1440" w14:anchorId="1A62D433">
           <v:shape id="_x0000_s1034" type="#_x0000_t75" style="position:absolute;left:0;text-align:left;margin-left:-20.65pt;margin-top:35.15pt;width:512pt;height:475.45pt;z-index:251680768" wrapcoords="-32 0 -32 21464 21600 21464 21600 0 -32 0">
-            <v:imagedata r:id="rId22" o:title="" cropbottom="3548f"/>
+            <v:imagedata r:id="rId24" o:title="" cropbottom="3548f"/>
             <w10:wrap type="tight"/>
           </v:shape>
-          <o:OLEObject Type="Embed" ProgID="Excel.Sheet.12" ShapeID="_x0000_s1034" DrawAspect="Content" ObjectID="_1629128482" r:id="rId23"/>
+          <o:OLEObject Type="Embed" ProgID="Excel.Sheet.12" ShapeID="_x0000_s1034" DrawAspect="Content" ObjectID="_1629232108" r:id="rId25"/>
         </w:object>
       </w:r>
       <w:r>
         <w:t>Agrandir la carte</w:t>
       </w:r>
-      <w:bookmarkEnd w:id="8"/>
+      <w:bookmarkEnd w:id="9"/>
     </w:p>
     <w:p>
       <w:pPr>
@@ -5986,12 +6285,12 @@
           <w:numId w:val="1"/>
         </w:numPr>
       </w:pPr>
-      <w:bookmarkStart w:id="9" w:name="_Toc18481100"/>
+      <w:bookmarkStart w:id="10" w:name="_Toc18619262"/>
       <w:r>
         <w:lastRenderedPageBreak/>
         <w:t>Alerte de fiabilité</w:t>
       </w:r>
-      <w:bookmarkEnd w:id="9"/>
+      <w:bookmarkEnd w:id="10"/>
     </w:p>
     <w:p>
       <w:pPr>
@@ -6003,10 +6302,10 @@
         </w:rPr>
         <w:object w:dxaOrig="1440" w:dyaOrig="1440" w14:anchorId="7CCC084B">
           <v:shape id="_x0000_s1035" type="#_x0000_t75" style="position:absolute;margin-left:-20.65pt;margin-top:18.05pt;width:512pt;height:490.65pt;z-index:251682816" wrapcoords="-32 0 -32 21435 21600 21435 21600 0 -32 0">
-            <v:imagedata r:id="rId24" o:title="" cropbottom="3376f"/>
+            <v:imagedata r:id="rId26" o:title="" cropbottom="3376f"/>
             <w10:wrap type="tight"/>
           </v:shape>
-          <o:OLEObject Type="Embed" ProgID="Excel.Sheet.12" ShapeID="_x0000_s1035" DrawAspect="Content" ObjectID="_1629128483" r:id="rId25"/>
+          <o:OLEObject Type="Embed" ProgID="Excel.Sheet.12" ShapeID="_x0000_s1035" DrawAspect="Content" ObjectID="_1629232109" r:id="rId27"/>
         </w:object>
       </w:r>
     </w:p>
@@ -6031,12 +6330,12 @@
           <w:numId w:val="1"/>
         </w:numPr>
       </w:pPr>
-      <w:bookmarkStart w:id="10" w:name="_Toc18481101"/>
+      <w:bookmarkStart w:id="11" w:name="_Toc18619263"/>
       <w:r>
         <w:lastRenderedPageBreak/>
-        <w:t>Maquettes des écrans</w:t>
-      </w:r>
-      <w:bookmarkEnd w:id="10"/>
+        <w:t>User Stories</w:t>
+      </w:r>
+      <w:bookmarkEnd w:id="11"/>
     </w:p>
     <w:p>
       <w:pPr>
@@ -6046,7 +6345,208 @@
           <w:numId w:val="1"/>
         </w:numPr>
       </w:pPr>
-      <w:bookmarkStart w:id="11" w:name="_Toc18481102"/>
+      <w:bookmarkStart w:id="12" w:name="_Toc18619264"/>
+      <w:r>
+        <w:t>Consulter les statistiques</w:t>
+      </w:r>
+      <w:bookmarkEnd w:id="12"/>
+    </w:p>
+    <w:p>
+      <w:r>
+        <w:rPr>
+          <w:noProof/>
+        </w:rPr>
+        <w:object w:dxaOrig="225" w:dyaOrig="225" w14:anchorId="126E0654">
+          <v:shape id="_x0000_s1036" type="#_x0000_t75" style="position:absolute;margin-left:27.6pt;margin-top:16.15pt;width:415.2pt;height:326.4pt;z-index:251684864;mso-position-horizontal-relative:text;mso-position-vertical-relative:text" wrapcoords="3626 199 -39 199 0 794 10800 993 10800 2582 -39 3029 -39 3476 9747 4171 10800 4171 10800 5760 -39 5760 -39 6257 10800 6554 10800 8143 -39 8590 -39 9037 9747 9732 10800 9732 10800 11321 0 11321 0 11818 10800 12116 -39 12712 -39 14102 4523 14400 10800 14499 1365 14946 -39 15046 -39 16436 6394 16883 10800 16883 1755 17181 -39 17280 -39 18124 0 18571 9786 19266 10800 19266 0 19465 0 20061 10800 20061 0 20309 -39 20806 1170 20855 11541 20855 20547 20806 20547 20408 10800 20061 21522 20061 21522 19514 10800 19266 6589 18472 21600 17727 21600 17280 20898 17230 10800 16883 14270 16883 19222 16436 19183 16088 21561 15492 21600 15343 21600 15095 20898 14996 10800 14499 21483 14102 21600 13953 21210 13705 21444 13506 21483 12761 10761 12116 10800 9732 2651 8938 10800 8143 10761 4171 7564 3377 10800 2582 10800 993 11268 546 11112 199 7915 199 3626 199">
+            <v:imagedata r:id="rId28" o:title=""/>
+            <w10:wrap type="tight"/>
+          </v:shape>
+          <o:OLEObject Type="Embed" ProgID="Word.Document.12" ShapeID="_x0000_s1036" DrawAspect="Content" ObjectID="_1629232110" r:id="rId29">
+            <o:FieldCodes>\s</o:FieldCodes>
+          </o:OLEObject>
+        </w:object>
+      </w:r>
+    </w:p>
+    <w:p>
+      <w:r>
+        <w:br w:type="page"/>
+      </w:r>
+    </w:p>
+    <w:p>
+      <w:pPr>
+        <w:pStyle w:val="Titre2"/>
+        <w:numPr>
+          <w:ilvl w:val="1"/>
+          <w:numId w:val="1"/>
+        </w:numPr>
+      </w:pPr>
+      <w:bookmarkStart w:id="13" w:name="_Toc18619265"/>
+      <w:r>
+        <w:lastRenderedPageBreak/>
+        <w:t>Effectuer / Enregistrer un calcul</w:t>
+      </w:r>
+      <w:bookmarkEnd w:id="13"/>
+    </w:p>
+    <w:p>
+      <w:r>
+        <w:rPr>
+          <w:noProof/>
+        </w:rPr>
+        <w:object w:dxaOrig="225" w:dyaOrig="225" w14:anchorId="21F56E1A">
+          <v:shape id="_x0000_s1037" type="#_x0000_t75" style="position:absolute;margin-left:27.6pt;margin-top:14.4pt;width:415.2pt;height:350.4pt;z-index:251685888;mso-position-horizontal-relative:text;mso-position-vertical-relative:text" wrapcoords="8422 139 0 185 0 740 10800 879 10800 2359 -39 2868 -39 3284 8422 3839 10800 3839 10800 5319 -39 5458 -39 5920 10800 6059 10800 7539 -39 8094 -39 8510 7720 9019 10800 9019 10800 10499 0 10638 0 11101 10800 11239 78 11933 -39 12026 39 12488 10800 12719 0 12766 0 13321 10800 13460 2768 13922 -39 14107 -39 14431 429 14940 -39 14986 39 15356 10800 15680 -39 16235 -39 16697 7057 17160 10800 17160 1755 17437 -39 17530 -39 18732 9747 19380 10800 19380 -39 19611 -39 20027 273 20120 -39 20721 39 20860 8695 20906 10371 20906 13139 20860 18325 20397 18286 20120 21600 20074 21561 19611 10800 19380 13880 18732 13685 18640 21600 17946 21600 17484 21015 17484 10800 17160 16142 16975 21288 16651 21249 16281 10800 15680 9396 15171 21600 14523 21600 14061 10761 13460 10800 12719 21561 12396 21600 12072 10761 11239 10761 9019 2573 8279 10800 7539 10800 6059 15401 5874 15401 5412 10800 5319 10761 3839 7564 3099 10800 2359 10800 879 13373 648 13334 139 8578 139 8422 139">
+            <v:imagedata r:id="rId30" o:title=""/>
+            <w10:wrap type="tight"/>
+          </v:shape>
+          <o:OLEObject Type="Embed" ProgID="Word.Document.12" ShapeID="_x0000_s1037" DrawAspect="Content" ObjectID="_1629232111" r:id="rId31">
+            <o:FieldCodes>\s</o:FieldCodes>
+          </o:OLEObject>
+        </w:object>
+      </w:r>
+      <w:r>
+        <w:br w:type="page"/>
+      </w:r>
+    </w:p>
+    <w:p>
+      <w:pPr>
+        <w:pStyle w:val="Titre2"/>
+        <w:numPr>
+          <w:ilvl w:val="1"/>
+          <w:numId w:val="1"/>
+        </w:numPr>
+      </w:pPr>
+      <w:bookmarkStart w:id="14" w:name="_Toc18619266"/>
+      <w:r>
+        <w:lastRenderedPageBreak/>
+        <w:t>Fiabilité des bouées</w:t>
+      </w:r>
+      <w:bookmarkEnd w:id="14"/>
+    </w:p>
+    <w:p>
+      <w:r>
+        <w:rPr>
+          <w:noProof/>
+        </w:rPr>
+        <w:object w:dxaOrig="225" w:dyaOrig="225" w14:anchorId="5F8DAE04">
+          <v:shape id="_x0000_s1038" type="#_x0000_t75" style="position:absolute;margin-left:27.6pt;margin-top:37.15pt;width:415.2pt;height:260.4pt;z-index:251686912;mso-position-horizontal-relative:text;mso-position-vertical-relative:text" wrapcoords="3626 249 -39 249 0 996 10800 1245 10800 3237 -39 3859 -39 4420 9084 5229 10800 5229 10800 7221 -39 7345 -39 7905 10800 8217 10800 10209 -39 10831 -39 11391 9084 12201 10800 12201 10800 14193 0 14317 0 14939 10800 15188 -39 16060 -39 16558 468 17180 -39 17305 39 17865 10800 18176 2066 18799 -39 18986 -39 20604 8344 20666 10761 20666 13685 20604 13802 20231 16181 20168 21600 19546 21600 18986 10761 18176 4016 17180 19962 16682 20118 16247 10761 15188 10800 12201 6355 11765 2846 11329 2651 11205 10800 10209 10761 5229 7564 4233 10800 3237 10800 1245 10332 685 9903 373 9474 249 3626 249">
+            <v:imagedata r:id="rId32" o:title=""/>
+            <w10:wrap type="tight"/>
+          </v:shape>
+          <o:OLEObject Type="Embed" ProgID="Word.Document.12" ShapeID="_x0000_s1038" DrawAspect="Content" ObjectID="_1629232112" r:id="rId33">
+            <o:FieldCodes>\s</o:FieldCodes>
+          </o:OLEObject>
+        </w:object>
+      </w:r>
+      <w:r>
+        <w:br w:type="page"/>
+      </w:r>
+    </w:p>
+    <w:p>
+      <w:pPr>
+        <w:pStyle w:val="Titre2"/>
+        <w:numPr>
+          <w:ilvl w:val="1"/>
+          <w:numId w:val="1"/>
+        </w:numPr>
+      </w:pPr>
+      <w:bookmarkStart w:id="15" w:name="_Toc18619267"/>
+      <w:r>
+        <w:lastRenderedPageBreak/>
+        <w:t>Consulter les données d’une bouée</w:t>
+      </w:r>
+      <w:bookmarkEnd w:id="15"/>
+    </w:p>
+    <w:p>
+      <w:r>
+        <w:rPr>
+          <w:noProof/>
+        </w:rPr>
+        <w:object w:dxaOrig="225" w:dyaOrig="225" w14:anchorId="5959AFBC">
+          <v:shape id="_x0000_s1039" type="#_x0000_t75" style="position:absolute;margin-left:27.6pt;margin-top:25.2pt;width:415.2pt;height:289.8pt;z-index:251687936;mso-position-horizontal-relative:text;mso-position-vertical-relative:text" wrapcoords="5770 224 0 224 0 895 10800 1119 10800 2910 -39 3469 -39 3973 9084 4701 10800 4701 10800 6491 -39 6603 -39 7107 10800 7387 10800 9177 -39 9793 -39 10296 8422 10968 10800 10968 10800 12759 0 12870 0 13430 10800 13654 -39 14437 -39 15109 4328 15445 10800 15445 1365 15948 -39 16060 -39 16620 7642 17235 10800 17235 0 17571 -39 18131 351 18242 9786 19026 0 19194 0 19865 10800 19921 0 20145 0 20705 8461 20761 8617 20761 15713 20705 15752 20257 10800 19921 21561 19865 21561 19194 10839 19026 11190 18131 17623 18131 17623 17627 10800 17235 10449 16340 10800 15445 14231 15445 18013 14997 18052 14437 10761 13654 10761 10968 2612 10073 10800 9177 10761 4701 7564 3805 10800 2910 10800 1119 15713 783 15869 448 15440 224 5770 224">
+            <v:imagedata r:id="rId34" o:title=""/>
+            <w10:wrap type="tight"/>
+          </v:shape>
+          <o:OLEObject Type="Embed" ProgID="Word.Document.12" ShapeID="_x0000_s1039" DrawAspect="Content" ObjectID="_1629232113" r:id="rId35">
+            <o:FieldCodes>\s</o:FieldCodes>
+          </o:OLEObject>
+        </w:object>
+      </w:r>
+      <w:r>
+        <w:br w:type="page"/>
+      </w:r>
+    </w:p>
+    <w:p>
+      <w:pPr>
+        <w:pStyle w:val="Titre2"/>
+        <w:numPr>
+          <w:ilvl w:val="1"/>
+          <w:numId w:val="1"/>
+        </w:numPr>
+      </w:pPr>
+      <w:bookmarkStart w:id="16" w:name="_Toc18619268"/>
+      <w:proofErr w:type="spellStart"/>
+      <w:r>
+        <w:lastRenderedPageBreak/>
+        <w:t>Intéractions</w:t>
+      </w:r>
+      <w:proofErr w:type="spellEnd"/>
+      <w:r>
+        <w:t xml:space="preserve"> avec la carte</w:t>
+      </w:r>
+      <w:bookmarkEnd w:id="16"/>
+    </w:p>
+    <w:p>
+      <w:r>
+        <w:rPr>
+          <w:noProof/>
+        </w:rPr>
+        <w:object w:dxaOrig="225" w:dyaOrig="225" w14:anchorId="60B7A8CB">
+          <v:shape id="_x0000_s1040" type="#_x0000_t75" style="position:absolute;margin-left:27.6pt;margin-top:18.6pt;width:415.2pt;height:408.6pt;z-index:251688960;mso-position-horizontal-relative:text;mso-position-vertical-relative:text" wrapcoords="3470 159 -39 159 0 634 10800 793 10800 2061 -39 2457 -39 2814 9084 3329 10800 3329 10800 4597 -39 4677 -39 5033 10800 5232 10800 6500 -39 6936 -39 7292 8422 7768 10800 7768 10800 9036 0 9155 0 9552 10800 9670 78 10265 -39 10344 39 10741 13685 10939 -39 10939 -39 11335 10800 11573 0 11652 0 12048 10800 12207 0 12326 0 12801 10800 12841 546 13396 -39 13515 39 13951 10800 14109 0 14189 0 15338 10800 15378 0 15655 0 15972 11931 16012 0 16329 -39 16646 4133 16725 10137 17280 0 17359 0 17835 10800 17914 0 18073 0 18469 10800 18548 0 18746 -39 19143 507 19222 10800 19817 0 19896 -39 20966 975 21006 7564 21006 13334 20966 13412 20609 10800 20451 21132 20371 21132 19896 10800 19817 16804 19222 18949 19143 18676 18786 10800 18548 20859 18548 20859 18152 10800 17914 21210 17835 21210 17359 10878 17280 12749 16686 15947 16646 18286 16368 18247 16012 21327 15972 21210 15615 10800 15378 21249 15338 21249 14862 21444 14625 21444 14189 10800 14109 21132 13872 21054 13475 10800 12841 18481 12722 18481 12326 21288 12088 21288 11652 10800 11573 21132 11375 21171 10939 17545 10939 20703 10661 20664 10265 10761 9670 10761 7768 2612 7134 10800 6500 10800 5232 16882 5033 16882 4637 10800 4597 10761 3329 7564 2695 10800 2061 10800 793 11190 436 11034 159 9513 159 3470 159">
+            <v:imagedata r:id="rId36" o:title=""/>
+            <w10:wrap type="tight"/>
+          </v:shape>
+          <o:OLEObject Type="Embed" ProgID="Word.Document.12" ShapeID="_x0000_s1040" DrawAspect="Content" ObjectID="_1629232114" r:id="rId37">
+            <o:FieldCodes>\s</o:FieldCodes>
+          </o:OLEObject>
+        </w:object>
+      </w:r>
+    </w:p>
+    <w:p>
+      <w:pPr>
+        <w:rPr>
+          <w:rFonts w:asciiTheme="majorHAnsi" w:eastAsiaTheme="majorEastAsia" w:hAnsiTheme="majorHAnsi" w:cstheme="majorBidi"/>
+          <w:b/>
+          <w:sz w:val="32"/>
+          <w:szCs w:val="32"/>
+        </w:rPr>
+      </w:pPr>
+      <w:r>
+        <w:br w:type="page"/>
+      </w:r>
+    </w:p>
+    <w:p>
+      <w:pPr>
+        <w:pStyle w:val="Titre1"/>
+        <w:numPr>
+          <w:ilvl w:val="0"/>
+          <w:numId w:val="1"/>
+        </w:numPr>
+      </w:pPr>
+      <w:bookmarkStart w:id="17" w:name="_Toc18619269"/>
+      <w:r>
+        <w:lastRenderedPageBreak/>
+        <w:t>Maquettes des écrans</w:t>
+      </w:r>
+      <w:bookmarkEnd w:id="17"/>
+    </w:p>
+    <w:p>
+      <w:pPr>
+        <w:pStyle w:val="Titre2"/>
+        <w:numPr>
+          <w:ilvl w:val="1"/>
+          <w:numId w:val="1"/>
+        </w:numPr>
+      </w:pPr>
+      <w:bookmarkStart w:id="18" w:name="_Toc18619270"/>
       <w:r>
         <w:rPr>
           <w:noProof/>
@@ -6097,7 +6597,7 @@
                     </pic:cNvPicPr>
                   </pic:nvPicPr>
                   <pic:blipFill rotWithShape="1">
-                    <a:blip r:embed="rId26" cstate="print">
+                    <a:blip r:embed="rId38" cstate="print">
                       <a:extLst>
                         <a:ext uri="{28A0092B-C50C-407E-A947-70E740481C1C}">
                           <a14:useLocalDpi xmlns:a14="http://schemas.microsoft.com/office/drawing/2010/main" val="0"/>
@@ -6144,7 +6644,7 @@
       <w:r>
         <w:t xml:space="preserve"> d’accueil et informations des bouées</w:t>
       </w:r>
-      <w:bookmarkEnd w:id="11"/>
+      <w:bookmarkEnd w:id="18"/>
     </w:p>
     <w:p/>
     <w:p>
@@ -6164,7 +6664,7 @@
         <w:lastRenderedPageBreak/>
         <w:t xml:space="preserve"> </w:t>
       </w:r>
-      <w:bookmarkStart w:id="12" w:name="_Toc18481103"/>
+      <w:bookmarkStart w:id="19" w:name="_Toc18619271"/>
       <w:proofErr w:type="spellStart"/>
       <w:r>
         <w:t>Ecran</w:t>
@@ -6173,7 +6673,7 @@
       <w:r>
         <w:t xml:space="preserve"> pour l’affichage des statistiques</w:t>
       </w:r>
-      <w:bookmarkEnd w:id="12"/>
+      <w:bookmarkEnd w:id="19"/>
     </w:p>
     <w:p>
       <w:r>
@@ -6212,7 +6712,7 @@
                     <pic:cNvPicPr/>
                   </pic:nvPicPr>
                   <pic:blipFill>
-                    <a:blip r:embed="rId27" cstate="print">
+                    <a:blip r:embed="rId39" cstate="print">
                       <a:extLst>
                         <a:ext uri="{28A0092B-C50C-407E-A947-70E740481C1C}">
                           <a14:useLocalDpi xmlns:a14="http://schemas.microsoft.com/office/drawing/2010/main" val="0"/>
@@ -6240,47 +6740,202 @@
       </w:r>
     </w:p>
     <w:p/>
-    <w:p>
-      <w:r>
-        <w:br w:type="page"/>
-      </w:r>
-    </w:p>
-    <w:p>
-      <w:pPr>
-        <w:pStyle w:val="Titre1"/>
-        <w:numPr>
-          <w:ilvl w:val="0"/>
-          <w:numId w:val="1"/>
-        </w:numPr>
-      </w:pPr>
-      <w:bookmarkStart w:id="13" w:name="_Toc18481104"/>
-      <w:r>
-        <w:lastRenderedPageBreak/>
-        <w:t>Tests Fonctionnels</w:t>
-      </w:r>
-      <w:bookmarkEnd w:id="13"/>
-    </w:p>
-    <w:p>
-      <w:pPr>
-        <w:pStyle w:val="Titre2"/>
-      </w:pPr>
-      <w:bookmarkStart w:id="14" w:name="_Toc18481105"/>
-      <w:r>
-        <w:t>Préconditions des tests</w:t>
-      </w:r>
-      <w:bookmarkEnd w:id="14"/>
-    </w:p>
-    <w:p/>
     <w:sectPr>
+      <w:footerReference w:type="default" r:id="rId40"/>
       <w:pgSz w:w="12240" w:h="15840"/>
       <w:pgMar w:top="1417" w:right="1417" w:bottom="1417" w:left="1417" w:header="708" w:footer="708" w:gutter="0"/>
-      <w:pgNumType w:start="0"/>
+      <w:pgNumType w:start="1"/>
       <w:cols w:space="708"/>
       <w:titlePg/>
       <w:docGrid w:linePitch="360"/>
     </w:sectPr>
   </w:body>
 </w:document>
+</file>
+
+<file path=word/endnotes.xml><?xml version="1.0" encoding="utf-8"?>
+<w:endnotes xmlns:wpc="http://schemas.microsoft.com/office/word/2010/wordprocessingCanvas" xmlns:cx="http://schemas.microsoft.com/office/drawing/2014/chartex" xmlns:cx1="http://schemas.microsoft.com/office/drawing/2015/9/8/chartex" xmlns:cx2="http://schemas.microsoft.com/office/drawing/2015/10/21/chartex" xmlns:cx3="http://schemas.microsoft.com/office/drawing/2016/5/9/chartex" xmlns:cx4="http://schemas.microsoft.com/office/drawing/2016/5/10/chartex" xmlns:cx5="http://schemas.microsoft.com/office/drawing/2016/5/11/chartex" xmlns:cx6="http://schemas.microsoft.com/office/drawing/2016/5/12/chartex" xmlns:cx7="http://schemas.microsoft.com/office/drawing/2016/5/13/chartex" xmlns:cx8="http://schemas.microsoft.com/office/drawing/2016/5/14/chartex" xmlns:mc="http://schemas.openxmlformats.org/markup-compatibility/2006" xmlns:aink="http://schemas.microsoft.com/office/drawing/2016/ink" xmlns:am3d="http://schemas.microsoft.com/office/drawing/2017/model3d" xmlns:o="urn:schemas-microsoft-com:office:office" xmlns:r="http://schemas.openxmlformats.org/officeDocument/2006/relationships" xmlns:m="http://schemas.openxmlformats.org/officeDocument/2006/math" xmlns:v="urn:schemas-microsoft-com:vml" xmlns:wp14="http://schemas.microsoft.com/office/word/2010/wordprocessingDrawing" xmlns:wp="http://schemas.openxmlformats.org/drawingml/2006/wordprocessingDrawing" xmlns:w10="urn:schemas-microsoft-com:office:word" xmlns:w="http://schemas.openxmlformats.org/wordprocessingml/2006/main" xmlns:w14="http://schemas.microsoft.com/office/word/2010/wordml" xmlns:w15="http://schemas.microsoft.com/office/word/2012/wordml" xmlns:w16cid="http://schemas.microsoft.com/office/word/2016/wordml/cid" xmlns:w16se="http://schemas.microsoft.com/office/word/2015/wordml/symex" xmlns:wpg="http://schemas.microsoft.com/office/word/2010/wordprocessingGroup" xmlns:wpi="http://schemas.microsoft.com/office/word/2010/wordprocessingInk" xmlns:wne="http://schemas.microsoft.com/office/word/2006/wordml" xmlns:wps="http://schemas.microsoft.com/office/word/2010/wordprocessingShape" mc:Ignorable="w14 w15 w16se w16cid wp14">
+  <w:endnote w:type="separator" w:id="-1">
+    <w:p>
+      <w:pPr>
+        <w:spacing w:after="0" w:line="240" w:lineRule="auto"/>
+      </w:pPr>
+      <w:r>
+        <w:separator/>
+      </w:r>
+    </w:p>
+  </w:endnote>
+  <w:endnote w:type="continuationSeparator" w:id="0">
+    <w:p>
+      <w:pPr>
+        <w:spacing w:after="0" w:line="240" w:lineRule="auto"/>
+      </w:pPr>
+      <w:r>
+        <w:continuationSeparator/>
+      </w:r>
+    </w:p>
+  </w:endnote>
+</w:endnotes>
+</file>
+
+<file path=word/footer1.xml><?xml version="1.0" encoding="utf-8"?>
+<w:ftr xmlns:wpc="http://schemas.microsoft.com/office/word/2010/wordprocessingCanvas" xmlns:cx="http://schemas.microsoft.com/office/drawing/2014/chartex" xmlns:cx1="http://schemas.microsoft.com/office/drawing/2015/9/8/chartex" xmlns:cx2="http://schemas.microsoft.com/office/drawing/2015/10/21/chartex" xmlns:cx3="http://schemas.microsoft.com/office/drawing/2016/5/9/chartex" xmlns:cx4="http://schemas.microsoft.com/office/drawing/2016/5/10/chartex" xmlns:cx5="http://schemas.microsoft.com/office/drawing/2016/5/11/chartex" xmlns:cx6="http://schemas.microsoft.com/office/drawing/2016/5/12/chartex" xmlns:cx7="http://schemas.microsoft.com/office/drawing/2016/5/13/chartex" xmlns:cx8="http://schemas.microsoft.com/office/drawing/2016/5/14/chartex" xmlns:mc="http://schemas.openxmlformats.org/markup-compatibility/2006" xmlns:aink="http://schemas.microsoft.com/office/drawing/2016/ink" xmlns:am3d="http://schemas.microsoft.com/office/drawing/2017/model3d" xmlns:o="urn:schemas-microsoft-com:office:office" xmlns:r="http://schemas.openxmlformats.org/officeDocument/2006/relationships" xmlns:m="http://schemas.openxmlformats.org/officeDocument/2006/math" xmlns:v="urn:schemas-microsoft-com:vml" xmlns:wp14="http://schemas.microsoft.com/office/word/2010/wordprocessingDrawing" xmlns:wp="http://schemas.openxmlformats.org/drawingml/2006/wordprocessingDrawing" xmlns:w10="urn:schemas-microsoft-com:office:word" xmlns:w="http://schemas.openxmlformats.org/wordprocessingml/2006/main" xmlns:w14="http://schemas.microsoft.com/office/word/2010/wordml" xmlns:w15="http://schemas.microsoft.com/office/word/2012/wordml" xmlns:w16cid="http://schemas.microsoft.com/office/word/2016/wordml/cid" xmlns:w16se="http://schemas.microsoft.com/office/word/2015/wordml/symex" xmlns:wpg="http://schemas.microsoft.com/office/word/2010/wordprocessingGroup" xmlns:wpi="http://schemas.microsoft.com/office/word/2010/wordprocessingInk" xmlns:wne="http://schemas.microsoft.com/office/word/2006/wordml" xmlns:wps="http://schemas.microsoft.com/office/word/2010/wordprocessingShape" mc:Ignorable="w14 w15 w16se w16cid wp14">
+  <w:sdt>
+    <w:sdtPr>
+      <w:id w:val="307905479"/>
+      <w:docPartObj>
+        <w:docPartGallery w:val="Page Numbers (Bottom of Page)"/>
+        <w:docPartUnique/>
+      </w:docPartObj>
+    </w:sdtPr>
+    <w:sdtContent>
+      <w:sdt>
+        <w:sdtPr>
+          <w:id w:val="-1769616900"/>
+          <w:docPartObj>
+            <w:docPartGallery w:val="Page Numbers (Top of Page)"/>
+            <w:docPartUnique/>
+          </w:docPartObj>
+        </w:sdtPr>
+        <w:sdtContent>
+          <w:p>
+            <w:pPr>
+              <w:pStyle w:val="Pieddepage"/>
+              <w:jc w:val="right"/>
+            </w:pPr>
+            <w:r>
+              <w:rPr>
+                <w:lang w:val="fr-FR"/>
+              </w:rPr>
+              <w:t xml:space="preserve">Page </w:t>
+            </w:r>
+            <w:r>
+              <w:rPr>
+                <w:b/>
+                <w:bCs/>
+                <w:sz w:val="24"/>
+                <w:szCs w:val="24"/>
+              </w:rPr>
+              <w:fldChar w:fldCharType="begin"/>
+            </w:r>
+            <w:r>
+              <w:rPr>
+                <w:b/>
+                <w:bCs/>
+              </w:rPr>
+              <w:instrText>PAGE</w:instrText>
+            </w:r>
+            <w:r>
+              <w:rPr>
+                <w:b/>
+                <w:bCs/>
+                <w:sz w:val="24"/>
+                <w:szCs w:val="24"/>
+              </w:rPr>
+              <w:fldChar w:fldCharType="separate"/>
+            </w:r>
+            <w:r>
+              <w:rPr>
+                <w:b/>
+                <w:bCs/>
+                <w:lang w:val="fr-FR"/>
+              </w:rPr>
+              <w:t>2</w:t>
+            </w:r>
+            <w:r>
+              <w:rPr>
+                <w:b/>
+                <w:bCs/>
+                <w:sz w:val="24"/>
+                <w:szCs w:val="24"/>
+              </w:rPr>
+              <w:fldChar w:fldCharType="end"/>
+            </w:r>
+            <w:r>
+              <w:rPr>
+                <w:lang w:val="fr-FR"/>
+              </w:rPr>
+              <w:t xml:space="preserve"> sur </w:t>
+            </w:r>
+            <w:r>
+              <w:rPr>
+                <w:b/>
+                <w:bCs/>
+                <w:sz w:val="24"/>
+                <w:szCs w:val="24"/>
+              </w:rPr>
+              <w:fldChar w:fldCharType="begin"/>
+            </w:r>
+            <w:r>
+              <w:rPr>
+                <w:b/>
+                <w:bCs/>
+              </w:rPr>
+              <w:instrText>NUMPAGES</w:instrText>
+            </w:r>
+            <w:r>
+              <w:rPr>
+                <w:b/>
+                <w:bCs/>
+                <w:sz w:val="24"/>
+                <w:szCs w:val="24"/>
+              </w:rPr>
+              <w:fldChar w:fldCharType="separate"/>
+            </w:r>
+            <w:r>
+              <w:rPr>
+                <w:b/>
+                <w:bCs/>
+                <w:lang w:val="fr-FR"/>
+              </w:rPr>
+              <w:t>2</w:t>
+            </w:r>
+            <w:r>
+              <w:rPr>
+                <w:b/>
+                <w:bCs/>
+                <w:sz w:val="24"/>
+                <w:szCs w:val="24"/>
+              </w:rPr>
+              <w:fldChar w:fldCharType="end"/>
+            </w:r>
+          </w:p>
+        </w:sdtContent>
+      </w:sdt>
+    </w:sdtContent>
+  </w:sdt>
+  <w:p>
+    <w:pPr>
+      <w:pStyle w:val="Pieddepage"/>
+      <w:jc w:val="right"/>
+    </w:pPr>
+  </w:p>
+</w:ftr>
+</file>
+
+<file path=word/footnotes.xml><?xml version="1.0" encoding="utf-8"?>
+<w:footnotes xmlns:wpc="http://schemas.microsoft.com/office/word/2010/wordprocessingCanvas" xmlns:cx="http://schemas.microsoft.com/office/drawing/2014/chartex" xmlns:cx1="http://schemas.microsoft.com/office/drawing/2015/9/8/chartex" xmlns:cx2="http://schemas.microsoft.com/office/drawing/2015/10/21/chartex" xmlns:cx3="http://schemas.microsoft.com/office/drawing/2016/5/9/chartex" xmlns:cx4="http://schemas.microsoft.com/office/drawing/2016/5/10/chartex" xmlns:cx5="http://schemas.microsoft.com/office/drawing/2016/5/11/chartex" xmlns:cx6="http://schemas.microsoft.com/office/drawing/2016/5/12/chartex" xmlns:cx7="http://schemas.microsoft.com/office/drawing/2016/5/13/chartex" xmlns:cx8="http://schemas.microsoft.com/office/drawing/2016/5/14/chartex" xmlns:mc="http://schemas.openxmlformats.org/markup-compatibility/2006" xmlns:aink="http://schemas.microsoft.com/office/drawing/2016/ink" xmlns:am3d="http://schemas.microsoft.com/office/drawing/2017/model3d" xmlns:o="urn:schemas-microsoft-com:office:office" xmlns:r="http://schemas.openxmlformats.org/officeDocument/2006/relationships" xmlns:m="http://schemas.openxmlformats.org/officeDocument/2006/math" xmlns:v="urn:schemas-microsoft-com:vml" xmlns:wp14="http://schemas.microsoft.com/office/word/2010/wordprocessingDrawing" xmlns:wp="http://schemas.openxmlformats.org/drawingml/2006/wordprocessingDrawing" xmlns:w10="urn:schemas-microsoft-com:office:word" xmlns:w="http://schemas.openxmlformats.org/wordprocessingml/2006/main" xmlns:w14="http://schemas.microsoft.com/office/word/2010/wordml" xmlns:w15="http://schemas.microsoft.com/office/word/2012/wordml" xmlns:w16cid="http://schemas.microsoft.com/office/word/2016/wordml/cid" xmlns:w16se="http://schemas.microsoft.com/office/word/2015/wordml/symex" xmlns:wpg="http://schemas.microsoft.com/office/word/2010/wordprocessingGroup" xmlns:wpi="http://schemas.microsoft.com/office/word/2010/wordprocessingInk" xmlns:wne="http://schemas.microsoft.com/office/word/2006/wordml" xmlns:wps="http://schemas.microsoft.com/office/word/2010/wordprocessingShape" mc:Ignorable="w14 w15 w16se w16cid wp14">
+  <w:footnote w:type="separator" w:id="-1">
+    <w:p>
+      <w:pPr>
+        <w:spacing w:after="0" w:line="240" w:lineRule="auto"/>
+      </w:pPr>
+      <w:r>
+        <w:separator/>
+      </w:r>
+    </w:p>
+  </w:footnote>
+  <w:footnote w:type="continuationSeparator" w:id="0">
+    <w:p>
+      <w:pPr>
+        <w:spacing w:after="0" w:line="240" w:lineRule="auto"/>
+      </w:pPr>
+      <w:r>
+        <w:continuationSeparator/>
+      </w:r>
+    </w:p>
+  </w:footnote>
+</w:footnotes>
 </file>
 
 <file path=word/numbering.xml><?xml version="1.0" encoding="utf-8"?>
@@ -6605,6 +7260,178 @@
       </w:pPr>
     </w:lvl>
   </w:abstractNum>
+  <w:abstractNum w:abstractNumId="3" w15:restartNumberingAfterBreak="0">
+    <w:nsid w:val="5B173908"/>
+    <w:multiLevelType w:val="hybridMultilevel"/>
+    <w:tmpl w:val="6CF8E522"/>
+    <w:lvl w:ilvl="0" w:tplc="0C0C000F">
+      <w:start w:val="1"/>
+      <w:numFmt w:val="decimal"/>
+      <w:lvlText w:val="%1."/>
+      <w:lvlJc w:val="left"/>
+      <w:pPr>
+        <w:ind w:left="720" w:hanging="360"/>
+      </w:pPr>
+    </w:lvl>
+    <w:lvl w:ilvl="1" w:tplc="0C0C0019" w:tentative="1">
+      <w:start w:val="1"/>
+      <w:numFmt w:val="lowerLetter"/>
+      <w:lvlText w:val="%2."/>
+      <w:lvlJc w:val="left"/>
+      <w:pPr>
+        <w:ind w:left="1440" w:hanging="360"/>
+      </w:pPr>
+    </w:lvl>
+    <w:lvl w:ilvl="2" w:tplc="0C0C001B" w:tentative="1">
+      <w:start w:val="1"/>
+      <w:numFmt w:val="lowerRoman"/>
+      <w:lvlText w:val="%3."/>
+      <w:lvlJc w:val="right"/>
+      <w:pPr>
+        <w:ind w:left="2160" w:hanging="180"/>
+      </w:pPr>
+    </w:lvl>
+    <w:lvl w:ilvl="3" w:tplc="0C0C000F" w:tentative="1">
+      <w:start w:val="1"/>
+      <w:numFmt w:val="decimal"/>
+      <w:lvlText w:val="%4."/>
+      <w:lvlJc w:val="left"/>
+      <w:pPr>
+        <w:ind w:left="2880" w:hanging="360"/>
+      </w:pPr>
+    </w:lvl>
+    <w:lvl w:ilvl="4" w:tplc="0C0C0019" w:tentative="1">
+      <w:start w:val="1"/>
+      <w:numFmt w:val="lowerLetter"/>
+      <w:lvlText w:val="%5."/>
+      <w:lvlJc w:val="left"/>
+      <w:pPr>
+        <w:ind w:left="3600" w:hanging="360"/>
+      </w:pPr>
+    </w:lvl>
+    <w:lvl w:ilvl="5" w:tplc="0C0C001B" w:tentative="1">
+      <w:start w:val="1"/>
+      <w:numFmt w:val="lowerRoman"/>
+      <w:lvlText w:val="%6."/>
+      <w:lvlJc w:val="right"/>
+      <w:pPr>
+        <w:ind w:left="4320" w:hanging="180"/>
+      </w:pPr>
+    </w:lvl>
+    <w:lvl w:ilvl="6" w:tplc="0C0C000F" w:tentative="1">
+      <w:start w:val="1"/>
+      <w:numFmt w:val="decimal"/>
+      <w:lvlText w:val="%7."/>
+      <w:lvlJc w:val="left"/>
+      <w:pPr>
+        <w:ind w:left="5040" w:hanging="360"/>
+      </w:pPr>
+    </w:lvl>
+    <w:lvl w:ilvl="7" w:tplc="0C0C0019" w:tentative="1">
+      <w:start w:val="1"/>
+      <w:numFmt w:val="lowerLetter"/>
+      <w:lvlText w:val="%8."/>
+      <w:lvlJc w:val="left"/>
+      <w:pPr>
+        <w:ind w:left="5760" w:hanging="360"/>
+      </w:pPr>
+    </w:lvl>
+    <w:lvl w:ilvl="8" w:tplc="0C0C001B" w:tentative="1">
+      <w:start w:val="1"/>
+      <w:numFmt w:val="lowerRoman"/>
+      <w:lvlText w:val="%9."/>
+      <w:lvlJc w:val="right"/>
+      <w:pPr>
+        <w:ind w:left="6480" w:hanging="180"/>
+      </w:pPr>
+    </w:lvl>
+  </w:abstractNum>
+  <w:abstractNum w:abstractNumId="4" w15:restartNumberingAfterBreak="0">
+    <w:nsid w:val="7E8D3889"/>
+    <w:multiLevelType w:val="multilevel"/>
+    <w:tmpl w:val="0C0C001F"/>
+    <w:lvl w:ilvl="0">
+      <w:start w:val="1"/>
+      <w:numFmt w:val="decimal"/>
+      <w:lvlText w:val="%1."/>
+      <w:lvlJc w:val="left"/>
+      <w:pPr>
+        <w:ind w:left="360" w:hanging="360"/>
+      </w:pPr>
+    </w:lvl>
+    <w:lvl w:ilvl="1">
+      <w:start w:val="1"/>
+      <w:numFmt w:val="decimal"/>
+      <w:lvlText w:val="%1.%2."/>
+      <w:lvlJc w:val="left"/>
+      <w:pPr>
+        <w:ind w:left="792" w:hanging="432"/>
+      </w:pPr>
+    </w:lvl>
+    <w:lvl w:ilvl="2">
+      <w:start w:val="1"/>
+      <w:numFmt w:val="decimal"/>
+      <w:lvlText w:val="%1.%2.%3."/>
+      <w:lvlJc w:val="left"/>
+      <w:pPr>
+        <w:ind w:left="1224" w:hanging="504"/>
+      </w:pPr>
+    </w:lvl>
+    <w:lvl w:ilvl="3">
+      <w:start w:val="1"/>
+      <w:numFmt w:val="decimal"/>
+      <w:lvlText w:val="%1.%2.%3.%4."/>
+      <w:lvlJc w:val="left"/>
+      <w:pPr>
+        <w:ind w:left="1728" w:hanging="648"/>
+      </w:pPr>
+    </w:lvl>
+    <w:lvl w:ilvl="4">
+      <w:start w:val="1"/>
+      <w:numFmt w:val="decimal"/>
+      <w:lvlText w:val="%1.%2.%3.%4.%5."/>
+      <w:lvlJc w:val="left"/>
+      <w:pPr>
+        <w:ind w:left="2232" w:hanging="792"/>
+      </w:pPr>
+    </w:lvl>
+    <w:lvl w:ilvl="5">
+      <w:start w:val="1"/>
+      <w:numFmt w:val="decimal"/>
+      <w:lvlText w:val="%1.%2.%3.%4.%5.%6."/>
+      <w:lvlJc w:val="left"/>
+      <w:pPr>
+        <w:ind w:left="2736" w:hanging="936"/>
+      </w:pPr>
+    </w:lvl>
+    <w:lvl w:ilvl="6">
+      <w:start w:val="1"/>
+      <w:numFmt w:val="decimal"/>
+      <w:lvlText w:val="%1.%2.%3.%4.%5.%6.%7."/>
+      <w:lvlJc w:val="left"/>
+      <w:pPr>
+        <w:ind w:left="3240" w:hanging="1080"/>
+      </w:pPr>
+    </w:lvl>
+    <w:lvl w:ilvl="7">
+      <w:start w:val="1"/>
+      <w:numFmt w:val="decimal"/>
+      <w:lvlText w:val="%1.%2.%3.%4.%5.%6.%7.%8."/>
+      <w:lvlJc w:val="left"/>
+      <w:pPr>
+        <w:ind w:left="3744" w:hanging="1224"/>
+      </w:pPr>
+    </w:lvl>
+    <w:lvl w:ilvl="8">
+      <w:start w:val="1"/>
+      <w:numFmt w:val="decimal"/>
+      <w:lvlText w:val="%1.%2.%3.%4.%5.%6.%7.%8.%9."/>
+      <w:lvlJc w:val="left"/>
+      <w:pPr>
+        <w:ind w:left="4320" w:hanging="1440"/>
+      </w:pPr>
+    </w:lvl>
+  </w:abstractNum>
   <w:num w:numId="1">
     <w:abstractNumId w:val="0"/>
   </w:num>
@@ -6613,6 +7440,12 @@
   </w:num>
   <w:num w:numId="3">
     <w:abstractNumId w:val="2"/>
+  </w:num>
+  <w:num w:numId="4">
+    <w:abstractNumId w:val="4"/>
+  </w:num>
+  <w:num w:numId="5">
+    <w:abstractNumId w:val="3"/>
   </w:num>
 </w:numbering>
 </file>
@@ -7268,6 +8101,50 @@
       <w:noProof/>
     </w:rPr>
   </w:style>
+  <w:style w:type="paragraph" w:styleId="En-tte">
+    <w:name w:val="header"/>
+    <w:basedOn w:val="Normal"/>
+    <w:link w:val="En-tteCar"/>
+    <w:uiPriority w:val="99"/>
+    <w:unhideWhenUsed/>
+    <w:rsid w:val="00F0422D"/>
+    <w:pPr>
+      <w:tabs>
+        <w:tab w:val="center" w:pos="4703"/>
+        <w:tab w:val="right" w:pos="9406"/>
+      </w:tabs>
+      <w:spacing w:after="0" w:line="240" w:lineRule="auto"/>
+    </w:pPr>
+  </w:style>
+  <w:style w:type="character" w:customStyle="1" w:styleId="En-tteCar">
+    <w:name w:val="En-tête Car"/>
+    <w:basedOn w:val="Policepardfaut"/>
+    <w:link w:val="En-tte"/>
+    <w:uiPriority w:val="99"/>
+    <w:rsid w:val="00F0422D"/>
+  </w:style>
+  <w:style w:type="paragraph" w:styleId="Pieddepage">
+    <w:name w:val="footer"/>
+    <w:basedOn w:val="Normal"/>
+    <w:link w:val="PieddepageCar"/>
+    <w:uiPriority w:val="99"/>
+    <w:unhideWhenUsed/>
+    <w:rsid w:val="00F0422D"/>
+    <w:pPr>
+      <w:tabs>
+        <w:tab w:val="center" w:pos="4703"/>
+        <w:tab w:val="right" w:pos="9406"/>
+      </w:tabs>
+      <w:spacing w:after="0" w:line="240" w:lineRule="auto"/>
+    </w:pPr>
+  </w:style>
+  <w:style w:type="character" w:customStyle="1" w:styleId="PieddepageCar">
+    <w:name w:val="Pied de page Car"/>
+    <w:basedOn w:val="Policepardfaut"/>
+    <w:link w:val="Pieddepage"/>
+    <w:uiPriority w:val="99"/>
+    <w:rsid w:val="00F0422D"/>
+  </w:style>
 </w:styles>
 </file>
 
@@ -7590,7 +8467,7 @@
 </file>
 
 <file path=customXml/itemProps2.xml><?xml version="1.0" encoding="utf-8"?>
-<ds:datastoreItem xmlns:ds="http://schemas.openxmlformats.org/officeDocument/2006/customXml" ds:itemID="{485AB740-1BA2-4314-BDE7-97A739D6E7BC}">
+<ds:datastoreItem xmlns:ds="http://schemas.openxmlformats.org/officeDocument/2006/customXml" ds:itemID="{F869184E-8AAD-4818-B0B1-B998B98466E2}">
   <ds:schemaRefs>
     <ds:schemaRef ds:uri="http://schemas.openxmlformats.org/officeDocument/2006/bibliography"/>
   </ds:schemaRefs>

</xml_diff>

<commit_message>
Maquettes finient et ajouter au dossier fonctionnel
</commit_message>
<xml_diff>
--- a/Dossier Fonctionnel/Dossier_Fonctionnel.docx
+++ b/Dossier Fonctionnel/Dossier_Fonctionnel.docx
@@ -146,7 +146,7 @@
                                     <w:tag w:val=""/>
                                     <w:id w:val="-650599894"/>
                                     <w:dataBinding w:prefixMappings="xmlns:ns0='http://schemas.microsoft.com/office/2006/coverPageProps' " w:xpath="/ns0:CoverPageProperties[1]/ns0:PublishDate[1]" w:storeItemID="{55AF091B-3C7A-41E3-B477-F2FDAA23CFDA}"/>
-                                    <w:date w:fullDate="2019-09-04T00:00:00Z">
+                                    <w:date w:fullDate="2019-09-06T00:00:00Z">
                                       <w:dateFormat w:val="dd/MM/yyyy"/>
                                       <w:lid w:val="fr-FR"/>
                                       <w:storeMappedDataAs w:val="dateTime"/>
@@ -172,7 +172,7 @@
                                           <w:szCs w:val="28"/>
                                           <w:lang w:val="fr-FR"/>
                                         </w:rPr>
-                                        <w:t>04/09/2019</w:t>
+                                        <w:t>06/09/2019</w:t>
                                       </w:r>
                                     </w:p>
                                   </w:sdtContent>
@@ -3460,7 +3460,7 @@
                               <w:tag w:val=""/>
                               <w:id w:val="-650599894"/>
                               <w:dataBinding w:prefixMappings="xmlns:ns0='http://schemas.microsoft.com/office/2006/coverPageProps' " w:xpath="/ns0:CoverPageProperties[1]/ns0:PublishDate[1]" w:storeItemID="{55AF091B-3C7A-41E3-B477-F2FDAA23CFDA}"/>
-                              <w:date w:fullDate="2019-09-04T00:00:00Z">
+                              <w:date w:fullDate="2019-09-06T00:00:00Z">
                                 <w:dateFormat w:val="dd/MM/yyyy"/>
                                 <w:lid w:val="fr-FR"/>
                                 <w:storeMappedDataAs w:val="dateTime"/>
@@ -3486,7 +3486,7 @@
                                     <w:szCs w:val="28"/>
                                     <w:lang w:val="fr-FR"/>
                                   </w:rPr>
-                                  <w:t>04/09/2019</w:t>
+                                  <w:t>06/09/2019</w:t>
                                 </w:r>
                               </w:p>
                             </w:sdtContent>
@@ -4234,7 +4234,7 @@
           <w:r>
             <w:fldChar w:fldCharType="separate"/>
           </w:r>
-          <w:hyperlink w:anchor="_Toc18619253" w:history="1">
+          <w:hyperlink w:anchor="_Toc18670494" w:history="1">
             <w:r>
               <w:rPr>
                 <w:rStyle w:val="Lienhypertexte"/>
@@ -4276,7 +4276,7 @@
                 <w:noProof/>
                 <w:webHidden/>
               </w:rPr>
-              <w:instrText xml:space="preserve"> PAGEREF _Toc18619253 \h </w:instrText>
+              <w:instrText xml:space="preserve"> PAGEREF _Toc18670494 \h </w:instrText>
             </w:r>
             <w:r>
               <w:rPr>
@@ -4320,7 +4320,7 @@
               <w:lang w:eastAsia="fr-CA"/>
             </w:rPr>
           </w:pPr>
-          <w:hyperlink w:anchor="_Toc18619254" w:history="1">
+          <w:hyperlink w:anchor="_Toc18670495" w:history="1">
             <w:r>
               <w:rPr>
                 <w:rStyle w:val="Lienhypertexte"/>
@@ -4362,7 +4362,7 @@
                 <w:noProof/>
                 <w:webHidden/>
               </w:rPr>
-              <w:instrText xml:space="preserve"> PAGEREF _Toc18619254 \h </w:instrText>
+              <w:instrText xml:space="preserve"> PAGEREF _Toc18670495 \h </w:instrText>
             </w:r>
             <w:r>
               <w:rPr>
@@ -4401,7 +4401,7 @@
               <w:lang w:eastAsia="fr-CA"/>
             </w:rPr>
           </w:pPr>
-          <w:hyperlink w:anchor="_Toc18619255" w:history="1">
+          <w:hyperlink w:anchor="_Toc18670496" w:history="1">
             <w:r>
               <w:rPr>
                 <w:rStyle w:val="Lienhypertexte"/>
@@ -4437,7 +4437,7 @@
               <w:rPr>
                 <w:webHidden/>
               </w:rPr>
-              <w:instrText xml:space="preserve"> PAGEREF _Toc18619255 \h </w:instrText>
+              <w:instrText xml:space="preserve"> PAGEREF _Toc18670496 \h </w:instrText>
             </w:r>
             <w:r>
               <w:rPr>
@@ -4472,7 +4472,7 @@
               <w:lang w:eastAsia="fr-CA"/>
             </w:rPr>
           </w:pPr>
-          <w:hyperlink w:anchor="_Toc18619256" w:history="1">
+          <w:hyperlink w:anchor="_Toc18670497" w:history="1">
             <w:r>
               <w:rPr>
                 <w:rStyle w:val="Lienhypertexte"/>
@@ -4508,7 +4508,7 @@
               <w:rPr>
                 <w:webHidden/>
               </w:rPr>
-              <w:instrText xml:space="preserve"> PAGEREF _Toc18619256 \h </w:instrText>
+              <w:instrText xml:space="preserve"> PAGEREF _Toc18670497 \h </w:instrText>
             </w:r>
             <w:r>
               <w:rPr>
@@ -4543,7 +4543,7 @@
               <w:lang w:eastAsia="fr-CA"/>
             </w:rPr>
           </w:pPr>
-          <w:hyperlink w:anchor="_Toc18619257" w:history="1">
+          <w:hyperlink w:anchor="_Toc18670498" w:history="1">
             <w:r>
               <w:rPr>
                 <w:rStyle w:val="Lienhypertexte"/>
@@ -4579,7 +4579,7 @@
               <w:rPr>
                 <w:webHidden/>
               </w:rPr>
-              <w:instrText xml:space="preserve"> PAGEREF _Toc18619257 \h </w:instrText>
+              <w:instrText xml:space="preserve"> PAGEREF _Toc18670498 \h </w:instrText>
             </w:r>
             <w:r>
               <w:rPr>
@@ -4614,7 +4614,7 @@
               <w:lang w:eastAsia="fr-CA"/>
             </w:rPr>
           </w:pPr>
-          <w:hyperlink w:anchor="_Toc18619258" w:history="1">
+          <w:hyperlink w:anchor="_Toc18670499" w:history="1">
             <w:r>
               <w:rPr>
                 <w:rStyle w:val="Lienhypertexte"/>
@@ -4650,7 +4650,7 @@
               <w:rPr>
                 <w:webHidden/>
               </w:rPr>
-              <w:instrText xml:space="preserve"> PAGEREF _Toc18619258 \h </w:instrText>
+              <w:instrText xml:space="preserve"> PAGEREF _Toc18670499 \h </w:instrText>
             </w:r>
             <w:r>
               <w:rPr>
@@ -4685,7 +4685,7 @@
               <w:lang w:eastAsia="fr-CA"/>
             </w:rPr>
           </w:pPr>
-          <w:hyperlink w:anchor="_Toc18619259" w:history="1">
+          <w:hyperlink w:anchor="_Toc18670500" w:history="1">
             <w:r>
               <w:rPr>
                 <w:rStyle w:val="Lienhypertexte"/>
@@ -4721,7 +4721,7 @@
               <w:rPr>
                 <w:webHidden/>
               </w:rPr>
-              <w:instrText xml:space="preserve"> PAGEREF _Toc18619259 \h </w:instrText>
+              <w:instrText xml:space="preserve"> PAGEREF _Toc18670500 \h </w:instrText>
             </w:r>
             <w:r>
               <w:rPr>
@@ -4756,7 +4756,7 @@
               <w:lang w:eastAsia="fr-CA"/>
             </w:rPr>
           </w:pPr>
-          <w:hyperlink w:anchor="_Toc18619260" w:history="1">
+          <w:hyperlink w:anchor="_Toc18670501" w:history="1">
             <w:r>
               <w:rPr>
                 <w:rStyle w:val="Lienhypertexte"/>
@@ -4792,7 +4792,7 @@
               <w:rPr>
                 <w:webHidden/>
               </w:rPr>
-              <w:instrText xml:space="preserve"> PAGEREF _Toc18619260 \h </w:instrText>
+              <w:instrText xml:space="preserve"> PAGEREF _Toc18670501 \h </w:instrText>
             </w:r>
             <w:r>
               <w:rPr>
@@ -4827,7 +4827,7 @@
               <w:lang w:eastAsia="fr-CA"/>
             </w:rPr>
           </w:pPr>
-          <w:hyperlink w:anchor="_Toc18619261" w:history="1">
+          <w:hyperlink w:anchor="_Toc18670502" w:history="1">
             <w:r>
               <w:rPr>
                 <w:rStyle w:val="Lienhypertexte"/>
@@ -4863,7 +4863,7 @@
               <w:rPr>
                 <w:webHidden/>
               </w:rPr>
-              <w:instrText xml:space="preserve"> PAGEREF _Toc18619261 \h </w:instrText>
+              <w:instrText xml:space="preserve"> PAGEREF _Toc18670502 \h </w:instrText>
             </w:r>
             <w:r>
               <w:rPr>
@@ -4898,7 +4898,7 @@
               <w:lang w:eastAsia="fr-CA"/>
             </w:rPr>
           </w:pPr>
-          <w:hyperlink w:anchor="_Toc18619262" w:history="1">
+          <w:hyperlink w:anchor="_Toc18670503" w:history="1">
             <w:r>
               <w:rPr>
                 <w:rStyle w:val="Lienhypertexte"/>
@@ -4934,7 +4934,7 @@
               <w:rPr>
                 <w:webHidden/>
               </w:rPr>
-              <w:instrText xml:space="preserve"> PAGEREF _Toc18619262 \h </w:instrText>
+              <w:instrText xml:space="preserve"> PAGEREF _Toc18670503 \h </w:instrText>
             </w:r>
             <w:r>
               <w:rPr>
@@ -4974,7 +4974,7 @@
               <w:lang w:eastAsia="fr-CA"/>
             </w:rPr>
           </w:pPr>
-          <w:hyperlink w:anchor="_Toc18619263" w:history="1">
+          <w:hyperlink w:anchor="_Toc18670504" w:history="1">
             <w:r>
               <w:rPr>
                 <w:rStyle w:val="Lienhypertexte"/>
@@ -5016,7 +5016,7 @@
                 <w:noProof/>
                 <w:webHidden/>
               </w:rPr>
-              <w:instrText xml:space="preserve"> PAGEREF _Toc18619263 \h </w:instrText>
+              <w:instrText xml:space="preserve"> PAGEREF _Toc18670504 \h </w:instrText>
             </w:r>
             <w:r>
               <w:rPr>
@@ -5055,7 +5055,7 @@
               <w:lang w:eastAsia="fr-CA"/>
             </w:rPr>
           </w:pPr>
-          <w:hyperlink w:anchor="_Toc18619264" w:history="1">
+          <w:hyperlink w:anchor="_Toc18670505" w:history="1">
             <w:r>
               <w:rPr>
                 <w:rStyle w:val="Lienhypertexte"/>
@@ -5091,7 +5091,7 @@
               <w:rPr>
                 <w:webHidden/>
               </w:rPr>
-              <w:instrText xml:space="preserve"> PAGEREF _Toc18619264 \h </w:instrText>
+              <w:instrText xml:space="preserve"> PAGEREF _Toc18670505 \h </w:instrText>
             </w:r>
             <w:r>
               <w:rPr>
@@ -5126,7 +5126,7 @@
               <w:lang w:eastAsia="fr-CA"/>
             </w:rPr>
           </w:pPr>
-          <w:hyperlink w:anchor="_Toc18619265" w:history="1">
+          <w:hyperlink w:anchor="_Toc18670506" w:history="1">
             <w:r>
               <w:rPr>
                 <w:rStyle w:val="Lienhypertexte"/>
@@ -5162,7 +5162,7 @@
               <w:rPr>
                 <w:webHidden/>
               </w:rPr>
-              <w:instrText xml:space="preserve"> PAGEREF _Toc18619265 \h </w:instrText>
+              <w:instrText xml:space="preserve"> PAGEREF _Toc18670506 \h </w:instrText>
             </w:r>
             <w:r>
               <w:rPr>
@@ -5197,7 +5197,7 @@
               <w:lang w:eastAsia="fr-CA"/>
             </w:rPr>
           </w:pPr>
-          <w:hyperlink w:anchor="_Toc18619266" w:history="1">
+          <w:hyperlink w:anchor="_Toc18670507" w:history="1">
             <w:r>
               <w:rPr>
                 <w:rStyle w:val="Lienhypertexte"/>
@@ -5233,7 +5233,7 @@
               <w:rPr>
                 <w:webHidden/>
               </w:rPr>
-              <w:instrText xml:space="preserve"> PAGEREF _Toc18619266 \h </w:instrText>
+              <w:instrText xml:space="preserve"> PAGEREF _Toc18670507 \h </w:instrText>
             </w:r>
             <w:r>
               <w:rPr>
@@ -5268,7 +5268,7 @@
               <w:lang w:eastAsia="fr-CA"/>
             </w:rPr>
           </w:pPr>
-          <w:hyperlink w:anchor="_Toc18619267" w:history="1">
+          <w:hyperlink w:anchor="_Toc18670508" w:history="1">
             <w:r>
               <w:rPr>
                 <w:rStyle w:val="Lienhypertexte"/>
@@ -5304,7 +5304,7 @@
               <w:rPr>
                 <w:webHidden/>
               </w:rPr>
-              <w:instrText xml:space="preserve"> PAGEREF _Toc18619267 \h </w:instrText>
+              <w:instrText xml:space="preserve"> PAGEREF _Toc18670508 \h </w:instrText>
             </w:r>
             <w:r>
               <w:rPr>
@@ -5339,7 +5339,7 @@
               <w:lang w:eastAsia="fr-CA"/>
             </w:rPr>
           </w:pPr>
-          <w:hyperlink w:anchor="_Toc18619268" w:history="1">
+          <w:hyperlink w:anchor="_Toc18670509" w:history="1">
             <w:r>
               <w:rPr>
                 <w:rStyle w:val="Lienhypertexte"/>
@@ -5375,7 +5375,7 @@
               <w:rPr>
                 <w:webHidden/>
               </w:rPr>
-              <w:instrText xml:space="preserve"> PAGEREF _Toc18619268 \h </w:instrText>
+              <w:instrText xml:space="preserve"> PAGEREF _Toc18670509 \h </w:instrText>
             </w:r>
             <w:r>
               <w:rPr>
@@ -5415,7 +5415,7 @@
               <w:lang w:eastAsia="fr-CA"/>
             </w:rPr>
           </w:pPr>
-          <w:hyperlink w:anchor="_Toc18619269" w:history="1">
+          <w:hyperlink w:anchor="_Toc18670510" w:history="1">
             <w:r>
               <w:rPr>
                 <w:rStyle w:val="Lienhypertexte"/>
@@ -5457,7 +5457,7 @@
                 <w:noProof/>
                 <w:webHidden/>
               </w:rPr>
-              <w:instrText xml:space="preserve"> PAGEREF _Toc18619269 \h </w:instrText>
+              <w:instrText xml:space="preserve"> PAGEREF _Toc18670510 \h </w:instrText>
             </w:r>
             <w:r>
               <w:rPr>
@@ -5496,7 +5496,7 @@
               <w:lang w:eastAsia="fr-CA"/>
             </w:rPr>
           </w:pPr>
-          <w:hyperlink w:anchor="_Toc18619270" w:history="1">
+          <w:hyperlink w:anchor="_Toc18670511" w:history="1">
             <w:r>
               <w:rPr>
                 <w:rStyle w:val="Lienhypertexte"/>
@@ -5514,7 +5514,7 @@
               <w:rPr>
                 <w:rStyle w:val="Lienhypertexte"/>
               </w:rPr>
-              <w:t xml:space="preserve"> Ecran d’accueil et informations des bouées</w:t>
+              <w:t>Ecran d’accueil</w:t>
             </w:r>
             <w:r>
               <w:rPr>
@@ -5532,7 +5532,7 @@
               <w:rPr>
                 <w:webHidden/>
               </w:rPr>
-              <w:instrText xml:space="preserve"> PAGEREF _Toc18619270 \h </w:instrText>
+              <w:instrText xml:space="preserve"> PAGEREF _Toc18670511 \h </w:instrText>
             </w:r>
             <w:r>
               <w:rPr>
@@ -5567,7 +5567,7 @@
               <w:lang w:eastAsia="fr-CA"/>
             </w:rPr>
           </w:pPr>
-          <w:hyperlink w:anchor="_Toc18619271" w:history="1">
+          <w:hyperlink w:anchor="_Toc18670512" w:history="1">
             <w:r>
               <w:rPr>
                 <w:rStyle w:val="Lienhypertexte"/>
@@ -5585,6 +5585,290 @@
               <w:rPr>
                 <w:rStyle w:val="Lienhypertexte"/>
               </w:rPr>
+              <w:t>Ecran d’information d’une bouée</w:t>
+            </w:r>
+            <w:r>
+              <w:rPr>
+                <w:webHidden/>
+              </w:rPr>
+              <w:tab/>
+            </w:r>
+            <w:r>
+              <w:rPr>
+                <w:webHidden/>
+              </w:rPr>
+              <w:fldChar w:fldCharType="begin"/>
+            </w:r>
+            <w:r>
+              <w:rPr>
+                <w:webHidden/>
+              </w:rPr>
+              <w:instrText xml:space="preserve"> PAGEREF _Toc18670512 \h </w:instrText>
+            </w:r>
+            <w:r>
+              <w:rPr>
+                <w:webHidden/>
+              </w:rPr>
+            </w:r>
+            <w:r>
+              <w:rPr>
+                <w:webHidden/>
+              </w:rPr>
+              <w:fldChar w:fldCharType="separate"/>
+            </w:r>
+            <w:r>
+              <w:rPr>
+                <w:webHidden/>
+              </w:rPr>
+              <w:t>18</w:t>
+            </w:r>
+            <w:r>
+              <w:rPr>
+                <w:webHidden/>
+              </w:rPr>
+              <w:fldChar w:fldCharType="end"/>
+            </w:r>
+          </w:hyperlink>
+        </w:p>
+        <w:p>
+          <w:pPr>
+            <w:pStyle w:val="TM2"/>
+            <w:rPr>
+              <w:rFonts w:eastAsiaTheme="minorEastAsia"/>
+              <w:lang w:eastAsia="fr-CA"/>
+            </w:rPr>
+          </w:pPr>
+          <w:hyperlink w:anchor="_Toc18670513" w:history="1">
+            <w:r>
+              <w:rPr>
+                <w:rStyle w:val="Lienhypertexte"/>
+              </w:rPr>
+              <w:t>4.3</w:t>
+            </w:r>
+            <w:r>
+              <w:rPr>
+                <w:rFonts w:eastAsiaTheme="minorEastAsia"/>
+                <w:lang w:eastAsia="fr-CA"/>
+              </w:rPr>
+              <w:tab/>
+            </w:r>
+            <w:r>
+              <w:rPr>
+                <w:rStyle w:val="Lienhypertexte"/>
+              </w:rPr>
+              <w:t>Ecran de Calcul</w:t>
+            </w:r>
+            <w:r>
+              <w:rPr>
+                <w:webHidden/>
+              </w:rPr>
+              <w:tab/>
+            </w:r>
+            <w:r>
+              <w:rPr>
+                <w:webHidden/>
+              </w:rPr>
+              <w:fldChar w:fldCharType="begin"/>
+            </w:r>
+            <w:r>
+              <w:rPr>
+                <w:webHidden/>
+              </w:rPr>
+              <w:instrText xml:space="preserve"> PAGEREF _Toc18670513 \h </w:instrText>
+            </w:r>
+            <w:r>
+              <w:rPr>
+                <w:webHidden/>
+              </w:rPr>
+            </w:r>
+            <w:r>
+              <w:rPr>
+                <w:webHidden/>
+              </w:rPr>
+              <w:fldChar w:fldCharType="separate"/>
+            </w:r>
+            <w:r>
+              <w:rPr>
+                <w:webHidden/>
+              </w:rPr>
+              <w:t>19</w:t>
+            </w:r>
+            <w:r>
+              <w:rPr>
+                <w:webHidden/>
+              </w:rPr>
+              <w:fldChar w:fldCharType="end"/>
+            </w:r>
+          </w:hyperlink>
+        </w:p>
+        <w:p>
+          <w:pPr>
+            <w:pStyle w:val="TM2"/>
+            <w:rPr>
+              <w:rFonts w:eastAsiaTheme="minorEastAsia"/>
+              <w:lang w:eastAsia="fr-CA"/>
+            </w:rPr>
+          </w:pPr>
+          <w:hyperlink w:anchor="_Toc18670514" w:history="1">
+            <w:r>
+              <w:rPr>
+                <w:rStyle w:val="Lienhypertexte"/>
+              </w:rPr>
+              <w:t>4.4</w:t>
+            </w:r>
+            <w:r>
+              <w:rPr>
+                <w:rFonts w:eastAsiaTheme="minorEastAsia"/>
+                <w:lang w:eastAsia="fr-CA"/>
+              </w:rPr>
+              <w:tab/>
+            </w:r>
+            <w:r>
+              <w:rPr>
+                <w:rStyle w:val="Lienhypertexte"/>
+              </w:rPr>
+              <w:t>Ecran de prévisualisation d’un calcul</w:t>
+            </w:r>
+            <w:r>
+              <w:rPr>
+                <w:webHidden/>
+              </w:rPr>
+              <w:tab/>
+            </w:r>
+            <w:r>
+              <w:rPr>
+                <w:webHidden/>
+              </w:rPr>
+              <w:fldChar w:fldCharType="begin"/>
+            </w:r>
+            <w:r>
+              <w:rPr>
+                <w:webHidden/>
+              </w:rPr>
+              <w:instrText xml:space="preserve"> PAGEREF _Toc18670514 \h </w:instrText>
+            </w:r>
+            <w:r>
+              <w:rPr>
+                <w:webHidden/>
+              </w:rPr>
+            </w:r>
+            <w:r>
+              <w:rPr>
+                <w:webHidden/>
+              </w:rPr>
+              <w:fldChar w:fldCharType="separate"/>
+            </w:r>
+            <w:r>
+              <w:rPr>
+                <w:webHidden/>
+              </w:rPr>
+              <w:t>20</w:t>
+            </w:r>
+            <w:r>
+              <w:rPr>
+                <w:webHidden/>
+              </w:rPr>
+              <w:fldChar w:fldCharType="end"/>
+            </w:r>
+          </w:hyperlink>
+        </w:p>
+        <w:p>
+          <w:pPr>
+            <w:pStyle w:val="TM2"/>
+            <w:rPr>
+              <w:rFonts w:eastAsiaTheme="minorEastAsia"/>
+              <w:lang w:eastAsia="fr-CA"/>
+            </w:rPr>
+          </w:pPr>
+          <w:hyperlink w:anchor="_Toc18670515" w:history="1">
+            <w:r>
+              <w:rPr>
+                <w:rStyle w:val="Lienhypertexte"/>
+              </w:rPr>
+              <w:t>4.5</w:t>
+            </w:r>
+            <w:r>
+              <w:rPr>
+                <w:rFonts w:eastAsiaTheme="minorEastAsia"/>
+                <w:lang w:eastAsia="fr-CA"/>
+              </w:rPr>
+              <w:tab/>
+            </w:r>
+            <w:r>
+              <w:rPr>
+                <w:rStyle w:val="Lienhypertexte"/>
+              </w:rPr>
+              <w:t>Ecran du calcul enregistré</w:t>
+            </w:r>
+            <w:r>
+              <w:rPr>
+                <w:webHidden/>
+              </w:rPr>
+              <w:tab/>
+            </w:r>
+            <w:r>
+              <w:rPr>
+                <w:webHidden/>
+              </w:rPr>
+              <w:fldChar w:fldCharType="begin"/>
+            </w:r>
+            <w:r>
+              <w:rPr>
+                <w:webHidden/>
+              </w:rPr>
+              <w:instrText xml:space="preserve"> PAGEREF _Toc18670515 \h </w:instrText>
+            </w:r>
+            <w:r>
+              <w:rPr>
+                <w:webHidden/>
+              </w:rPr>
+            </w:r>
+            <w:r>
+              <w:rPr>
+                <w:webHidden/>
+              </w:rPr>
+              <w:fldChar w:fldCharType="separate"/>
+            </w:r>
+            <w:r>
+              <w:rPr>
+                <w:webHidden/>
+              </w:rPr>
+              <w:t>21</w:t>
+            </w:r>
+            <w:r>
+              <w:rPr>
+                <w:webHidden/>
+              </w:rPr>
+              <w:fldChar w:fldCharType="end"/>
+            </w:r>
+          </w:hyperlink>
+        </w:p>
+        <w:p>
+          <w:pPr>
+            <w:pStyle w:val="TM2"/>
+            <w:rPr>
+              <w:rFonts w:eastAsiaTheme="minorEastAsia"/>
+              <w:lang w:eastAsia="fr-CA"/>
+            </w:rPr>
+          </w:pPr>
+          <w:hyperlink w:anchor="_Toc18670516" w:history="1">
+            <w:r>
+              <w:rPr>
+                <w:rStyle w:val="Lienhypertexte"/>
+              </w:rPr>
+              <w:t>4.6</w:t>
+            </w:r>
+            <w:r>
+              <w:rPr>
+                <w:rFonts w:eastAsiaTheme="minorEastAsia"/>
+                <w:lang w:eastAsia="fr-CA"/>
+              </w:rPr>
+              <w:tab/>
+            </w:r>
+            <w:r>
+              <w:rPr>
+                <w:rStyle w:val="Lienhypertexte"/>
+              </w:rPr>
               <w:t>Ecran pour l’affichage des statistiques</w:t>
             </w:r>
             <w:r>
@@ -5603,7 +5887,7 @@
               <w:rPr>
                 <w:webHidden/>
               </w:rPr>
-              <w:instrText xml:space="preserve"> PAGEREF _Toc18619271 \h </w:instrText>
+              <w:instrText xml:space="preserve"> PAGEREF _Toc18670516 \h </w:instrText>
             </w:r>
             <w:r>
               <w:rPr>
@@ -5620,7 +5904,7 @@
               <w:rPr>
                 <w:webHidden/>
               </w:rPr>
-              <w:t>18</w:t>
+              <w:t>22</w:t>
             </w:r>
             <w:r>
               <w:rPr>
@@ -5647,8 +5931,6 @@
       <w:r>
         <w:br w:type="page"/>
       </w:r>
-      <w:bookmarkStart w:id="0" w:name="_GoBack"/>
-      <w:bookmarkEnd w:id="0"/>
     </w:p>
     <w:p>
       <w:pPr>
@@ -5658,12 +5940,12 @@
           <w:numId w:val="1"/>
         </w:numPr>
       </w:pPr>
-      <w:bookmarkStart w:id="1" w:name="_Toc18619253"/>
+      <w:bookmarkStart w:id="0" w:name="_Toc18670494"/>
       <w:r>
         <w:lastRenderedPageBreak/>
         <w:t>Diagramme de cas d’utilisation</w:t>
       </w:r>
-      <w:bookmarkEnd w:id="1"/>
+      <w:bookmarkEnd w:id="0"/>
     </w:p>
     <w:p>
       <w:r>
@@ -5768,11 +6050,11 @@
           <w:numId w:val="1"/>
         </w:numPr>
       </w:pPr>
-      <w:bookmarkStart w:id="2" w:name="_Toc18619254"/>
+      <w:bookmarkStart w:id="1" w:name="_Toc18670495"/>
       <w:r>
         <w:t>Description des cas d’utilisation</w:t>
       </w:r>
-      <w:bookmarkEnd w:id="2"/>
+      <w:bookmarkEnd w:id="1"/>
     </w:p>
     <w:p>
       <w:pPr>
@@ -5782,7 +6064,16 @@
         <w:t xml:space="preserve">Le cas d’utilisation </w:t>
       </w:r>
       <w:r>
-        <w:t>Consulter les données est totalement décrit par les cas d’utilisation sous-jacents, par conséquent, aucune fiche ne sera faite pour ce cas-ci.</w:t>
+        <w:t>« </w:t>
+      </w:r>
+      <w:r>
+        <w:t>Consulter les données</w:t>
+      </w:r>
+      <w:r>
+        <w:t> »</w:t>
+      </w:r>
+      <w:r>
+        <w:t xml:space="preserve"> est totalement décrit par les cas d’utilisation sous-jacents, par conséquent, aucune fiche ne sera faite pour ce cas-ci.</w:t>
       </w:r>
     </w:p>
     <w:p>
@@ -5790,7 +6081,43 @@
         <w:ind w:firstLine="360"/>
       </w:pPr>
       <w:r>
-        <w:t>Le cas d’utilisation Consulter la carte est, lui aussi, décrit par les cas d’utilisation Agrandir la carte et Bouger sur la carte.</w:t>
+        <w:t xml:space="preserve">Le cas d’utilisation </w:t>
+      </w:r>
+      <w:r>
+        <w:t>« </w:t>
+      </w:r>
+      <w:r>
+        <w:t>Consulter la carte</w:t>
+      </w:r>
+      <w:r>
+        <w:t> »</w:t>
+      </w:r>
+      <w:r>
+        <w:t xml:space="preserve"> est, lui aussi, décrit par les cas d’utilisation </w:t>
+      </w:r>
+      <w:r>
+        <w:t>« </w:t>
+      </w:r>
+      <w:r>
+        <w:t>Agrandir la carte</w:t>
+      </w:r>
+      <w:r>
+        <w:t> »</w:t>
+      </w:r>
+      <w:r>
+        <w:t xml:space="preserve"> et </w:t>
+      </w:r>
+      <w:r>
+        <w:t>« </w:t>
+      </w:r>
+      <w:r>
+        <w:t>Bouger sur la carte</w:t>
+      </w:r>
+      <w:r>
+        <w:t> »</w:t>
+      </w:r>
+      <w:r>
+        <w:t>.</w:t>
       </w:r>
     </w:p>
     <w:p>
@@ -5905,6 +6232,8 @@
       <w:r>
         <w:t xml:space="preserve"> Agrandir la carte</w:t>
       </w:r>
+      <w:bookmarkStart w:id="2" w:name="_GoBack"/>
+      <w:bookmarkEnd w:id="2"/>
     </w:p>
     <w:p>
       <w:pPr>
@@ -5930,7 +6259,7 @@
           <w:numId w:val="1"/>
         </w:numPr>
       </w:pPr>
-      <w:bookmarkStart w:id="3" w:name="_Toc18619255"/>
+      <w:bookmarkStart w:id="3" w:name="_Toc18670496"/>
       <w:r>
         <w:lastRenderedPageBreak/>
         <w:t>Consulter les statistiques</w:t>
@@ -5969,7 +6298,7 @@
             <v:imagedata r:id="rId12" o:title="" cropbottom="3660f"/>
             <w10:wrap type="tight"/>
           </v:shape>
-          <o:OLEObject Type="Embed" ProgID="Excel.Sheet.12" ShapeID="_x0000_s1028" DrawAspect="Content" ObjectID="_1629232102" r:id="rId13"/>
+          <o:OLEObject Type="Embed" ProgID="Excel.Sheet.12" ShapeID="_x0000_s1028" DrawAspect="Content" ObjectID="_1629283547" r:id="rId13"/>
         </w:object>
       </w:r>
     </w:p>
@@ -5994,7 +6323,7 @@
           <w:numId w:val="1"/>
         </w:numPr>
       </w:pPr>
-      <w:bookmarkStart w:id="4" w:name="_Toc18619256"/>
+      <w:bookmarkStart w:id="4" w:name="_Toc18670497"/>
       <w:r>
         <w:lastRenderedPageBreak/>
         <w:t>Consulter les données brutes</w:t>
@@ -6014,7 +6343,7 @@
             <v:imagedata r:id="rId14" o:title="" cropbottom="3548f"/>
             <w10:wrap type="tight"/>
           </v:shape>
-          <o:OLEObject Type="Embed" ProgID="Excel.Sheet.12" ShapeID="_x0000_s1029" DrawAspect="Content" ObjectID="_1629232103" r:id="rId15"/>
+          <o:OLEObject Type="Embed" ProgID="Excel.Sheet.12" ShapeID="_x0000_s1029" DrawAspect="Content" ObjectID="_1629283548" r:id="rId15"/>
         </w:object>
       </w:r>
     </w:p>
@@ -6039,7 +6368,7 @@
           <w:numId w:val="1"/>
         </w:numPr>
       </w:pPr>
-      <w:bookmarkStart w:id="5" w:name="_Toc18619257"/>
+      <w:bookmarkStart w:id="5" w:name="_Toc18670498"/>
       <w:r>
         <w:rPr>
           <w:noProof/>
@@ -6050,7 +6379,7 @@
             <v:imagedata r:id="rId16" o:title="" cropbottom="3473f"/>
             <w10:wrap type="tight"/>
           </v:shape>
-          <o:OLEObject Type="Embed" ProgID="Excel.Sheet.12" ShapeID="_x0000_s1030" DrawAspect="Content" ObjectID="_1629232104" r:id="rId17"/>
+          <o:OLEObject Type="Embed" ProgID="Excel.Sheet.12" ShapeID="_x0000_s1030" DrawAspect="Content" ObjectID="_1629283549" r:id="rId17"/>
         </w:object>
       </w:r>
       <w:r>
@@ -6085,7 +6414,7 @@
           <w:numId w:val="1"/>
         </w:numPr>
       </w:pPr>
-      <w:bookmarkStart w:id="6" w:name="_Toc18619258"/>
+      <w:bookmarkStart w:id="6" w:name="_Toc18670499"/>
       <w:r>
         <w:lastRenderedPageBreak/>
         <w:t>Rechercher sur une plage de données</w:t>
@@ -6105,7 +6434,7 @@
             <v:imagedata r:id="rId18" o:title="" cropbottom="3324f"/>
             <w10:wrap type="tight"/>
           </v:shape>
-          <o:OLEObject Type="Embed" ProgID="Excel.Sheet.12" ShapeID="_x0000_s1031" DrawAspect="Content" ObjectID="_1629232105" r:id="rId19"/>
+          <o:OLEObject Type="Embed" ProgID="Excel.Sheet.12" ShapeID="_x0000_s1031" DrawAspect="Content" ObjectID="_1629283550" r:id="rId19"/>
         </w:object>
       </w:r>
     </w:p>
@@ -6131,7 +6460,7 @@
           <w:numId w:val="1"/>
         </w:numPr>
       </w:pPr>
-      <w:bookmarkStart w:id="7" w:name="_Toc18619259"/>
+      <w:bookmarkStart w:id="7" w:name="_Toc18670500"/>
       <w:r>
         <w:rPr>
           <w:noProof/>
@@ -6142,7 +6471,7 @@
             <v:imagedata r:id="rId20" o:title="" cropbottom="3399f"/>
             <w10:wrap type="tight"/>
           </v:shape>
-          <o:OLEObject Type="Embed" ProgID="Excel.Sheet.12" ShapeID="_x0000_s1032" DrawAspect="Content" ObjectID="_1629232106" r:id="rId21"/>
+          <o:OLEObject Type="Embed" ProgID="Excel.Sheet.12" ShapeID="_x0000_s1032" DrawAspect="Content" ObjectID="_1629283551" r:id="rId21"/>
         </w:object>
       </w:r>
       <w:r>
@@ -6177,7 +6506,7 @@
           <w:numId w:val="1"/>
         </w:numPr>
       </w:pPr>
-      <w:bookmarkStart w:id="8" w:name="_Toc18619260"/>
+      <w:bookmarkStart w:id="8" w:name="_Toc18670501"/>
       <w:r>
         <w:rPr>
           <w:noProof/>
@@ -6188,7 +6517,7 @@
             <v:imagedata r:id="rId22" o:title="" cropbottom="3452f"/>
             <w10:wrap type="tight"/>
           </v:shape>
-          <o:OLEObject Type="Embed" ProgID="Excel.Sheet.12" ShapeID="_x0000_s1033" DrawAspect="Content" ObjectID="_1629232107" r:id="rId23"/>
+          <o:OLEObject Type="Embed" ProgID="Excel.Sheet.12" ShapeID="_x0000_s1033" DrawAspect="Content" ObjectID="_1629283552" r:id="rId23"/>
         </w:object>
       </w:r>
       <w:r>
@@ -6231,7 +6560,7 @@
           <w:numId w:val="1"/>
         </w:numPr>
       </w:pPr>
-      <w:bookmarkStart w:id="9" w:name="_Toc18619261"/>
+      <w:bookmarkStart w:id="9" w:name="_Toc18670502"/>
       <w:r>
         <w:rPr>
           <w:noProof/>
@@ -6242,7 +6571,7 @@
             <v:imagedata r:id="rId24" o:title="" cropbottom="3548f"/>
             <w10:wrap type="tight"/>
           </v:shape>
-          <o:OLEObject Type="Embed" ProgID="Excel.Sheet.12" ShapeID="_x0000_s1034" DrawAspect="Content" ObjectID="_1629232108" r:id="rId25"/>
+          <o:OLEObject Type="Embed" ProgID="Excel.Sheet.12" ShapeID="_x0000_s1034" DrawAspect="Content" ObjectID="_1629283553" r:id="rId25"/>
         </w:object>
       </w:r>
       <w:r>
@@ -6285,7 +6614,7 @@
           <w:numId w:val="1"/>
         </w:numPr>
       </w:pPr>
-      <w:bookmarkStart w:id="10" w:name="_Toc18619262"/>
+      <w:bookmarkStart w:id="10" w:name="_Toc18670503"/>
       <w:r>
         <w:lastRenderedPageBreak/>
         <w:t>Alerte de fiabilité</w:t>
@@ -6305,7 +6634,7 @@
             <v:imagedata r:id="rId26" o:title="" cropbottom="3376f"/>
             <w10:wrap type="tight"/>
           </v:shape>
-          <o:OLEObject Type="Embed" ProgID="Excel.Sheet.12" ShapeID="_x0000_s1035" DrawAspect="Content" ObjectID="_1629232109" r:id="rId27"/>
+          <o:OLEObject Type="Embed" ProgID="Excel.Sheet.12" ShapeID="_x0000_s1035" DrawAspect="Content" ObjectID="_1629283554" r:id="rId27"/>
         </w:object>
       </w:r>
     </w:p>
@@ -6330,7 +6659,7 @@
           <w:numId w:val="1"/>
         </w:numPr>
       </w:pPr>
-      <w:bookmarkStart w:id="11" w:name="_Toc18619263"/>
+      <w:bookmarkStart w:id="11" w:name="_Toc18670504"/>
       <w:r>
         <w:lastRenderedPageBreak/>
         <w:t>User Stories</w:t>
@@ -6345,7 +6674,7 @@
           <w:numId w:val="1"/>
         </w:numPr>
       </w:pPr>
-      <w:bookmarkStart w:id="12" w:name="_Toc18619264"/>
+      <w:bookmarkStart w:id="12" w:name="_Toc18670505"/>
       <w:r>
         <w:t>Consulter les statistiques</w:t>
       </w:r>
@@ -6356,12 +6685,12 @@
         <w:rPr>
           <w:noProof/>
         </w:rPr>
-        <w:object w:dxaOrig="225" w:dyaOrig="225" w14:anchorId="126E0654">
+        <w:object w:dxaOrig="1440" w:dyaOrig="1440" w14:anchorId="126E0654">
           <v:shape id="_x0000_s1036" type="#_x0000_t75" style="position:absolute;margin-left:27.6pt;margin-top:16.15pt;width:415.2pt;height:326.4pt;z-index:251684864;mso-position-horizontal-relative:text;mso-position-vertical-relative:text" wrapcoords="3626 199 -39 199 0 794 10800 993 10800 2582 -39 3029 -39 3476 9747 4171 10800 4171 10800 5760 -39 5760 -39 6257 10800 6554 10800 8143 -39 8590 -39 9037 9747 9732 10800 9732 10800 11321 0 11321 0 11818 10800 12116 -39 12712 -39 14102 4523 14400 10800 14499 1365 14946 -39 15046 -39 16436 6394 16883 10800 16883 1755 17181 -39 17280 -39 18124 0 18571 9786 19266 10800 19266 0 19465 0 20061 10800 20061 0 20309 -39 20806 1170 20855 11541 20855 20547 20806 20547 20408 10800 20061 21522 20061 21522 19514 10800 19266 6589 18472 21600 17727 21600 17280 20898 17230 10800 16883 14270 16883 19222 16436 19183 16088 21561 15492 21600 15343 21600 15095 20898 14996 10800 14499 21483 14102 21600 13953 21210 13705 21444 13506 21483 12761 10761 12116 10800 9732 2651 8938 10800 8143 10761 4171 7564 3377 10800 2582 10800 993 11268 546 11112 199 7915 199 3626 199">
             <v:imagedata r:id="rId28" o:title=""/>
             <w10:wrap type="tight"/>
           </v:shape>
-          <o:OLEObject Type="Embed" ProgID="Word.Document.12" ShapeID="_x0000_s1036" DrawAspect="Content" ObjectID="_1629232110" r:id="rId29">
+          <o:OLEObject Type="Embed" ProgID="Word.Document.12" ShapeID="_x0000_s1036" DrawAspect="Content" ObjectID="_1629283555" r:id="rId29">
             <o:FieldCodes>\s</o:FieldCodes>
           </o:OLEObject>
         </w:object>
@@ -6380,7 +6709,7 @@
           <w:numId w:val="1"/>
         </w:numPr>
       </w:pPr>
-      <w:bookmarkStart w:id="13" w:name="_Toc18619265"/>
+      <w:bookmarkStart w:id="13" w:name="_Toc18670506"/>
       <w:r>
         <w:lastRenderedPageBreak/>
         <w:t>Effectuer / Enregistrer un calcul</w:t>
@@ -6392,12 +6721,12 @@
         <w:rPr>
           <w:noProof/>
         </w:rPr>
-        <w:object w:dxaOrig="225" w:dyaOrig="225" w14:anchorId="21F56E1A">
+        <w:object w:dxaOrig="1440" w:dyaOrig="1440" w14:anchorId="21F56E1A">
           <v:shape id="_x0000_s1037" type="#_x0000_t75" style="position:absolute;margin-left:27.6pt;margin-top:14.4pt;width:415.2pt;height:350.4pt;z-index:251685888;mso-position-horizontal-relative:text;mso-position-vertical-relative:text" wrapcoords="8422 139 0 185 0 740 10800 879 10800 2359 -39 2868 -39 3284 8422 3839 10800 3839 10800 5319 -39 5458 -39 5920 10800 6059 10800 7539 -39 8094 -39 8510 7720 9019 10800 9019 10800 10499 0 10638 0 11101 10800 11239 78 11933 -39 12026 39 12488 10800 12719 0 12766 0 13321 10800 13460 2768 13922 -39 14107 -39 14431 429 14940 -39 14986 39 15356 10800 15680 -39 16235 -39 16697 7057 17160 10800 17160 1755 17437 -39 17530 -39 18732 9747 19380 10800 19380 -39 19611 -39 20027 273 20120 -39 20721 39 20860 8695 20906 10371 20906 13139 20860 18325 20397 18286 20120 21600 20074 21561 19611 10800 19380 13880 18732 13685 18640 21600 17946 21600 17484 21015 17484 10800 17160 16142 16975 21288 16651 21249 16281 10800 15680 9396 15171 21600 14523 21600 14061 10761 13460 10800 12719 21561 12396 21600 12072 10761 11239 10761 9019 2573 8279 10800 7539 10800 6059 15401 5874 15401 5412 10800 5319 10761 3839 7564 3099 10800 2359 10800 879 13373 648 13334 139 8578 139 8422 139">
             <v:imagedata r:id="rId30" o:title=""/>
             <w10:wrap type="tight"/>
           </v:shape>
-          <o:OLEObject Type="Embed" ProgID="Word.Document.12" ShapeID="_x0000_s1037" DrawAspect="Content" ObjectID="_1629232111" r:id="rId31">
+          <o:OLEObject Type="Embed" ProgID="Word.Document.12" ShapeID="_x0000_s1037" DrawAspect="Content" ObjectID="_1629283556" r:id="rId31">
             <o:FieldCodes>\s</o:FieldCodes>
           </o:OLEObject>
         </w:object>
@@ -6414,7 +6743,7 @@
           <w:numId w:val="1"/>
         </w:numPr>
       </w:pPr>
-      <w:bookmarkStart w:id="14" w:name="_Toc18619266"/>
+      <w:bookmarkStart w:id="14" w:name="_Toc18670507"/>
       <w:r>
         <w:lastRenderedPageBreak/>
         <w:t>Fiabilité des bouées</w:t>
@@ -6426,12 +6755,12 @@
         <w:rPr>
           <w:noProof/>
         </w:rPr>
-        <w:object w:dxaOrig="225" w:dyaOrig="225" w14:anchorId="5F8DAE04">
+        <w:object w:dxaOrig="1440" w:dyaOrig="1440" w14:anchorId="5F8DAE04">
           <v:shape id="_x0000_s1038" type="#_x0000_t75" style="position:absolute;margin-left:27.6pt;margin-top:37.15pt;width:415.2pt;height:260.4pt;z-index:251686912;mso-position-horizontal-relative:text;mso-position-vertical-relative:text" wrapcoords="3626 249 -39 249 0 996 10800 1245 10800 3237 -39 3859 -39 4420 9084 5229 10800 5229 10800 7221 -39 7345 -39 7905 10800 8217 10800 10209 -39 10831 -39 11391 9084 12201 10800 12201 10800 14193 0 14317 0 14939 10800 15188 -39 16060 -39 16558 468 17180 -39 17305 39 17865 10800 18176 2066 18799 -39 18986 -39 20604 8344 20666 10761 20666 13685 20604 13802 20231 16181 20168 21600 19546 21600 18986 10761 18176 4016 17180 19962 16682 20118 16247 10761 15188 10800 12201 6355 11765 2846 11329 2651 11205 10800 10209 10761 5229 7564 4233 10800 3237 10800 1245 10332 685 9903 373 9474 249 3626 249">
             <v:imagedata r:id="rId32" o:title=""/>
             <w10:wrap type="tight"/>
           </v:shape>
-          <o:OLEObject Type="Embed" ProgID="Word.Document.12" ShapeID="_x0000_s1038" DrawAspect="Content" ObjectID="_1629232112" r:id="rId33">
+          <o:OLEObject Type="Embed" ProgID="Word.Document.12" ShapeID="_x0000_s1038" DrawAspect="Content" ObjectID="_1629283557" r:id="rId33">
             <o:FieldCodes>\s</o:FieldCodes>
           </o:OLEObject>
         </w:object>
@@ -6448,7 +6777,7 @@
           <w:numId w:val="1"/>
         </w:numPr>
       </w:pPr>
-      <w:bookmarkStart w:id="15" w:name="_Toc18619267"/>
+      <w:bookmarkStart w:id="15" w:name="_Toc18670508"/>
       <w:r>
         <w:lastRenderedPageBreak/>
         <w:t>Consulter les données d’une bouée</w:t>
@@ -6460,12 +6789,12 @@
         <w:rPr>
           <w:noProof/>
         </w:rPr>
-        <w:object w:dxaOrig="225" w:dyaOrig="225" w14:anchorId="5959AFBC">
+        <w:object w:dxaOrig="1440" w:dyaOrig="1440" w14:anchorId="5959AFBC">
           <v:shape id="_x0000_s1039" type="#_x0000_t75" style="position:absolute;margin-left:27.6pt;margin-top:25.2pt;width:415.2pt;height:289.8pt;z-index:251687936;mso-position-horizontal-relative:text;mso-position-vertical-relative:text" wrapcoords="5770 224 0 224 0 895 10800 1119 10800 2910 -39 3469 -39 3973 9084 4701 10800 4701 10800 6491 -39 6603 -39 7107 10800 7387 10800 9177 -39 9793 -39 10296 8422 10968 10800 10968 10800 12759 0 12870 0 13430 10800 13654 -39 14437 -39 15109 4328 15445 10800 15445 1365 15948 -39 16060 -39 16620 7642 17235 10800 17235 0 17571 -39 18131 351 18242 9786 19026 0 19194 0 19865 10800 19921 0 20145 0 20705 8461 20761 8617 20761 15713 20705 15752 20257 10800 19921 21561 19865 21561 19194 10839 19026 11190 18131 17623 18131 17623 17627 10800 17235 10449 16340 10800 15445 14231 15445 18013 14997 18052 14437 10761 13654 10761 10968 2612 10073 10800 9177 10761 4701 7564 3805 10800 2910 10800 1119 15713 783 15869 448 15440 224 5770 224">
             <v:imagedata r:id="rId34" o:title=""/>
             <w10:wrap type="tight"/>
           </v:shape>
-          <o:OLEObject Type="Embed" ProgID="Word.Document.12" ShapeID="_x0000_s1039" DrawAspect="Content" ObjectID="_1629232113" r:id="rId35">
+          <o:OLEObject Type="Embed" ProgID="Word.Document.12" ShapeID="_x0000_s1039" DrawAspect="Content" ObjectID="_1629283558" r:id="rId35">
             <o:FieldCodes>\s</o:FieldCodes>
           </o:OLEObject>
         </w:object>
@@ -6482,7 +6811,7 @@
           <w:numId w:val="1"/>
         </w:numPr>
       </w:pPr>
-      <w:bookmarkStart w:id="16" w:name="_Toc18619268"/>
+      <w:bookmarkStart w:id="16" w:name="_Toc18670509"/>
       <w:proofErr w:type="spellStart"/>
       <w:r>
         <w:lastRenderedPageBreak/>
@@ -6499,12 +6828,12 @@
         <w:rPr>
           <w:noProof/>
         </w:rPr>
-        <w:object w:dxaOrig="225" w:dyaOrig="225" w14:anchorId="60B7A8CB">
+        <w:object w:dxaOrig="1440" w:dyaOrig="1440" w14:anchorId="60B7A8CB">
           <v:shape id="_x0000_s1040" type="#_x0000_t75" style="position:absolute;margin-left:27.6pt;margin-top:18.6pt;width:415.2pt;height:408.6pt;z-index:251688960;mso-position-horizontal-relative:text;mso-position-vertical-relative:text" wrapcoords="3470 159 -39 159 0 634 10800 793 10800 2061 -39 2457 -39 2814 9084 3329 10800 3329 10800 4597 -39 4677 -39 5033 10800 5232 10800 6500 -39 6936 -39 7292 8422 7768 10800 7768 10800 9036 0 9155 0 9552 10800 9670 78 10265 -39 10344 39 10741 13685 10939 -39 10939 -39 11335 10800 11573 0 11652 0 12048 10800 12207 0 12326 0 12801 10800 12841 546 13396 -39 13515 39 13951 10800 14109 0 14189 0 15338 10800 15378 0 15655 0 15972 11931 16012 0 16329 -39 16646 4133 16725 10137 17280 0 17359 0 17835 10800 17914 0 18073 0 18469 10800 18548 0 18746 -39 19143 507 19222 10800 19817 0 19896 -39 20966 975 21006 7564 21006 13334 20966 13412 20609 10800 20451 21132 20371 21132 19896 10800 19817 16804 19222 18949 19143 18676 18786 10800 18548 20859 18548 20859 18152 10800 17914 21210 17835 21210 17359 10878 17280 12749 16686 15947 16646 18286 16368 18247 16012 21327 15972 21210 15615 10800 15378 21249 15338 21249 14862 21444 14625 21444 14189 10800 14109 21132 13872 21054 13475 10800 12841 18481 12722 18481 12326 21288 12088 21288 11652 10800 11573 21132 11375 21171 10939 17545 10939 20703 10661 20664 10265 10761 9670 10761 7768 2612 7134 10800 6500 10800 5232 16882 5033 16882 4637 10800 4597 10761 3329 7564 2695 10800 2061 10800 793 11190 436 11034 159 9513 159 3470 159">
             <v:imagedata r:id="rId36" o:title=""/>
             <w10:wrap type="tight"/>
           </v:shape>
-          <o:OLEObject Type="Embed" ProgID="Word.Document.12" ShapeID="_x0000_s1040" DrawAspect="Content" ObjectID="_1629232114" r:id="rId37">
+          <o:OLEObject Type="Embed" ProgID="Word.Document.12" ShapeID="_x0000_s1040" DrawAspect="Content" ObjectID="_1629283559" r:id="rId37">
             <o:FieldCodes>\s</o:FieldCodes>
           </o:OLEObject>
         </w:object>
@@ -6531,7 +6860,7 @@
           <w:numId w:val="1"/>
         </w:numPr>
       </w:pPr>
-      <w:bookmarkStart w:id="17" w:name="_Toc18619269"/>
+      <w:bookmarkStart w:id="17" w:name="_Toc18670510"/>
       <w:r>
         <w:lastRenderedPageBreak/>
         <w:t>Maquettes des écrans</w:t>
@@ -6546,38 +6875,31 @@
           <w:numId w:val="1"/>
         </w:numPr>
       </w:pPr>
-      <w:bookmarkStart w:id="18" w:name="_Toc18619270"/>
-      <w:r>
-        <w:rPr>
-          <w:noProof/>
-        </w:rPr>
+      <w:bookmarkStart w:id="18" w:name="_Toc18670511"/>
+      <w:r>
         <w:drawing>
-          <wp:anchor distT="0" distB="0" distL="114300" distR="114300" simplePos="0" relativeHeight="251664384" behindDoc="1" locked="0" layoutInCell="1" allowOverlap="1" wp14:anchorId="0DC950DA" wp14:editId="36AD07BA">
+          <wp:anchor distT="0" distB="0" distL="114300" distR="114300" simplePos="0" relativeHeight="251689984" behindDoc="1" locked="0" layoutInCell="1" allowOverlap="1" wp14:anchorId="7A22272F" wp14:editId="55E2A28A">
             <wp:simplePos x="0" y="0"/>
             <wp:positionH relativeFrom="margin">
               <wp:align>center</wp:align>
             </wp:positionH>
             <wp:positionV relativeFrom="paragraph">
-              <wp:posOffset>417195</wp:posOffset>
+              <wp:posOffset>356235</wp:posOffset>
             </wp:positionV>
-            <wp:extent cx="5972810" cy="3992245"/>
-            <wp:effectExtent l="19050" t="19050" r="27940" b="27305"/>
+            <wp:extent cx="5972810" cy="3780790"/>
+            <wp:effectExtent l="0" t="0" r="8890" b="0"/>
             <wp:wrapTight wrapText="bothSides">
               <wp:wrapPolygon edited="0">
-                <wp:start x="-69" y="-103"/>
-                <wp:lineTo x="-69" y="21645"/>
-                <wp:lineTo x="21632" y="21645"/>
-                <wp:lineTo x="21632" y="-103"/>
-                <wp:lineTo x="-69" y="-103"/>
+                <wp:start x="0" y="0"/>
+                <wp:lineTo x="0" y="21440"/>
+                <wp:lineTo x="21288" y="21440"/>
+                <wp:lineTo x="21288" y="1741"/>
+                <wp:lineTo x="21563" y="1524"/>
+                <wp:lineTo x="21563" y="0"/>
+                <wp:lineTo x="0" y="0"/>
               </wp:wrapPolygon>
             </wp:wrapTight>
-            <wp:docPr id="40" name="Image 2">
-              <a:extLst xmlns:a="http://schemas.openxmlformats.org/drawingml/2006/main">
-                <a:ext uri="{FF2B5EF4-FFF2-40B4-BE49-F238E27FC236}">
-                  <a16:creationId xmlns:a16="http://schemas.microsoft.com/office/drawing/2014/main" id="{43906181-F18F-495A-B0DA-31AE0CFF2C3D}"/>
-                </a:ext>
-              </a:extLst>
-            </wp:docPr>
+            <wp:docPr id="33" name="Image 33"/>
             <wp:cNvGraphicFramePr>
               <a:graphicFrameLocks xmlns:a="http://schemas.openxmlformats.org/drawingml/2006/main" noChangeAspect="1"/>
             </wp:cNvGraphicFramePr>
@@ -6585,18 +6907,10 @@
               <a:graphicData uri="http://schemas.openxmlformats.org/drawingml/2006/picture">
                 <pic:pic xmlns:pic="http://schemas.openxmlformats.org/drawingml/2006/picture">
                   <pic:nvPicPr>
-                    <pic:cNvPr id="3" name="Image 2">
-                      <a:extLst>
-                        <a:ext uri="{FF2B5EF4-FFF2-40B4-BE49-F238E27FC236}">
-                          <a16:creationId xmlns:a16="http://schemas.microsoft.com/office/drawing/2014/main" id="{43906181-F18F-495A-B0DA-31AE0CFF2C3D}"/>
-                        </a:ext>
-                      </a:extLst>
-                    </pic:cNvPr>
-                    <pic:cNvPicPr>
-                      <a:picLocks noChangeAspect="1"/>
-                    </pic:cNvPicPr>
+                    <pic:cNvPr id="33" name="maquettePageAccueuil.png"/>
+                    <pic:cNvPicPr/>
                   </pic:nvPicPr>
-                  <pic:blipFill rotWithShape="1">
+                  <pic:blipFill>
                     <a:blip r:embed="rId38" cstate="print">
                       <a:extLst>
                         <a:ext uri="{28A0092B-C50C-407E-A947-70E740481C1C}">
@@ -6604,45 +6918,41 @@
                         </a:ext>
                       </a:extLst>
                     </a:blip>
-                    <a:srcRect l="7953" r="7901"/>
-                    <a:stretch/>
+                    <a:stretch>
+                      <a:fillRect/>
+                    </a:stretch>
                   </pic:blipFill>
                   <pic:spPr>
                     <a:xfrm>
                       <a:off x="0" y="0"/>
-                      <a:ext cx="5972810" cy="3992245"/>
+                      <a:ext cx="5972810" cy="3780790"/>
                     </a:xfrm>
                     <a:prstGeom prst="rect">
                       <a:avLst/>
                     </a:prstGeom>
-                    <a:ln>
-                      <a:solidFill>
-                        <a:schemeClr val="tx1"/>
-                      </a:solidFill>
-                    </a:ln>
                   </pic:spPr>
                 </pic:pic>
               </a:graphicData>
             </a:graphic>
-            <wp14:sizeRelH relativeFrom="margin">
+            <wp14:sizeRelH relativeFrom="page">
               <wp14:pctWidth>0</wp14:pctWidth>
             </wp14:sizeRelH>
-            <wp14:sizeRelV relativeFrom="margin">
+            <wp14:sizeRelV relativeFrom="page">
               <wp14:pctHeight>0</wp14:pctHeight>
             </wp14:sizeRelV>
           </wp:anchor>
         </w:drawing>
       </w:r>
+      <w:proofErr w:type="spellStart"/>
+      <w:r>
+        <w:t>Ecran</w:t>
+      </w:r>
+      <w:proofErr w:type="spellEnd"/>
       <w:r>
         <w:t xml:space="preserve"> </w:t>
       </w:r>
-      <w:proofErr w:type="spellStart"/>
-      <w:r>
-        <w:t>Ecran</w:t>
-      </w:r>
-      <w:proofErr w:type="spellEnd"/>
-      <w:r>
-        <w:t xml:space="preserve"> d’accueil et informations des bouées</w:t>
+      <w:r>
+        <w:t>d’accueil</w:t>
       </w:r>
       <w:bookmarkEnd w:id="18"/>
     </w:p>
@@ -6660,20 +6970,433 @@
           <w:numId w:val="1"/>
         </w:numPr>
       </w:pPr>
+      <w:bookmarkStart w:id="19" w:name="_Toc18670512"/>
+      <w:r>
+        <w:rPr>
+          <w:noProof/>
+        </w:rPr>
+        <w:lastRenderedPageBreak/>
+        <w:drawing>
+          <wp:anchor distT="0" distB="0" distL="114300" distR="114300" simplePos="0" relativeHeight="251691008" behindDoc="0" locked="0" layoutInCell="1" allowOverlap="1" wp14:anchorId="1C750DFC" wp14:editId="0FE16B6B">
+            <wp:simplePos x="0" y="0"/>
+            <wp:positionH relativeFrom="margin">
+              <wp:align>center</wp:align>
+            </wp:positionH>
+            <wp:positionV relativeFrom="paragraph">
+              <wp:posOffset>349885</wp:posOffset>
+            </wp:positionV>
+            <wp:extent cx="5972810" cy="3800475"/>
+            <wp:effectExtent l="0" t="0" r="8890" b="9525"/>
+            <wp:wrapThrough wrapText="bothSides">
+              <wp:wrapPolygon edited="0">
+                <wp:start x="0" y="0"/>
+                <wp:lineTo x="0" y="21546"/>
+                <wp:lineTo x="21288" y="21546"/>
+                <wp:lineTo x="21288" y="1732"/>
+                <wp:lineTo x="21563" y="1624"/>
+                <wp:lineTo x="21563" y="0"/>
+                <wp:lineTo x="0" y="0"/>
+              </wp:wrapPolygon>
+            </wp:wrapThrough>
+            <wp:docPr id="34" name="Image 34"/>
+            <wp:cNvGraphicFramePr>
+              <a:graphicFrameLocks xmlns:a="http://schemas.openxmlformats.org/drawingml/2006/main" noChangeAspect="1"/>
+            </wp:cNvGraphicFramePr>
+            <a:graphic xmlns:a="http://schemas.openxmlformats.org/drawingml/2006/main">
+              <a:graphicData uri="http://schemas.openxmlformats.org/drawingml/2006/picture">
+                <pic:pic xmlns:pic="http://schemas.openxmlformats.org/drawingml/2006/picture">
+                  <pic:nvPicPr>
+                    <pic:cNvPr id="34" name="maquettePageInfoBouee.png"/>
+                    <pic:cNvPicPr/>
+                  </pic:nvPicPr>
+                  <pic:blipFill>
+                    <a:blip r:embed="rId39" cstate="print">
+                      <a:extLst>
+                        <a:ext uri="{28A0092B-C50C-407E-A947-70E740481C1C}">
+                          <a14:useLocalDpi xmlns:a14="http://schemas.microsoft.com/office/drawing/2010/main" val="0"/>
+                        </a:ext>
+                      </a:extLst>
+                    </a:blip>
+                    <a:stretch>
+                      <a:fillRect/>
+                    </a:stretch>
+                  </pic:blipFill>
+                  <pic:spPr>
+                    <a:xfrm>
+                      <a:off x="0" y="0"/>
+                      <a:ext cx="5972810" cy="3800475"/>
+                    </a:xfrm>
+                    <a:prstGeom prst="rect">
+                      <a:avLst/>
+                    </a:prstGeom>
+                  </pic:spPr>
+                </pic:pic>
+              </a:graphicData>
+            </a:graphic>
+            <wp14:sizeRelH relativeFrom="page">
+              <wp14:pctWidth>0</wp14:pctWidth>
+            </wp14:sizeRelH>
+            <wp14:sizeRelV relativeFrom="page">
+              <wp14:pctHeight>0</wp14:pctHeight>
+            </wp14:sizeRelV>
+          </wp:anchor>
+        </w:drawing>
+      </w:r>
+      <w:proofErr w:type="spellStart"/>
+      <w:r>
+        <w:t>Ecran</w:t>
+      </w:r>
+      <w:proofErr w:type="spellEnd"/>
+      <w:r>
+        <w:t xml:space="preserve"> d’information d’une bouée</w:t>
+      </w:r>
+      <w:bookmarkEnd w:id="19"/>
+    </w:p>
+    <w:p/>
+    <w:p>
+      <w:pPr>
+        <w:rPr>
+          <w:rFonts w:asciiTheme="majorHAnsi" w:eastAsiaTheme="majorEastAsia" w:hAnsiTheme="majorHAnsi" w:cstheme="majorBidi"/>
+          <w:b/>
+          <w:sz w:val="26"/>
+          <w:szCs w:val="26"/>
+        </w:rPr>
+      </w:pPr>
+      <w:r>
+        <w:br w:type="page"/>
+      </w:r>
+    </w:p>
+    <w:p>
+      <w:pPr>
+        <w:pStyle w:val="Titre2"/>
+        <w:numPr>
+          <w:ilvl w:val="1"/>
+          <w:numId w:val="1"/>
+        </w:numPr>
+      </w:pPr>
       <w:r>
         <w:lastRenderedPageBreak/>
         <w:t xml:space="preserve"> </w:t>
       </w:r>
-      <w:bookmarkStart w:id="19" w:name="_Toc18619271"/>
+      <w:bookmarkStart w:id="20" w:name="_Toc18670513"/>
       <w:proofErr w:type="spellStart"/>
       <w:r>
         <w:t>Ecran</w:t>
       </w:r>
       <w:proofErr w:type="spellEnd"/>
       <w:r>
+        <w:t xml:space="preserve"> de Calcul</w:t>
+      </w:r>
+      <w:bookmarkEnd w:id="20"/>
+    </w:p>
+    <w:p>
+      <w:r>
+        <w:rPr>
+          <w:noProof/>
+        </w:rPr>
+        <w:drawing>
+          <wp:anchor distT="0" distB="0" distL="114300" distR="114300" simplePos="0" relativeHeight="251692032" behindDoc="1" locked="0" layoutInCell="1" allowOverlap="1" wp14:anchorId="032C7041" wp14:editId="71BA371E">
+            <wp:simplePos x="0" y="0"/>
+            <wp:positionH relativeFrom="margin">
+              <wp:align>center</wp:align>
+            </wp:positionH>
+            <wp:positionV relativeFrom="paragraph">
+              <wp:posOffset>246380</wp:posOffset>
+            </wp:positionV>
+            <wp:extent cx="5972810" cy="4002405"/>
+            <wp:effectExtent l="0" t="0" r="8890" b="0"/>
+            <wp:wrapTight wrapText="bothSides">
+              <wp:wrapPolygon edited="0">
+                <wp:start x="0" y="0"/>
+                <wp:lineTo x="0" y="21487"/>
+                <wp:lineTo x="21563" y="21487"/>
+                <wp:lineTo x="21563" y="0"/>
+                <wp:lineTo x="0" y="0"/>
+              </wp:wrapPolygon>
+            </wp:wrapTight>
+            <wp:docPr id="35" name="Image 35"/>
+            <wp:cNvGraphicFramePr>
+              <a:graphicFrameLocks xmlns:a="http://schemas.openxmlformats.org/drawingml/2006/main" noChangeAspect="1"/>
+            </wp:cNvGraphicFramePr>
+            <a:graphic xmlns:a="http://schemas.openxmlformats.org/drawingml/2006/main">
+              <a:graphicData uri="http://schemas.openxmlformats.org/drawingml/2006/picture">
+                <pic:pic xmlns:pic="http://schemas.openxmlformats.org/drawingml/2006/picture">
+                  <pic:nvPicPr>
+                    <pic:cNvPr id="35" name="maquetteFormulaire.png"/>
+                    <pic:cNvPicPr/>
+                  </pic:nvPicPr>
+                  <pic:blipFill>
+                    <a:blip r:embed="rId40">
+                      <a:extLst>
+                        <a:ext uri="{28A0092B-C50C-407E-A947-70E740481C1C}">
+                          <a14:useLocalDpi xmlns:a14="http://schemas.microsoft.com/office/drawing/2010/main" val="0"/>
+                        </a:ext>
+                      </a:extLst>
+                    </a:blip>
+                    <a:stretch>
+                      <a:fillRect/>
+                    </a:stretch>
+                  </pic:blipFill>
+                  <pic:spPr>
+                    <a:xfrm>
+                      <a:off x="0" y="0"/>
+                      <a:ext cx="5972810" cy="4002405"/>
+                    </a:xfrm>
+                    <a:prstGeom prst="rect">
+                      <a:avLst/>
+                    </a:prstGeom>
+                  </pic:spPr>
+                </pic:pic>
+              </a:graphicData>
+            </a:graphic>
+            <wp14:sizeRelH relativeFrom="page">
+              <wp14:pctWidth>0</wp14:pctWidth>
+            </wp14:sizeRelH>
+            <wp14:sizeRelV relativeFrom="page">
+              <wp14:pctHeight>0</wp14:pctHeight>
+            </wp14:sizeRelV>
+          </wp:anchor>
+        </w:drawing>
+      </w:r>
+    </w:p>
+    <w:p>
+      <w:pPr>
+        <w:rPr>
+          <w:rFonts w:asciiTheme="majorHAnsi" w:eastAsiaTheme="majorEastAsia" w:hAnsiTheme="majorHAnsi" w:cstheme="majorBidi"/>
+          <w:b/>
+          <w:sz w:val="26"/>
+          <w:szCs w:val="26"/>
+        </w:rPr>
+      </w:pPr>
+      <w:r>
+        <w:br w:type="page"/>
+      </w:r>
+    </w:p>
+    <w:p>
+      <w:pPr>
+        <w:pStyle w:val="Titre2"/>
+        <w:numPr>
+          <w:ilvl w:val="1"/>
+          <w:numId w:val="1"/>
+        </w:numPr>
+      </w:pPr>
+      <w:bookmarkStart w:id="21" w:name="_Toc18670514"/>
+      <w:proofErr w:type="spellStart"/>
+      <w:r>
+        <w:lastRenderedPageBreak/>
+        <w:t>Ecran</w:t>
+      </w:r>
+      <w:proofErr w:type="spellEnd"/>
+      <w:r>
+        <w:t xml:space="preserve"> de prévisualisation d’un calcul</w:t>
+      </w:r>
+      <w:bookmarkEnd w:id="21"/>
+    </w:p>
+    <w:p>
+      <w:r>
+        <w:rPr>
+          <w:noProof/>
+        </w:rPr>
+        <w:drawing>
+          <wp:anchor distT="0" distB="0" distL="114300" distR="114300" simplePos="0" relativeHeight="251693056" behindDoc="1" locked="0" layoutInCell="1" allowOverlap="1" wp14:anchorId="796DAF5A" wp14:editId="7E788CB0">
+            <wp:simplePos x="0" y="0"/>
+            <wp:positionH relativeFrom="margin">
+              <wp:align>center</wp:align>
+            </wp:positionH>
+            <wp:positionV relativeFrom="paragraph">
+              <wp:posOffset>231140</wp:posOffset>
+            </wp:positionV>
+            <wp:extent cx="5972810" cy="4324985"/>
+            <wp:effectExtent l="0" t="0" r="8890" b="0"/>
+            <wp:wrapTight wrapText="bothSides">
+              <wp:wrapPolygon edited="0">
+                <wp:start x="0" y="0"/>
+                <wp:lineTo x="0" y="21502"/>
+                <wp:lineTo x="21563" y="21502"/>
+                <wp:lineTo x="21563" y="0"/>
+                <wp:lineTo x="0" y="0"/>
+              </wp:wrapPolygon>
+            </wp:wrapTight>
+            <wp:docPr id="36" name="Image 36"/>
+            <wp:cNvGraphicFramePr>
+              <a:graphicFrameLocks xmlns:a="http://schemas.openxmlformats.org/drawingml/2006/main" noChangeAspect="1"/>
+            </wp:cNvGraphicFramePr>
+            <a:graphic xmlns:a="http://schemas.openxmlformats.org/drawingml/2006/main">
+              <a:graphicData uri="http://schemas.openxmlformats.org/drawingml/2006/picture">
+                <pic:pic xmlns:pic="http://schemas.openxmlformats.org/drawingml/2006/picture">
+                  <pic:nvPicPr>
+                    <pic:cNvPr id="36" name="maquettePrevisualisationCalcul.png"/>
+                    <pic:cNvPicPr/>
+                  </pic:nvPicPr>
+                  <pic:blipFill>
+                    <a:blip r:embed="rId41">
+                      <a:extLst>
+                        <a:ext uri="{28A0092B-C50C-407E-A947-70E740481C1C}">
+                          <a14:useLocalDpi xmlns:a14="http://schemas.microsoft.com/office/drawing/2010/main" val="0"/>
+                        </a:ext>
+                      </a:extLst>
+                    </a:blip>
+                    <a:stretch>
+                      <a:fillRect/>
+                    </a:stretch>
+                  </pic:blipFill>
+                  <pic:spPr>
+                    <a:xfrm>
+                      <a:off x="0" y="0"/>
+                      <a:ext cx="5972810" cy="4324985"/>
+                    </a:xfrm>
+                    <a:prstGeom prst="rect">
+                      <a:avLst/>
+                    </a:prstGeom>
+                  </pic:spPr>
+                </pic:pic>
+              </a:graphicData>
+            </a:graphic>
+            <wp14:sizeRelH relativeFrom="page">
+              <wp14:pctWidth>0</wp14:pctWidth>
+            </wp14:sizeRelH>
+            <wp14:sizeRelV relativeFrom="page">
+              <wp14:pctHeight>0</wp14:pctHeight>
+            </wp14:sizeRelV>
+          </wp:anchor>
+        </w:drawing>
+      </w:r>
+    </w:p>
+    <w:p>
+      <w:pPr>
+        <w:rPr>
+          <w:rFonts w:asciiTheme="majorHAnsi" w:eastAsiaTheme="majorEastAsia" w:hAnsiTheme="majorHAnsi" w:cstheme="majorBidi"/>
+          <w:b/>
+          <w:sz w:val="26"/>
+          <w:szCs w:val="26"/>
+        </w:rPr>
+      </w:pPr>
+      <w:r>
+        <w:br w:type="page"/>
+      </w:r>
+    </w:p>
+    <w:p>
+      <w:pPr>
+        <w:pStyle w:val="Titre2"/>
+        <w:numPr>
+          <w:ilvl w:val="1"/>
+          <w:numId w:val="1"/>
+        </w:numPr>
+      </w:pPr>
+      <w:bookmarkStart w:id="22" w:name="_Toc18670515"/>
+      <w:proofErr w:type="spellStart"/>
+      <w:r>
+        <w:lastRenderedPageBreak/>
+        <w:t>Ecran</w:t>
+      </w:r>
+      <w:proofErr w:type="spellEnd"/>
+      <w:r>
+        <w:t xml:space="preserve"> du calcul enregistré</w:t>
+      </w:r>
+      <w:bookmarkEnd w:id="22"/>
+    </w:p>
+    <w:p>
+      <w:r>
+        <w:rPr>
+          <w:noProof/>
+        </w:rPr>
+        <w:drawing>
+          <wp:anchor distT="0" distB="0" distL="114300" distR="114300" simplePos="0" relativeHeight="251694080" behindDoc="1" locked="0" layoutInCell="1" allowOverlap="1" wp14:anchorId="2AE330E2" wp14:editId="43F3E3D7">
+            <wp:simplePos x="0" y="0"/>
+            <wp:positionH relativeFrom="margin">
+              <wp:align>center</wp:align>
+            </wp:positionH>
+            <wp:positionV relativeFrom="paragraph">
+              <wp:posOffset>292100</wp:posOffset>
+            </wp:positionV>
+            <wp:extent cx="5972810" cy="4324985"/>
+            <wp:effectExtent l="0" t="0" r="8890" b="0"/>
+            <wp:wrapTight wrapText="bothSides">
+              <wp:wrapPolygon edited="0">
+                <wp:start x="0" y="0"/>
+                <wp:lineTo x="0" y="21502"/>
+                <wp:lineTo x="21563" y="21502"/>
+                <wp:lineTo x="21563" y="0"/>
+                <wp:lineTo x="0" y="0"/>
+              </wp:wrapPolygon>
+            </wp:wrapTight>
+            <wp:docPr id="38" name="Image 38"/>
+            <wp:cNvGraphicFramePr>
+              <a:graphicFrameLocks xmlns:a="http://schemas.openxmlformats.org/drawingml/2006/main" noChangeAspect="1"/>
+            </wp:cNvGraphicFramePr>
+            <a:graphic xmlns:a="http://schemas.openxmlformats.org/drawingml/2006/main">
+              <a:graphicData uri="http://schemas.openxmlformats.org/drawingml/2006/picture">
+                <pic:pic xmlns:pic="http://schemas.openxmlformats.org/drawingml/2006/picture">
+                  <pic:nvPicPr>
+                    <pic:cNvPr id="38" name="maquetteCalculEnregistrer.png"/>
+                    <pic:cNvPicPr/>
+                  </pic:nvPicPr>
+                  <pic:blipFill>
+                    <a:blip r:embed="rId42">
+                      <a:extLst>
+                        <a:ext uri="{28A0092B-C50C-407E-A947-70E740481C1C}">
+                          <a14:useLocalDpi xmlns:a14="http://schemas.microsoft.com/office/drawing/2010/main" val="0"/>
+                        </a:ext>
+                      </a:extLst>
+                    </a:blip>
+                    <a:stretch>
+                      <a:fillRect/>
+                    </a:stretch>
+                  </pic:blipFill>
+                  <pic:spPr>
+                    <a:xfrm>
+                      <a:off x="0" y="0"/>
+                      <a:ext cx="5972810" cy="4324985"/>
+                    </a:xfrm>
+                    <a:prstGeom prst="rect">
+                      <a:avLst/>
+                    </a:prstGeom>
+                  </pic:spPr>
+                </pic:pic>
+              </a:graphicData>
+            </a:graphic>
+            <wp14:sizeRelH relativeFrom="page">
+              <wp14:pctWidth>0</wp14:pctWidth>
+            </wp14:sizeRelH>
+            <wp14:sizeRelV relativeFrom="page">
+              <wp14:pctHeight>0</wp14:pctHeight>
+            </wp14:sizeRelV>
+          </wp:anchor>
+        </w:drawing>
+      </w:r>
+    </w:p>
+    <w:p>
+      <w:pPr>
+        <w:rPr>
+          <w:rFonts w:asciiTheme="majorHAnsi" w:eastAsiaTheme="majorEastAsia" w:hAnsiTheme="majorHAnsi" w:cstheme="majorBidi"/>
+          <w:b/>
+          <w:sz w:val="26"/>
+          <w:szCs w:val="26"/>
+        </w:rPr>
+      </w:pPr>
+      <w:r>
+        <w:br w:type="page"/>
+      </w:r>
+    </w:p>
+    <w:p>
+      <w:pPr>
+        <w:pStyle w:val="Titre2"/>
+        <w:numPr>
+          <w:ilvl w:val="1"/>
+          <w:numId w:val="1"/>
+        </w:numPr>
+      </w:pPr>
+      <w:bookmarkStart w:id="23" w:name="_Toc18670516"/>
+      <w:proofErr w:type="spellStart"/>
+      <w:r>
+        <w:lastRenderedPageBreak/>
+        <w:t>Ecran</w:t>
+      </w:r>
+      <w:proofErr w:type="spellEnd"/>
+      <w:r>
         <w:t xml:space="preserve"> pour l’affichage des statistiques</w:t>
       </w:r>
-      <w:bookmarkEnd w:id="19"/>
+      <w:bookmarkEnd w:id="23"/>
     </w:p>
     <w:p>
       <w:r>
@@ -6712,7 +7435,7 @@
                     <pic:cNvPicPr/>
                   </pic:nvPicPr>
                   <pic:blipFill>
-                    <a:blip r:embed="rId39" cstate="print">
+                    <a:blip r:embed="rId43" cstate="print">
                       <a:extLst>
                         <a:ext uri="{28A0092B-C50C-407E-A947-70E740481C1C}">
                           <a14:useLocalDpi xmlns:a14="http://schemas.microsoft.com/office/drawing/2010/main" val="0"/>
@@ -6741,7 +7464,7 @@
     </w:p>
     <w:p/>
     <w:sectPr>
-      <w:footerReference w:type="default" r:id="rId40"/>
+      <w:footerReference w:type="default" r:id="rId44"/>
       <w:pgSz w:w="12240" w:h="15840"/>
       <w:pgMar w:top="1417" w:right="1417" w:bottom="1417" w:left="1417" w:header="708" w:footer="708" w:gutter="0"/>
       <w:pgNumType w:start="1"/>
@@ -6788,6 +7511,7 @@
         <w:docPartUnique/>
       </w:docPartObj>
     </w:sdtPr>
+    <w:sdtEndPr/>
     <w:sdtContent>
       <w:sdt>
         <w:sdtPr>
@@ -6797,6 +7521,7 @@
             <w:docPartUnique/>
           </w:docPartObj>
         </w:sdtPr>
+        <w:sdtEndPr/>
         <w:sdtContent>
           <w:p>
             <w:pPr>
@@ -8445,7 +9170,7 @@
 
 <file path=customXml/item1.xml><?xml version="1.0" encoding="utf-8"?>
 <CoverPageProperties xmlns="http://schemas.microsoft.com/office/2006/coverPageProps">
-  <PublishDate>2019-09-04T00:00:00</PublishDate>
+  <PublishDate>2019-09-06T00:00:00</PublishDate>
   <Abstract/>
   <CompanyAddress/>
   <CompanyPhone/>
@@ -8467,7 +9192,7 @@
 </file>
 
 <file path=customXml/itemProps2.xml><?xml version="1.0" encoding="utf-8"?>
-<ds:datastoreItem xmlns:ds="http://schemas.openxmlformats.org/officeDocument/2006/customXml" ds:itemID="{F869184E-8AAD-4818-B0B1-B998B98466E2}">
+<ds:datastoreItem xmlns:ds="http://schemas.openxmlformats.org/officeDocument/2006/customXml" ds:itemID="{8E952992-B78D-4C71-BCB8-4865277AF146}">
   <ds:schemaRefs>
     <ds:schemaRef ds:uri="http://schemas.openxmlformats.org/officeDocument/2006/bibliography"/>
   </ds:schemaRefs>

</xml_diff>

<commit_message>
Maquettes finient et ajoutées au dossier fonctionnel
</commit_message>
<xml_diff>
--- a/Dossier Fonctionnel/Dossier_Fonctionnel.docx
+++ b/Dossier Fonctionnel/Dossier_Fonctionnel.docx
@@ -146,7 +146,7 @@
                                     <w:tag w:val=""/>
                                     <w:id w:val="-650599894"/>
                                     <w:dataBinding w:prefixMappings="xmlns:ns0='http://schemas.microsoft.com/office/2006/coverPageProps' " w:xpath="/ns0:CoverPageProperties[1]/ns0:PublishDate[1]" w:storeItemID="{55AF091B-3C7A-41E3-B477-F2FDAA23CFDA}"/>
-                                    <w:date w:fullDate="2019-09-04T00:00:00Z">
+                                    <w:date w:fullDate="2019-09-06T00:00:00Z">
                                       <w:dateFormat w:val="dd/MM/yyyy"/>
                                       <w:lid w:val="fr-FR"/>
                                       <w:storeMappedDataAs w:val="dateTime"/>
@@ -172,7 +172,7 @@
                                           <w:szCs w:val="28"/>
                                           <w:lang w:val="fr-FR"/>
                                         </w:rPr>
-                                        <w:t>04/09/2019</w:t>
+                                        <w:t>06/09/2019</w:t>
                                       </w:r>
                                     </w:p>
                                   </w:sdtContent>
@@ -3460,7 +3460,7 @@
                               <w:tag w:val=""/>
                               <w:id w:val="-650599894"/>
                               <w:dataBinding w:prefixMappings="xmlns:ns0='http://schemas.microsoft.com/office/2006/coverPageProps' " w:xpath="/ns0:CoverPageProperties[1]/ns0:PublishDate[1]" w:storeItemID="{55AF091B-3C7A-41E3-B477-F2FDAA23CFDA}"/>
-                              <w:date w:fullDate="2019-09-04T00:00:00Z">
+                              <w:date w:fullDate="2019-09-06T00:00:00Z">
                                 <w:dateFormat w:val="dd/MM/yyyy"/>
                                 <w:lid w:val="fr-FR"/>
                                 <w:storeMappedDataAs w:val="dateTime"/>
@@ -3486,7 +3486,7 @@
                                     <w:szCs w:val="28"/>
                                     <w:lang w:val="fr-FR"/>
                                   </w:rPr>
-                                  <w:t>04/09/2019</w:t>
+                                  <w:t>06/09/2019</w:t>
                                 </w:r>
                               </w:p>
                             </w:sdtContent>
@@ -4234,7 +4234,7 @@
           <w:r>
             <w:fldChar w:fldCharType="separate"/>
           </w:r>
-          <w:hyperlink w:anchor="_Toc18619253" w:history="1">
+          <w:hyperlink w:anchor="_Toc18670494" w:history="1">
             <w:r>
               <w:rPr>
                 <w:rStyle w:val="Lienhypertexte"/>
@@ -4276,7 +4276,7 @@
                 <w:noProof/>
                 <w:webHidden/>
               </w:rPr>
-              <w:instrText xml:space="preserve"> PAGEREF _Toc18619253 \h </w:instrText>
+              <w:instrText xml:space="preserve"> PAGEREF _Toc18670494 \h </w:instrText>
             </w:r>
             <w:r>
               <w:rPr>
@@ -4320,7 +4320,7 @@
               <w:lang w:eastAsia="fr-CA"/>
             </w:rPr>
           </w:pPr>
-          <w:hyperlink w:anchor="_Toc18619254" w:history="1">
+          <w:hyperlink w:anchor="_Toc18670495" w:history="1">
             <w:r>
               <w:rPr>
                 <w:rStyle w:val="Lienhypertexte"/>
@@ -4362,7 +4362,7 @@
                 <w:noProof/>
                 <w:webHidden/>
               </w:rPr>
-              <w:instrText xml:space="preserve"> PAGEREF _Toc18619254 \h </w:instrText>
+              <w:instrText xml:space="preserve"> PAGEREF _Toc18670495 \h </w:instrText>
             </w:r>
             <w:r>
               <w:rPr>
@@ -4401,7 +4401,7 @@
               <w:lang w:eastAsia="fr-CA"/>
             </w:rPr>
           </w:pPr>
-          <w:hyperlink w:anchor="_Toc18619255" w:history="1">
+          <w:hyperlink w:anchor="_Toc18670496" w:history="1">
             <w:r>
               <w:rPr>
                 <w:rStyle w:val="Lienhypertexte"/>
@@ -4437,7 +4437,7 @@
               <w:rPr>
                 <w:webHidden/>
               </w:rPr>
-              <w:instrText xml:space="preserve"> PAGEREF _Toc18619255 \h </w:instrText>
+              <w:instrText xml:space="preserve"> PAGEREF _Toc18670496 \h </w:instrText>
             </w:r>
             <w:r>
               <w:rPr>
@@ -4472,7 +4472,7 @@
               <w:lang w:eastAsia="fr-CA"/>
             </w:rPr>
           </w:pPr>
-          <w:hyperlink w:anchor="_Toc18619256" w:history="1">
+          <w:hyperlink w:anchor="_Toc18670497" w:history="1">
             <w:r>
               <w:rPr>
                 <w:rStyle w:val="Lienhypertexte"/>
@@ -4508,7 +4508,7 @@
               <w:rPr>
                 <w:webHidden/>
               </w:rPr>
-              <w:instrText xml:space="preserve"> PAGEREF _Toc18619256 \h </w:instrText>
+              <w:instrText xml:space="preserve"> PAGEREF _Toc18670497 \h </w:instrText>
             </w:r>
             <w:r>
               <w:rPr>
@@ -4543,7 +4543,7 @@
               <w:lang w:eastAsia="fr-CA"/>
             </w:rPr>
           </w:pPr>
-          <w:hyperlink w:anchor="_Toc18619257" w:history="1">
+          <w:hyperlink w:anchor="_Toc18670498" w:history="1">
             <w:r>
               <w:rPr>
                 <w:rStyle w:val="Lienhypertexte"/>
@@ -4579,7 +4579,7 @@
               <w:rPr>
                 <w:webHidden/>
               </w:rPr>
-              <w:instrText xml:space="preserve"> PAGEREF _Toc18619257 \h </w:instrText>
+              <w:instrText xml:space="preserve"> PAGEREF _Toc18670498 \h </w:instrText>
             </w:r>
             <w:r>
               <w:rPr>
@@ -4614,7 +4614,7 @@
               <w:lang w:eastAsia="fr-CA"/>
             </w:rPr>
           </w:pPr>
-          <w:hyperlink w:anchor="_Toc18619258" w:history="1">
+          <w:hyperlink w:anchor="_Toc18670499" w:history="1">
             <w:r>
               <w:rPr>
                 <w:rStyle w:val="Lienhypertexte"/>
@@ -4650,7 +4650,7 @@
               <w:rPr>
                 <w:webHidden/>
               </w:rPr>
-              <w:instrText xml:space="preserve"> PAGEREF _Toc18619258 \h </w:instrText>
+              <w:instrText xml:space="preserve"> PAGEREF _Toc18670499 \h </w:instrText>
             </w:r>
             <w:r>
               <w:rPr>
@@ -4685,7 +4685,7 @@
               <w:lang w:eastAsia="fr-CA"/>
             </w:rPr>
           </w:pPr>
-          <w:hyperlink w:anchor="_Toc18619259" w:history="1">
+          <w:hyperlink w:anchor="_Toc18670500" w:history="1">
             <w:r>
               <w:rPr>
                 <w:rStyle w:val="Lienhypertexte"/>
@@ -4721,7 +4721,7 @@
               <w:rPr>
                 <w:webHidden/>
               </w:rPr>
-              <w:instrText xml:space="preserve"> PAGEREF _Toc18619259 \h </w:instrText>
+              <w:instrText xml:space="preserve"> PAGEREF _Toc18670500 \h </w:instrText>
             </w:r>
             <w:r>
               <w:rPr>
@@ -4756,7 +4756,7 @@
               <w:lang w:eastAsia="fr-CA"/>
             </w:rPr>
           </w:pPr>
-          <w:hyperlink w:anchor="_Toc18619260" w:history="1">
+          <w:hyperlink w:anchor="_Toc18670501" w:history="1">
             <w:r>
               <w:rPr>
                 <w:rStyle w:val="Lienhypertexte"/>
@@ -4792,7 +4792,7 @@
               <w:rPr>
                 <w:webHidden/>
               </w:rPr>
-              <w:instrText xml:space="preserve"> PAGEREF _Toc18619260 \h </w:instrText>
+              <w:instrText xml:space="preserve"> PAGEREF _Toc18670501 \h </w:instrText>
             </w:r>
             <w:r>
               <w:rPr>
@@ -4827,7 +4827,7 @@
               <w:lang w:eastAsia="fr-CA"/>
             </w:rPr>
           </w:pPr>
-          <w:hyperlink w:anchor="_Toc18619261" w:history="1">
+          <w:hyperlink w:anchor="_Toc18670502" w:history="1">
             <w:r>
               <w:rPr>
                 <w:rStyle w:val="Lienhypertexte"/>
@@ -4863,7 +4863,7 @@
               <w:rPr>
                 <w:webHidden/>
               </w:rPr>
-              <w:instrText xml:space="preserve"> PAGEREF _Toc18619261 \h </w:instrText>
+              <w:instrText xml:space="preserve"> PAGEREF _Toc18670502 \h </w:instrText>
             </w:r>
             <w:r>
               <w:rPr>
@@ -4898,7 +4898,7 @@
               <w:lang w:eastAsia="fr-CA"/>
             </w:rPr>
           </w:pPr>
-          <w:hyperlink w:anchor="_Toc18619262" w:history="1">
+          <w:hyperlink w:anchor="_Toc18670503" w:history="1">
             <w:r>
               <w:rPr>
                 <w:rStyle w:val="Lienhypertexte"/>
@@ -4934,7 +4934,7 @@
               <w:rPr>
                 <w:webHidden/>
               </w:rPr>
-              <w:instrText xml:space="preserve"> PAGEREF _Toc18619262 \h </w:instrText>
+              <w:instrText xml:space="preserve"> PAGEREF _Toc18670503 \h </w:instrText>
             </w:r>
             <w:r>
               <w:rPr>
@@ -4974,7 +4974,7 @@
               <w:lang w:eastAsia="fr-CA"/>
             </w:rPr>
           </w:pPr>
-          <w:hyperlink w:anchor="_Toc18619263" w:history="1">
+          <w:hyperlink w:anchor="_Toc18670504" w:history="1">
             <w:r>
               <w:rPr>
                 <w:rStyle w:val="Lienhypertexte"/>
@@ -5016,7 +5016,7 @@
                 <w:noProof/>
                 <w:webHidden/>
               </w:rPr>
-              <w:instrText xml:space="preserve"> PAGEREF _Toc18619263 \h </w:instrText>
+              <w:instrText xml:space="preserve"> PAGEREF _Toc18670504 \h </w:instrText>
             </w:r>
             <w:r>
               <w:rPr>
@@ -5055,7 +5055,7 @@
               <w:lang w:eastAsia="fr-CA"/>
             </w:rPr>
           </w:pPr>
-          <w:hyperlink w:anchor="_Toc18619264" w:history="1">
+          <w:hyperlink w:anchor="_Toc18670505" w:history="1">
             <w:r>
               <w:rPr>
                 <w:rStyle w:val="Lienhypertexte"/>
@@ -5091,7 +5091,7 @@
               <w:rPr>
                 <w:webHidden/>
               </w:rPr>
-              <w:instrText xml:space="preserve"> PAGEREF _Toc18619264 \h </w:instrText>
+              <w:instrText xml:space="preserve"> PAGEREF _Toc18670505 \h </w:instrText>
             </w:r>
             <w:r>
               <w:rPr>
@@ -5126,7 +5126,7 @@
               <w:lang w:eastAsia="fr-CA"/>
             </w:rPr>
           </w:pPr>
-          <w:hyperlink w:anchor="_Toc18619265" w:history="1">
+          <w:hyperlink w:anchor="_Toc18670506" w:history="1">
             <w:r>
               <w:rPr>
                 <w:rStyle w:val="Lienhypertexte"/>
@@ -5162,7 +5162,7 @@
               <w:rPr>
                 <w:webHidden/>
               </w:rPr>
-              <w:instrText xml:space="preserve"> PAGEREF _Toc18619265 \h </w:instrText>
+              <w:instrText xml:space="preserve"> PAGEREF _Toc18670506 \h </w:instrText>
             </w:r>
             <w:r>
               <w:rPr>
@@ -5197,7 +5197,7 @@
               <w:lang w:eastAsia="fr-CA"/>
             </w:rPr>
           </w:pPr>
-          <w:hyperlink w:anchor="_Toc18619266" w:history="1">
+          <w:hyperlink w:anchor="_Toc18670507" w:history="1">
             <w:r>
               <w:rPr>
                 <w:rStyle w:val="Lienhypertexte"/>
@@ -5233,7 +5233,7 @@
               <w:rPr>
                 <w:webHidden/>
               </w:rPr>
-              <w:instrText xml:space="preserve"> PAGEREF _Toc18619266 \h </w:instrText>
+              <w:instrText xml:space="preserve"> PAGEREF _Toc18670507 \h </w:instrText>
             </w:r>
             <w:r>
               <w:rPr>
@@ -5268,7 +5268,7 @@
               <w:lang w:eastAsia="fr-CA"/>
             </w:rPr>
           </w:pPr>
-          <w:hyperlink w:anchor="_Toc18619267" w:history="1">
+          <w:hyperlink w:anchor="_Toc18670508" w:history="1">
             <w:r>
               <w:rPr>
                 <w:rStyle w:val="Lienhypertexte"/>
@@ -5304,7 +5304,7 @@
               <w:rPr>
                 <w:webHidden/>
               </w:rPr>
-              <w:instrText xml:space="preserve"> PAGEREF _Toc18619267 \h </w:instrText>
+              <w:instrText xml:space="preserve"> PAGEREF _Toc18670508 \h </w:instrText>
             </w:r>
             <w:r>
               <w:rPr>
@@ -5339,7 +5339,7 @@
               <w:lang w:eastAsia="fr-CA"/>
             </w:rPr>
           </w:pPr>
-          <w:hyperlink w:anchor="_Toc18619268" w:history="1">
+          <w:hyperlink w:anchor="_Toc18670509" w:history="1">
             <w:r>
               <w:rPr>
                 <w:rStyle w:val="Lienhypertexte"/>
@@ -5375,7 +5375,7 @@
               <w:rPr>
                 <w:webHidden/>
               </w:rPr>
-              <w:instrText xml:space="preserve"> PAGEREF _Toc18619268 \h </w:instrText>
+              <w:instrText xml:space="preserve"> PAGEREF _Toc18670509 \h </w:instrText>
             </w:r>
             <w:r>
               <w:rPr>
@@ -5415,7 +5415,7 @@
               <w:lang w:eastAsia="fr-CA"/>
             </w:rPr>
           </w:pPr>
-          <w:hyperlink w:anchor="_Toc18619269" w:history="1">
+          <w:hyperlink w:anchor="_Toc18670510" w:history="1">
             <w:r>
               <w:rPr>
                 <w:rStyle w:val="Lienhypertexte"/>
@@ -5457,7 +5457,7 @@
                 <w:noProof/>
                 <w:webHidden/>
               </w:rPr>
-              <w:instrText xml:space="preserve"> PAGEREF _Toc18619269 \h </w:instrText>
+              <w:instrText xml:space="preserve"> PAGEREF _Toc18670510 \h </w:instrText>
             </w:r>
             <w:r>
               <w:rPr>
@@ -5496,7 +5496,7 @@
               <w:lang w:eastAsia="fr-CA"/>
             </w:rPr>
           </w:pPr>
-          <w:hyperlink w:anchor="_Toc18619270" w:history="1">
+          <w:hyperlink w:anchor="_Toc18670511" w:history="1">
             <w:r>
               <w:rPr>
                 <w:rStyle w:val="Lienhypertexte"/>
@@ -5514,7 +5514,7 @@
               <w:rPr>
                 <w:rStyle w:val="Lienhypertexte"/>
               </w:rPr>
-              <w:t xml:space="preserve"> Ecran d’accueil et informations des bouées</w:t>
+              <w:t>Ecran d’accueil</w:t>
             </w:r>
             <w:r>
               <w:rPr>
@@ -5532,7 +5532,7 @@
               <w:rPr>
                 <w:webHidden/>
               </w:rPr>
-              <w:instrText xml:space="preserve"> PAGEREF _Toc18619270 \h </w:instrText>
+              <w:instrText xml:space="preserve"> PAGEREF _Toc18670511 \h </w:instrText>
             </w:r>
             <w:r>
               <w:rPr>
@@ -5567,7 +5567,7 @@
               <w:lang w:eastAsia="fr-CA"/>
             </w:rPr>
           </w:pPr>
-          <w:hyperlink w:anchor="_Toc18619271" w:history="1">
+          <w:hyperlink w:anchor="_Toc18670512" w:history="1">
             <w:r>
               <w:rPr>
                 <w:rStyle w:val="Lienhypertexte"/>
@@ -5585,6 +5585,290 @@
               <w:rPr>
                 <w:rStyle w:val="Lienhypertexte"/>
               </w:rPr>
+              <w:t>Ecran d’information d’une bouée</w:t>
+            </w:r>
+            <w:r>
+              <w:rPr>
+                <w:webHidden/>
+              </w:rPr>
+              <w:tab/>
+            </w:r>
+            <w:r>
+              <w:rPr>
+                <w:webHidden/>
+              </w:rPr>
+              <w:fldChar w:fldCharType="begin"/>
+            </w:r>
+            <w:r>
+              <w:rPr>
+                <w:webHidden/>
+              </w:rPr>
+              <w:instrText xml:space="preserve"> PAGEREF _Toc18670512 \h </w:instrText>
+            </w:r>
+            <w:r>
+              <w:rPr>
+                <w:webHidden/>
+              </w:rPr>
+            </w:r>
+            <w:r>
+              <w:rPr>
+                <w:webHidden/>
+              </w:rPr>
+              <w:fldChar w:fldCharType="separate"/>
+            </w:r>
+            <w:r>
+              <w:rPr>
+                <w:webHidden/>
+              </w:rPr>
+              <w:t>18</w:t>
+            </w:r>
+            <w:r>
+              <w:rPr>
+                <w:webHidden/>
+              </w:rPr>
+              <w:fldChar w:fldCharType="end"/>
+            </w:r>
+          </w:hyperlink>
+        </w:p>
+        <w:p>
+          <w:pPr>
+            <w:pStyle w:val="TM2"/>
+            <w:rPr>
+              <w:rFonts w:eastAsiaTheme="minorEastAsia"/>
+              <w:lang w:eastAsia="fr-CA"/>
+            </w:rPr>
+          </w:pPr>
+          <w:hyperlink w:anchor="_Toc18670513" w:history="1">
+            <w:r>
+              <w:rPr>
+                <w:rStyle w:val="Lienhypertexte"/>
+              </w:rPr>
+              <w:t>4.3</w:t>
+            </w:r>
+            <w:r>
+              <w:rPr>
+                <w:rFonts w:eastAsiaTheme="minorEastAsia"/>
+                <w:lang w:eastAsia="fr-CA"/>
+              </w:rPr>
+              <w:tab/>
+            </w:r>
+            <w:r>
+              <w:rPr>
+                <w:rStyle w:val="Lienhypertexte"/>
+              </w:rPr>
+              <w:t>Ecran de Calcul</w:t>
+            </w:r>
+            <w:r>
+              <w:rPr>
+                <w:webHidden/>
+              </w:rPr>
+              <w:tab/>
+            </w:r>
+            <w:r>
+              <w:rPr>
+                <w:webHidden/>
+              </w:rPr>
+              <w:fldChar w:fldCharType="begin"/>
+            </w:r>
+            <w:r>
+              <w:rPr>
+                <w:webHidden/>
+              </w:rPr>
+              <w:instrText xml:space="preserve"> PAGEREF _Toc18670513 \h </w:instrText>
+            </w:r>
+            <w:r>
+              <w:rPr>
+                <w:webHidden/>
+              </w:rPr>
+            </w:r>
+            <w:r>
+              <w:rPr>
+                <w:webHidden/>
+              </w:rPr>
+              <w:fldChar w:fldCharType="separate"/>
+            </w:r>
+            <w:r>
+              <w:rPr>
+                <w:webHidden/>
+              </w:rPr>
+              <w:t>19</w:t>
+            </w:r>
+            <w:r>
+              <w:rPr>
+                <w:webHidden/>
+              </w:rPr>
+              <w:fldChar w:fldCharType="end"/>
+            </w:r>
+          </w:hyperlink>
+        </w:p>
+        <w:p>
+          <w:pPr>
+            <w:pStyle w:val="TM2"/>
+            <w:rPr>
+              <w:rFonts w:eastAsiaTheme="minorEastAsia"/>
+              <w:lang w:eastAsia="fr-CA"/>
+            </w:rPr>
+          </w:pPr>
+          <w:hyperlink w:anchor="_Toc18670514" w:history="1">
+            <w:r>
+              <w:rPr>
+                <w:rStyle w:val="Lienhypertexte"/>
+              </w:rPr>
+              <w:t>4.4</w:t>
+            </w:r>
+            <w:r>
+              <w:rPr>
+                <w:rFonts w:eastAsiaTheme="minorEastAsia"/>
+                <w:lang w:eastAsia="fr-CA"/>
+              </w:rPr>
+              <w:tab/>
+            </w:r>
+            <w:r>
+              <w:rPr>
+                <w:rStyle w:val="Lienhypertexte"/>
+              </w:rPr>
+              <w:t>Ecran de prévisualisation d’un calcul</w:t>
+            </w:r>
+            <w:r>
+              <w:rPr>
+                <w:webHidden/>
+              </w:rPr>
+              <w:tab/>
+            </w:r>
+            <w:r>
+              <w:rPr>
+                <w:webHidden/>
+              </w:rPr>
+              <w:fldChar w:fldCharType="begin"/>
+            </w:r>
+            <w:r>
+              <w:rPr>
+                <w:webHidden/>
+              </w:rPr>
+              <w:instrText xml:space="preserve"> PAGEREF _Toc18670514 \h </w:instrText>
+            </w:r>
+            <w:r>
+              <w:rPr>
+                <w:webHidden/>
+              </w:rPr>
+            </w:r>
+            <w:r>
+              <w:rPr>
+                <w:webHidden/>
+              </w:rPr>
+              <w:fldChar w:fldCharType="separate"/>
+            </w:r>
+            <w:r>
+              <w:rPr>
+                <w:webHidden/>
+              </w:rPr>
+              <w:t>20</w:t>
+            </w:r>
+            <w:r>
+              <w:rPr>
+                <w:webHidden/>
+              </w:rPr>
+              <w:fldChar w:fldCharType="end"/>
+            </w:r>
+          </w:hyperlink>
+        </w:p>
+        <w:p>
+          <w:pPr>
+            <w:pStyle w:val="TM2"/>
+            <w:rPr>
+              <w:rFonts w:eastAsiaTheme="minorEastAsia"/>
+              <w:lang w:eastAsia="fr-CA"/>
+            </w:rPr>
+          </w:pPr>
+          <w:hyperlink w:anchor="_Toc18670515" w:history="1">
+            <w:r>
+              <w:rPr>
+                <w:rStyle w:val="Lienhypertexte"/>
+              </w:rPr>
+              <w:t>4.5</w:t>
+            </w:r>
+            <w:r>
+              <w:rPr>
+                <w:rFonts w:eastAsiaTheme="minorEastAsia"/>
+                <w:lang w:eastAsia="fr-CA"/>
+              </w:rPr>
+              <w:tab/>
+            </w:r>
+            <w:r>
+              <w:rPr>
+                <w:rStyle w:val="Lienhypertexte"/>
+              </w:rPr>
+              <w:t>Ecran du calcul enregistré</w:t>
+            </w:r>
+            <w:r>
+              <w:rPr>
+                <w:webHidden/>
+              </w:rPr>
+              <w:tab/>
+            </w:r>
+            <w:r>
+              <w:rPr>
+                <w:webHidden/>
+              </w:rPr>
+              <w:fldChar w:fldCharType="begin"/>
+            </w:r>
+            <w:r>
+              <w:rPr>
+                <w:webHidden/>
+              </w:rPr>
+              <w:instrText xml:space="preserve"> PAGEREF _Toc18670515 \h </w:instrText>
+            </w:r>
+            <w:r>
+              <w:rPr>
+                <w:webHidden/>
+              </w:rPr>
+            </w:r>
+            <w:r>
+              <w:rPr>
+                <w:webHidden/>
+              </w:rPr>
+              <w:fldChar w:fldCharType="separate"/>
+            </w:r>
+            <w:r>
+              <w:rPr>
+                <w:webHidden/>
+              </w:rPr>
+              <w:t>21</w:t>
+            </w:r>
+            <w:r>
+              <w:rPr>
+                <w:webHidden/>
+              </w:rPr>
+              <w:fldChar w:fldCharType="end"/>
+            </w:r>
+          </w:hyperlink>
+        </w:p>
+        <w:p>
+          <w:pPr>
+            <w:pStyle w:val="TM2"/>
+            <w:rPr>
+              <w:rFonts w:eastAsiaTheme="minorEastAsia"/>
+              <w:lang w:eastAsia="fr-CA"/>
+            </w:rPr>
+          </w:pPr>
+          <w:hyperlink w:anchor="_Toc18670516" w:history="1">
+            <w:r>
+              <w:rPr>
+                <w:rStyle w:val="Lienhypertexte"/>
+              </w:rPr>
+              <w:t>4.6</w:t>
+            </w:r>
+            <w:r>
+              <w:rPr>
+                <w:rFonts w:eastAsiaTheme="minorEastAsia"/>
+                <w:lang w:eastAsia="fr-CA"/>
+              </w:rPr>
+              <w:tab/>
+            </w:r>
+            <w:r>
+              <w:rPr>
+                <w:rStyle w:val="Lienhypertexte"/>
+              </w:rPr>
               <w:t>Ecran pour l’affichage des statistiques</w:t>
             </w:r>
             <w:r>
@@ -5603,7 +5887,7 @@
               <w:rPr>
                 <w:webHidden/>
               </w:rPr>
-              <w:instrText xml:space="preserve"> PAGEREF _Toc18619271 \h </w:instrText>
+              <w:instrText xml:space="preserve"> PAGEREF _Toc18670516 \h </w:instrText>
             </w:r>
             <w:r>
               <w:rPr>
@@ -5620,7 +5904,7 @@
               <w:rPr>
                 <w:webHidden/>
               </w:rPr>
-              <w:t>18</w:t>
+              <w:t>22</w:t>
             </w:r>
             <w:r>
               <w:rPr>
@@ -5647,8 +5931,6 @@
       <w:r>
         <w:br w:type="page"/>
       </w:r>
-      <w:bookmarkStart w:id="0" w:name="_GoBack"/>
-      <w:bookmarkEnd w:id="0"/>
     </w:p>
     <w:p>
       <w:pPr>
@@ -5658,12 +5940,12 @@
           <w:numId w:val="1"/>
         </w:numPr>
       </w:pPr>
-      <w:bookmarkStart w:id="1" w:name="_Toc18619253"/>
+      <w:bookmarkStart w:id="0" w:name="_Toc18670494"/>
       <w:r>
         <w:lastRenderedPageBreak/>
         <w:t>Diagramme de cas d’utilisation</w:t>
       </w:r>
-      <w:bookmarkEnd w:id="1"/>
+      <w:bookmarkEnd w:id="0"/>
     </w:p>
     <w:p>
       <w:r>
@@ -5768,11 +6050,11 @@
           <w:numId w:val="1"/>
         </w:numPr>
       </w:pPr>
-      <w:bookmarkStart w:id="2" w:name="_Toc18619254"/>
+      <w:bookmarkStart w:id="1" w:name="_Toc18670495"/>
       <w:r>
         <w:t>Description des cas d’utilisation</w:t>
       </w:r>
-      <w:bookmarkEnd w:id="2"/>
+      <w:bookmarkEnd w:id="1"/>
     </w:p>
     <w:p>
       <w:pPr>
@@ -5782,7 +6064,16 @@
         <w:t xml:space="preserve">Le cas d’utilisation </w:t>
       </w:r>
       <w:r>
-        <w:t>Consulter les données est totalement décrit par les cas d’utilisation sous-jacents, par conséquent, aucune fiche ne sera faite pour ce cas-ci.</w:t>
+        <w:t>« </w:t>
+      </w:r>
+      <w:r>
+        <w:t>Consulter les données</w:t>
+      </w:r>
+      <w:r>
+        <w:t> »</w:t>
+      </w:r>
+      <w:r>
+        <w:t xml:space="preserve"> est totalement décrit par les cas d’utilisation sous-jacents, par conséquent, aucune fiche ne sera faite pour ce cas-ci.</w:t>
       </w:r>
     </w:p>
     <w:p>
@@ -5790,7 +6081,43 @@
         <w:ind w:firstLine="360"/>
       </w:pPr>
       <w:r>
-        <w:t>Le cas d’utilisation Consulter la carte est, lui aussi, décrit par les cas d’utilisation Agrandir la carte et Bouger sur la carte.</w:t>
+        <w:t xml:space="preserve">Le cas d’utilisation </w:t>
+      </w:r>
+      <w:r>
+        <w:t>« </w:t>
+      </w:r>
+      <w:r>
+        <w:t>Consulter la carte</w:t>
+      </w:r>
+      <w:r>
+        <w:t> »</w:t>
+      </w:r>
+      <w:r>
+        <w:t xml:space="preserve"> est, lui aussi, décrit par les cas d’utilisation </w:t>
+      </w:r>
+      <w:r>
+        <w:t>« </w:t>
+      </w:r>
+      <w:r>
+        <w:t>Agrandir la carte</w:t>
+      </w:r>
+      <w:r>
+        <w:t> »</w:t>
+      </w:r>
+      <w:r>
+        <w:t xml:space="preserve"> et </w:t>
+      </w:r>
+      <w:r>
+        <w:t>« </w:t>
+      </w:r>
+      <w:r>
+        <w:t>Bouger sur la carte</w:t>
+      </w:r>
+      <w:r>
+        <w:t> »</w:t>
+      </w:r>
+      <w:r>
+        <w:t>.</w:t>
       </w:r>
     </w:p>
     <w:p>
@@ -5905,6 +6232,8 @@
       <w:r>
         <w:t xml:space="preserve"> Agrandir la carte</w:t>
       </w:r>
+      <w:bookmarkStart w:id="2" w:name="_GoBack"/>
+      <w:bookmarkEnd w:id="2"/>
     </w:p>
     <w:p>
       <w:pPr>
@@ -5930,7 +6259,7 @@
           <w:numId w:val="1"/>
         </w:numPr>
       </w:pPr>
-      <w:bookmarkStart w:id="3" w:name="_Toc18619255"/>
+      <w:bookmarkStart w:id="3" w:name="_Toc18670496"/>
       <w:r>
         <w:lastRenderedPageBreak/>
         <w:t>Consulter les statistiques</w:t>
@@ -5969,7 +6298,7 @@
             <v:imagedata r:id="rId12" o:title="" cropbottom="3660f"/>
             <w10:wrap type="tight"/>
           </v:shape>
-          <o:OLEObject Type="Embed" ProgID="Excel.Sheet.12" ShapeID="_x0000_s1028" DrawAspect="Content" ObjectID="_1629232102" r:id="rId13"/>
+          <o:OLEObject Type="Embed" ProgID="Excel.Sheet.12" ShapeID="_x0000_s1028" DrawAspect="Content" ObjectID="_1629283547" r:id="rId13"/>
         </w:object>
       </w:r>
     </w:p>
@@ -5994,7 +6323,7 @@
           <w:numId w:val="1"/>
         </w:numPr>
       </w:pPr>
-      <w:bookmarkStart w:id="4" w:name="_Toc18619256"/>
+      <w:bookmarkStart w:id="4" w:name="_Toc18670497"/>
       <w:r>
         <w:lastRenderedPageBreak/>
         <w:t>Consulter les données brutes</w:t>
@@ -6014,7 +6343,7 @@
             <v:imagedata r:id="rId14" o:title="" cropbottom="3548f"/>
             <w10:wrap type="tight"/>
           </v:shape>
-          <o:OLEObject Type="Embed" ProgID="Excel.Sheet.12" ShapeID="_x0000_s1029" DrawAspect="Content" ObjectID="_1629232103" r:id="rId15"/>
+          <o:OLEObject Type="Embed" ProgID="Excel.Sheet.12" ShapeID="_x0000_s1029" DrawAspect="Content" ObjectID="_1629283548" r:id="rId15"/>
         </w:object>
       </w:r>
     </w:p>
@@ -6039,7 +6368,7 @@
           <w:numId w:val="1"/>
         </w:numPr>
       </w:pPr>
-      <w:bookmarkStart w:id="5" w:name="_Toc18619257"/>
+      <w:bookmarkStart w:id="5" w:name="_Toc18670498"/>
       <w:r>
         <w:rPr>
           <w:noProof/>
@@ -6050,7 +6379,7 @@
             <v:imagedata r:id="rId16" o:title="" cropbottom="3473f"/>
             <w10:wrap type="tight"/>
           </v:shape>
-          <o:OLEObject Type="Embed" ProgID="Excel.Sheet.12" ShapeID="_x0000_s1030" DrawAspect="Content" ObjectID="_1629232104" r:id="rId17"/>
+          <o:OLEObject Type="Embed" ProgID="Excel.Sheet.12" ShapeID="_x0000_s1030" DrawAspect="Content" ObjectID="_1629283549" r:id="rId17"/>
         </w:object>
       </w:r>
       <w:r>
@@ -6085,7 +6414,7 @@
           <w:numId w:val="1"/>
         </w:numPr>
       </w:pPr>
-      <w:bookmarkStart w:id="6" w:name="_Toc18619258"/>
+      <w:bookmarkStart w:id="6" w:name="_Toc18670499"/>
       <w:r>
         <w:lastRenderedPageBreak/>
         <w:t>Rechercher sur une plage de données</w:t>
@@ -6105,7 +6434,7 @@
             <v:imagedata r:id="rId18" o:title="" cropbottom="3324f"/>
             <w10:wrap type="tight"/>
           </v:shape>
-          <o:OLEObject Type="Embed" ProgID="Excel.Sheet.12" ShapeID="_x0000_s1031" DrawAspect="Content" ObjectID="_1629232105" r:id="rId19"/>
+          <o:OLEObject Type="Embed" ProgID="Excel.Sheet.12" ShapeID="_x0000_s1031" DrawAspect="Content" ObjectID="_1629283550" r:id="rId19"/>
         </w:object>
       </w:r>
     </w:p>
@@ -6131,7 +6460,7 @@
           <w:numId w:val="1"/>
         </w:numPr>
       </w:pPr>
-      <w:bookmarkStart w:id="7" w:name="_Toc18619259"/>
+      <w:bookmarkStart w:id="7" w:name="_Toc18670500"/>
       <w:r>
         <w:rPr>
           <w:noProof/>
@@ -6142,7 +6471,7 @@
             <v:imagedata r:id="rId20" o:title="" cropbottom="3399f"/>
             <w10:wrap type="tight"/>
           </v:shape>
-          <o:OLEObject Type="Embed" ProgID="Excel.Sheet.12" ShapeID="_x0000_s1032" DrawAspect="Content" ObjectID="_1629232106" r:id="rId21"/>
+          <o:OLEObject Type="Embed" ProgID="Excel.Sheet.12" ShapeID="_x0000_s1032" DrawAspect="Content" ObjectID="_1629283551" r:id="rId21"/>
         </w:object>
       </w:r>
       <w:r>
@@ -6177,7 +6506,7 @@
           <w:numId w:val="1"/>
         </w:numPr>
       </w:pPr>
-      <w:bookmarkStart w:id="8" w:name="_Toc18619260"/>
+      <w:bookmarkStart w:id="8" w:name="_Toc18670501"/>
       <w:r>
         <w:rPr>
           <w:noProof/>
@@ -6188,7 +6517,7 @@
             <v:imagedata r:id="rId22" o:title="" cropbottom="3452f"/>
             <w10:wrap type="tight"/>
           </v:shape>
-          <o:OLEObject Type="Embed" ProgID="Excel.Sheet.12" ShapeID="_x0000_s1033" DrawAspect="Content" ObjectID="_1629232107" r:id="rId23"/>
+          <o:OLEObject Type="Embed" ProgID="Excel.Sheet.12" ShapeID="_x0000_s1033" DrawAspect="Content" ObjectID="_1629283552" r:id="rId23"/>
         </w:object>
       </w:r>
       <w:r>
@@ -6231,7 +6560,7 @@
           <w:numId w:val="1"/>
         </w:numPr>
       </w:pPr>
-      <w:bookmarkStart w:id="9" w:name="_Toc18619261"/>
+      <w:bookmarkStart w:id="9" w:name="_Toc18670502"/>
       <w:r>
         <w:rPr>
           <w:noProof/>
@@ -6242,7 +6571,7 @@
             <v:imagedata r:id="rId24" o:title="" cropbottom="3548f"/>
             <w10:wrap type="tight"/>
           </v:shape>
-          <o:OLEObject Type="Embed" ProgID="Excel.Sheet.12" ShapeID="_x0000_s1034" DrawAspect="Content" ObjectID="_1629232108" r:id="rId25"/>
+          <o:OLEObject Type="Embed" ProgID="Excel.Sheet.12" ShapeID="_x0000_s1034" DrawAspect="Content" ObjectID="_1629283553" r:id="rId25"/>
         </w:object>
       </w:r>
       <w:r>
@@ -6285,7 +6614,7 @@
           <w:numId w:val="1"/>
         </w:numPr>
       </w:pPr>
-      <w:bookmarkStart w:id="10" w:name="_Toc18619262"/>
+      <w:bookmarkStart w:id="10" w:name="_Toc18670503"/>
       <w:r>
         <w:lastRenderedPageBreak/>
         <w:t>Alerte de fiabilité</w:t>
@@ -6305,7 +6634,7 @@
             <v:imagedata r:id="rId26" o:title="" cropbottom="3376f"/>
             <w10:wrap type="tight"/>
           </v:shape>
-          <o:OLEObject Type="Embed" ProgID="Excel.Sheet.12" ShapeID="_x0000_s1035" DrawAspect="Content" ObjectID="_1629232109" r:id="rId27"/>
+          <o:OLEObject Type="Embed" ProgID="Excel.Sheet.12" ShapeID="_x0000_s1035" DrawAspect="Content" ObjectID="_1629283554" r:id="rId27"/>
         </w:object>
       </w:r>
     </w:p>
@@ -6330,7 +6659,7 @@
           <w:numId w:val="1"/>
         </w:numPr>
       </w:pPr>
-      <w:bookmarkStart w:id="11" w:name="_Toc18619263"/>
+      <w:bookmarkStart w:id="11" w:name="_Toc18670504"/>
       <w:r>
         <w:lastRenderedPageBreak/>
         <w:t>User Stories</w:t>
@@ -6345,7 +6674,7 @@
           <w:numId w:val="1"/>
         </w:numPr>
       </w:pPr>
-      <w:bookmarkStart w:id="12" w:name="_Toc18619264"/>
+      <w:bookmarkStart w:id="12" w:name="_Toc18670505"/>
       <w:r>
         <w:t>Consulter les statistiques</w:t>
       </w:r>
@@ -6356,12 +6685,12 @@
         <w:rPr>
           <w:noProof/>
         </w:rPr>
-        <w:object w:dxaOrig="225" w:dyaOrig="225" w14:anchorId="126E0654">
+        <w:object w:dxaOrig="1440" w:dyaOrig="1440" w14:anchorId="126E0654">
           <v:shape id="_x0000_s1036" type="#_x0000_t75" style="position:absolute;margin-left:27.6pt;margin-top:16.15pt;width:415.2pt;height:326.4pt;z-index:251684864;mso-position-horizontal-relative:text;mso-position-vertical-relative:text" wrapcoords="3626 199 -39 199 0 794 10800 993 10800 2582 -39 3029 -39 3476 9747 4171 10800 4171 10800 5760 -39 5760 -39 6257 10800 6554 10800 8143 -39 8590 -39 9037 9747 9732 10800 9732 10800 11321 0 11321 0 11818 10800 12116 -39 12712 -39 14102 4523 14400 10800 14499 1365 14946 -39 15046 -39 16436 6394 16883 10800 16883 1755 17181 -39 17280 -39 18124 0 18571 9786 19266 10800 19266 0 19465 0 20061 10800 20061 0 20309 -39 20806 1170 20855 11541 20855 20547 20806 20547 20408 10800 20061 21522 20061 21522 19514 10800 19266 6589 18472 21600 17727 21600 17280 20898 17230 10800 16883 14270 16883 19222 16436 19183 16088 21561 15492 21600 15343 21600 15095 20898 14996 10800 14499 21483 14102 21600 13953 21210 13705 21444 13506 21483 12761 10761 12116 10800 9732 2651 8938 10800 8143 10761 4171 7564 3377 10800 2582 10800 993 11268 546 11112 199 7915 199 3626 199">
             <v:imagedata r:id="rId28" o:title=""/>
             <w10:wrap type="tight"/>
           </v:shape>
-          <o:OLEObject Type="Embed" ProgID="Word.Document.12" ShapeID="_x0000_s1036" DrawAspect="Content" ObjectID="_1629232110" r:id="rId29">
+          <o:OLEObject Type="Embed" ProgID="Word.Document.12" ShapeID="_x0000_s1036" DrawAspect="Content" ObjectID="_1629283555" r:id="rId29">
             <o:FieldCodes>\s</o:FieldCodes>
           </o:OLEObject>
         </w:object>
@@ -6380,7 +6709,7 @@
           <w:numId w:val="1"/>
         </w:numPr>
       </w:pPr>
-      <w:bookmarkStart w:id="13" w:name="_Toc18619265"/>
+      <w:bookmarkStart w:id="13" w:name="_Toc18670506"/>
       <w:r>
         <w:lastRenderedPageBreak/>
         <w:t>Effectuer / Enregistrer un calcul</w:t>
@@ -6392,12 +6721,12 @@
         <w:rPr>
           <w:noProof/>
         </w:rPr>
-        <w:object w:dxaOrig="225" w:dyaOrig="225" w14:anchorId="21F56E1A">
+        <w:object w:dxaOrig="1440" w:dyaOrig="1440" w14:anchorId="21F56E1A">
           <v:shape id="_x0000_s1037" type="#_x0000_t75" style="position:absolute;margin-left:27.6pt;margin-top:14.4pt;width:415.2pt;height:350.4pt;z-index:251685888;mso-position-horizontal-relative:text;mso-position-vertical-relative:text" wrapcoords="8422 139 0 185 0 740 10800 879 10800 2359 -39 2868 -39 3284 8422 3839 10800 3839 10800 5319 -39 5458 -39 5920 10800 6059 10800 7539 -39 8094 -39 8510 7720 9019 10800 9019 10800 10499 0 10638 0 11101 10800 11239 78 11933 -39 12026 39 12488 10800 12719 0 12766 0 13321 10800 13460 2768 13922 -39 14107 -39 14431 429 14940 -39 14986 39 15356 10800 15680 -39 16235 -39 16697 7057 17160 10800 17160 1755 17437 -39 17530 -39 18732 9747 19380 10800 19380 -39 19611 -39 20027 273 20120 -39 20721 39 20860 8695 20906 10371 20906 13139 20860 18325 20397 18286 20120 21600 20074 21561 19611 10800 19380 13880 18732 13685 18640 21600 17946 21600 17484 21015 17484 10800 17160 16142 16975 21288 16651 21249 16281 10800 15680 9396 15171 21600 14523 21600 14061 10761 13460 10800 12719 21561 12396 21600 12072 10761 11239 10761 9019 2573 8279 10800 7539 10800 6059 15401 5874 15401 5412 10800 5319 10761 3839 7564 3099 10800 2359 10800 879 13373 648 13334 139 8578 139 8422 139">
             <v:imagedata r:id="rId30" o:title=""/>
             <w10:wrap type="tight"/>
           </v:shape>
-          <o:OLEObject Type="Embed" ProgID="Word.Document.12" ShapeID="_x0000_s1037" DrawAspect="Content" ObjectID="_1629232111" r:id="rId31">
+          <o:OLEObject Type="Embed" ProgID="Word.Document.12" ShapeID="_x0000_s1037" DrawAspect="Content" ObjectID="_1629283556" r:id="rId31">
             <o:FieldCodes>\s</o:FieldCodes>
           </o:OLEObject>
         </w:object>
@@ -6414,7 +6743,7 @@
           <w:numId w:val="1"/>
         </w:numPr>
       </w:pPr>
-      <w:bookmarkStart w:id="14" w:name="_Toc18619266"/>
+      <w:bookmarkStart w:id="14" w:name="_Toc18670507"/>
       <w:r>
         <w:lastRenderedPageBreak/>
         <w:t>Fiabilité des bouées</w:t>
@@ -6426,12 +6755,12 @@
         <w:rPr>
           <w:noProof/>
         </w:rPr>
-        <w:object w:dxaOrig="225" w:dyaOrig="225" w14:anchorId="5F8DAE04">
+        <w:object w:dxaOrig="1440" w:dyaOrig="1440" w14:anchorId="5F8DAE04">
           <v:shape id="_x0000_s1038" type="#_x0000_t75" style="position:absolute;margin-left:27.6pt;margin-top:37.15pt;width:415.2pt;height:260.4pt;z-index:251686912;mso-position-horizontal-relative:text;mso-position-vertical-relative:text" wrapcoords="3626 249 -39 249 0 996 10800 1245 10800 3237 -39 3859 -39 4420 9084 5229 10800 5229 10800 7221 -39 7345 -39 7905 10800 8217 10800 10209 -39 10831 -39 11391 9084 12201 10800 12201 10800 14193 0 14317 0 14939 10800 15188 -39 16060 -39 16558 468 17180 -39 17305 39 17865 10800 18176 2066 18799 -39 18986 -39 20604 8344 20666 10761 20666 13685 20604 13802 20231 16181 20168 21600 19546 21600 18986 10761 18176 4016 17180 19962 16682 20118 16247 10761 15188 10800 12201 6355 11765 2846 11329 2651 11205 10800 10209 10761 5229 7564 4233 10800 3237 10800 1245 10332 685 9903 373 9474 249 3626 249">
             <v:imagedata r:id="rId32" o:title=""/>
             <w10:wrap type="tight"/>
           </v:shape>
-          <o:OLEObject Type="Embed" ProgID="Word.Document.12" ShapeID="_x0000_s1038" DrawAspect="Content" ObjectID="_1629232112" r:id="rId33">
+          <o:OLEObject Type="Embed" ProgID="Word.Document.12" ShapeID="_x0000_s1038" DrawAspect="Content" ObjectID="_1629283557" r:id="rId33">
             <o:FieldCodes>\s</o:FieldCodes>
           </o:OLEObject>
         </w:object>
@@ -6448,7 +6777,7 @@
           <w:numId w:val="1"/>
         </w:numPr>
       </w:pPr>
-      <w:bookmarkStart w:id="15" w:name="_Toc18619267"/>
+      <w:bookmarkStart w:id="15" w:name="_Toc18670508"/>
       <w:r>
         <w:lastRenderedPageBreak/>
         <w:t>Consulter les données d’une bouée</w:t>
@@ -6460,12 +6789,12 @@
         <w:rPr>
           <w:noProof/>
         </w:rPr>
-        <w:object w:dxaOrig="225" w:dyaOrig="225" w14:anchorId="5959AFBC">
+        <w:object w:dxaOrig="1440" w:dyaOrig="1440" w14:anchorId="5959AFBC">
           <v:shape id="_x0000_s1039" type="#_x0000_t75" style="position:absolute;margin-left:27.6pt;margin-top:25.2pt;width:415.2pt;height:289.8pt;z-index:251687936;mso-position-horizontal-relative:text;mso-position-vertical-relative:text" wrapcoords="5770 224 0 224 0 895 10800 1119 10800 2910 -39 3469 -39 3973 9084 4701 10800 4701 10800 6491 -39 6603 -39 7107 10800 7387 10800 9177 -39 9793 -39 10296 8422 10968 10800 10968 10800 12759 0 12870 0 13430 10800 13654 -39 14437 -39 15109 4328 15445 10800 15445 1365 15948 -39 16060 -39 16620 7642 17235 10800 17235 0 17571 -39 18131 351 18242 9786 19026 0 19194 0 19865 10800 19921 0 20145 0 20705 8461 20761 8617 20761 15713 20705 15752 20257 10800 19921 21561 19865 21561 19194 10839 19026 11190 18131 17623 18131 17623 17627 10800 17235 10449 16340 10800 15445 14231 15445 18013 14997 18052 14437 10761 13654 10761 10968 2612 10073 10800 9177 10761 4701 7564 3805 10800 2910 10800 1119 15713 783 15869 448 15440 224 5770 224">
             <v:imagedata r:id="rId34" o:title=""/>
             <w10:wrap type="tight"/>
           </v:shape>
-          <o:OLEObject Type="Embed" ProgID="Word.Document.12" ShapeID="_x0000_s1039" DrawAspect="Content" ObjectID="_1629232113" r:id="rId35">
+          <o:OLEObject Type="Embed" ProgID="Word.Document.12" ShapeID="_x0000_s1039" DrawAspect="Content" ObjectID="_1629283558" r:id="rId35">
             <o:FieldCodes>\s</o:FieldCodes>
           </o:OLEObject>
         </w:object>
@@ -6482,7 +6811,7 @@
           <w:numId w:val="1"/>
         </w:numPr>
       </w:pPr>
-      <w:bookmarkStart w:id="16" w:name="_Toc18619268"/>
+      <w:bookmarkStart w:id="16" w:name="_Toc18670509"/>
       <w:proofErr w:type="spellStart"/>
       <w:r>
         <w:lastRenderedPageBreak/>
@@ -6499,12 +6828,12 @@
         <w:rPr>
           <w:noProof/>
         </w:rPr>
-        <w:object w:dxaOrig="225" w:dyaOrig="225" w14:anchorId="60B7A8CB">
+        <w:object w:dxaOrig="1440" w:dyaOrig="1440" w14:anchorId="60B7A8CB">
           <v:shape id="_x0000_s1040" type="#_x0000_t75" style="position:absolute;margin-left:27.6pt;margin-top:18.6pt;width:415.2pt;height:408.6pt;z-index:251688960;mso-position-horizontal-relative:text;mso-position-vertical-relative:text" wrapcoords="3470 159 -39 159 0 634 10800 793 10800 2061 -39 2457 -39 2814 9084 3329 10800 3329 10800 4597 -39 4677 -39 5033 10800 5232 10800 6500 -39 6936 -39 7292 8422 7768 10800 7768 10800 9036 0 9155 0 9552 10800 9670 78 10265 -39 10344 39 10741 13685 10939 -39 10939 -39 11335 10800 11573 0 11652 0 12048 10800 12207 0 12326 0 12801 10800 12841 546 13396 -39 13515 39 13951 10800 14109 0 14189 0 15338 10800 15378 0 15655 0 15972 11931 16012 0 16329 -39 16646 4133 16725 10137 17280 0 17359 0 17835 10800 17914 0 18073 0 18469 10800 18548 0 18746 -39 19143 507 19222 10800 19817 0 19896 -39 20966 975 21006 7564 21006 13334 20966 13412 20609 10800 20451 21132 20371 21132 19896 10800 19817 16804 19222 18949 19143 18676 18786 10800 18548 20859 18548 20859 18152 10800 17914 21210 17835 21210 17359 10878 17280 12749 16686 15947 16646 18286 16368 18247 16012 21327 15972 21210 15615 10800 15378 21249 15338 21249 14862 21444 14625 21444 14189 10800 14109 21132 13872 21054 13475 10800 12841 18481 12722 18481 12326 21288 12088 21288 11652 10800 11573 21132 11375 21171 10939 17545 10939 20703 10661 20664 10265 10761 9670 10761 7768 2612 7134 10800 6500 10800 5232 16882 5033 16882 4637 10800 4597 10761 3329 7564 2695 10800 2061 10800 793 11190 436 11034 159 9513 159 3470 159">
             <v:imagedata r:id="rId36" o:title=""/>
             <w10:wrap type="tight"/>
           </v:shape>
-          <o:OLEObject Type="Embed" ProgID="Word.Document.12" ShapeID="_x0000_s1040" DrawAspect="Content" ObjectID="_1629232114" r:id="rId37">
+          <o:OLEObject Type="Embed" ProgID="Word.Document.12" ShapeID="_x0000_s1040" DrawAspect="Content" ObjectID="_1629283559" r:id="rId37">
             <o:FieldCodes>\s</o:FieldCodes>
           </o:OLEObject>
         </w:object>
@@ -6531,7 +6860,7 @@
           <w:numId w:val="1"/>
         </w:numPr>
       </w:pPr>
-      <w:bookmarkStart w:id="17" w:name="_Toc18619269"/>
+      <w:bookmarkStart w:id="17" w:name="_Toc18670510"/>
       <w:r>
         <w:lastRenderedPageBreak/>
         <w:t>Maquettes des écrans</w:t>
@@ -6546,38 +6875,31 @@
           <w:numId w:val="1"/>
         </w:numPr>
       </w:pPr>
-      <w:bookmarkStart w:id="18" w:name="_Toc18619270"/>
-      <w:r>
-        <w:rPr>
-          <w:noProof/>
-        </w:rPr>
+      <w:bookmarkStart w:id="18" w:name="_Toc18670511"/>
+      <w:r>
         <w:drawing>
-          <wp:anchor distT="0" distB="0" distL="114300" distR="114300" simplePos="0" relativeHeight="251664384" behindDoc="1" locked="0" layoutInCell="1" allowOverlap="1" wp14:anchorId="0DC950DA" wp14:editId="36AD07BA">
+          <wp:anchor distT="0" distB="0" distL="114300" distR="114300" simplePos="0" relativeHeight="251689984" behindDoc="1" locked="0" layoutInCell="1" allowOverlap="1" wp14:anchorId="7A22272F" wp14:editId="55E2A28A">
             <wp:simplePos x="0" y="0"/>
             <wp:positionH relativeFrom="margin">
               <wp:align>center</wp:align>
             </wp:positionH>
             <wp:positionV relativeFrom="paragraph">
-              <wp:posOffset>417195</wp:posOffset>
+              <wp:posOffset>356235</wp:posOffset>
             </wp:positionV>
-            <wp:extent cx="5972810" cy="3992245"/>
-            <wp:effectExtent l="19050" t="19050" r="27940" b="27305"/>
+            <wp:extent cx="5972810" cy="3780790"/>
+            <wp:effectExtent l="0" t="0" r="8890" b="0"/>
             <wp:wrapTight wrapText="bothSides">
               <wp:wrapPolygon edited="0">
-                <wp:start x="-69" y="-103"/>
-                <wp:lineTo x="-69" y="21645"/>
-                <wp:lineTo x="21632" y="21645"/>
-                <wp:lineTo x="21632" y="-103"/>
-                <wp:lineTo x="-69" y="-103"/>
+                <wp:start x="0" y="0"/>
+                <wp:lineTo x="0" y="21440"/>
+                <wp:lineTo x="21288" y="21440"/>
+                <wp:lineTo x="21288" y="1741"/>
+                <wp:lineTo x="21563" y="1524"/>
+                <wp:lineTo x="21563" y="0"/>
+                <wp:lineTo x="0" y="0"/>
               </wp:wrapPolygon>
             </wp:wrapTight>
-            <wp:docPr id="40" name="Image 2">
-              <a:extLst xmlns:a="http://schemas.openxmlformats.org/drawingml/2006/main">
-                <a:ext uri="{FF2B5EF4-FFF2-40B4-BE49-F238E27FC236}">
-                  <a16:creationId xmlns:a16="http://schemas.microsoft.com/office/drawing/2014/main" id="{43906181-F18F-495A-B0DA-31AE0CFF2C3D}"/>
-                </a:ext>
-              </a:extLst>
-            </wp:docPr>
+            <wp:docPr id="33" name="Image 33"/>
             <wp:cNvGraphicFramePr>
               <a:graphicFrameLocks xmlns:a="http://schemas.openxmlformats.org/drawingml/2006/main" noChangeAspect="1"/>
             </wp:cNvGraphicFramePr>
@@ -6585,18 +6907,10 @@
               <a:graphicData uri="http://schemas.openxmlformats.org/drawingml/2006/picture">
                 <pic:pic xmlns:pic="http://schemas.openxmlformats.org/drawingml/2006/picture">
                   <pic:nvPicPr>
-                    <pic:cNvPr id="3" name="Image 2">
-                      <a:extLst>
-                        <a:ext uri="{FF2B5EF4-FFF2-40B4-BE49-F238E27FC236}">
-                          <a16:creationId xmlns:a16="http://schemas.microsoft.com/office/drawing/2014/main" id="{43906181-F18F-495A-B0DA-31AE0CFF2C3D}"/>
-                        </a:ext>
-                      </a:extLst>
-                    </pic:cNvPr>
-                    <pic:cNvPicPr>
-                      <a:picLocks noChangeAspect="1"/>
-                    </pic:cNvPicPr>
+                    <pic:cNvPr id="33" name="maquettePageAccueuil.png"/>
+                    <pic:cNvPicPr/>
                   </pic:nvPicPr>
-                  <pic:blipFill rotWithShape="1">
+                  <pic:blipFill>
                     <a:blip r:embed="rId38" cstate="print">
                       <a:extLst>
                         <a:ext uri="{28A0092B-C50C-407E-A947-70E740481C1C}">
@@ -6604,45 +6918,41 @@
                         </a:ext>
                       </a:extLst>
                     </a:blip>
-                    <a:srcRect l="7953" r="7901"/>
-                    <a:stretch/>
+                    <a:stretch>
+                      <a:fillRect/>
+                    </a:stretch>
                   </pic:blipFill>
                   <pic:spPr>
                     <a:xfrm>
                       <a:off x="0" y="0"/>
-                      <a:ext cx="5972810" cy="3992245"/>
+                      <a:ext cx="5972810" cy="3780790"/>
                     </a:xfrm>
                     <a:prstGeom prst="rect">
                       <a:avLst/>
                     </a:prstGeom>
-                    <a:ln>
-                      <a:solidFill>
-                        <a:schemeClr val="tx1"/>
-                      </a:solidFill>
-                    </a:ln>
                   </pic:spPr>
                 </pic:pic>
               </a:graphicData>
             </a:graphic>
-            <wp14:sizeRelH relativeFrom="margin">
+            <wp14:sizeRelH relativeFrom="page">
               <wp14:pctWidth>0</wp14:pctWidth>
             </wp14:sizeRelH>
-            <wp14:sizeRelV relativeFrom="margin">
+            <wp14:sizeRelV relativeFrom="page">
               <wp14:pctHeight>0</wp14:pctHeight>
             </wp14:sizeRelV>
           </wp:anchor>
         </w:drawing>
       </w:r>
+      <w:proofErr w:type="spellStart"/>
+      <w:r>
+        <w:t>Ecran</w:t>
+      </w:r>
+      <w:proofErr w:type="spellEnd"/>
       <w:r>
         <w:t xml:space="preserve"> </w:t>
       </w:r>
-      <w:proofErr w:type="spellStart"/>
-      <w:r>
-        <w:t>Ecran</w:t>
-      </w:r>
-      <w:proofErr w:type="spellEnd"/>
-      <w:r>
-        <w:t xml:space="preserve"> d’accueil et informations des bouées</w:t>
+      <w:r>
+        <w:t>d’accueil</w:t>
       </w:r>
       <w:bookmarkEnd w:id="18"/>
     </w:p>
@@ -6660,20 +6970,433 @@
           <w:numId w:val="1"/>
         </w:numPr>
       </w:pPr>
+      <w:bookmarkStart w:id="19" w:name="_Toc18670512"/>
+      <w:r>
+        <w:rPr>
+          <w:noProof/>
+        </w:rPr>
+        <w:lastRenderedPageBreak/>
+        <w:drawing>
+          <wp:anchor distT="0" distB="0" distL="114300" distR="114300" simplePos="0" relativeHeight="251691008" behindDoc="0" locked="0" layoutInCell="1" allowOverlap="1" wp14:anchorId="1C750DFC" wp14:editId="0FE16B6B">
+            <wp:simplePos x="0" y="0"/>
+            <wp:positionH relativeFrom="margin">
+              <wp:align>center</wp:align>
+            </wp:positionH>
+            <wp:positionV relativeFrom="paragraph">
+              <wp:posOffset>349885</wp:posOffset>
+            </wp:positionV>
+            <wp:extent cx="5972810" cy="3800475"/>
+            <wp:effectExtent l="0" t="0" r="8890" b="9525"/>
+            <wp:wrapThrough wrapText="bothSides">
+              <wp:wrapPolygon edited="0">
+                <wp:start x="0" y="0"/>
+                <wp:lineTo x="0" y="21546"/>
+                <wp:lineTo x="21288" y="21546"/>
+                <wp:lineTo x="21288" y="1732"/>
+                <wp:lineTo x="21563" y="1624"/>
+                <wp:lineTo x="21563" y="0"/>
+                <wp:lineTo x="0" y="0"/>
+              </wp:wrapPolygon>
+            </wp:wrapThrough>
+            <wp:docPr id="34" name="Image 34"/>
+            <wp:cNvGraphicFramePr>
+              <a:graphicFrameLocks xmlns:a="http://schemas.openxmlformats.org/drawingml/2006/main" noChangeAspect="1"/>
+            </wp:cNvGraphicFramePr>
+            <a:graphic xmlns:a="http://schemas.openxmlformats.org/drawingml/2006/main">
+              <a:graphicData uri="http://schemas.openxmlformats.org/drawingml/2006/picture">
+                <pic:pic xmlns:pic="http://schemas.openxmlformats.org/drawingml/2006/picture">
+                  <pic:nvPicPr>
+                    <pic:cNvPr id="34" name="maquettePageInfoBouee.png"/>
+                    <pic:cNvPicPr/>
+                  </pic:nvPicPr>
+                  <pic:blipFill>
+                    <a:blip r:embed="rId39" cstate="print">
+                      <a:extLst>
+                        <a:ext uri="{28A0092B-C50C-407E-A947-70E740481C1C}">
+                          <a14:useLocalDpi xmlns:a14="http://schemas.microsoft.com/office/drawing/2010/main" val="0"/>
+                        </a:ext>
+                      </a:extLst>
+                    </a:blip>
+                    <a:stretch>
+                      <a:fillRect/>
+                    </a:stretch>
+                  </pic:blipFill>
+                  <pic:spPr>
+                    <a:xfrm>
+                      <a:off x="0" y="0"/>
+                      <a:ext cx="5972810" cy="3800475"/>
+                    </a:xfrm>
+                    <a:prstGeom prst="rect">
+                      <a:avLst/>
+                    </a:prstGeom>
+                  </pic:spPr>
+                </pic:pic>
+              </a:graphicData>
+            </a:graphic>
+            <wp14:sizeRelH relativeFrom="page">
+              <wp14:pctWidth>0</wp14:pctWidth>
+            </wp14:sizeRelH>
+            <wp14:sizeRelV relativeFrom="page">
+              <wp14:pctHeight>0</wp14:pctHeight>
+            </wp14:sizeRelV>
+          </wp:anchor>
+        </w:drawing>
+      </w:r>
+      <w:proofErr w:type="spellStart"/>
+      <w:r>
+        <w:t>Ecran</w:t>
+      </w:r>
+      <w:proofErr w:type="spellEnd"/>
+      <w:r>
+        <w:t xml:space="preserve"> d’information d’une bouée</w:t>
+      </w:r>
+      <w:bookmarkEnd w:id="19"/>
+    </w:p>
+    <w:p/>
+    <w:p>
+      <w:pPr>
+        <w:rPr>
+          <w:rFonts w:asciiTheme="majorHAnsi" w:eastAsiaTheme="majorEastAsia" w:hAnsiTheme="majorHAnsi" w:cstheme="majorBidi"/>
+          <w:b/>
+          <w:sz w:val="26"/>
+          <w:szCs w:val="26"/>
+        </w:rPr>
+      </w:pPr>
+      <w:r>
+        <w:br w:type="page"/>
+      </w:r>
+    </w:p>
+    <w:p>
+      <w:pPr>
+        <w:pStyle w:val="Titre2"/>
+        <w:numPr>
+          <w:ilvl w:val="1"/>
+          <w:numId w:val="1"/>
+        </w:numPr>
+      </w:pPr>
       <w:r>
         <w:lastRenderedPageBreak/>
         <w:t xml:space="preserve"> </w:t>
       </w:r>
-      <w:bookmarkStart w:id="19" w:name="_Toc18619271"/>
+      <w:bookmarkStart w:id="20" w:name="_Toc18670513"/>
       <w:proofErr w:type="spellStart"/>
       <w:r>
         <w:t>Ecran</w:t>
       </w:r>
       <w:proofErr w:type="spellEnd"/>
       <w:r>
+        <w:t xml:space="preserve"> de Calcul</w:t>
+      </w:r>
+      <w:bookmarkEnd w:id="20"/>
+    </w:p>
+    <w:p>
+      <w:r>
+        <w:rPr>
+          <w:noProof/>
+        </w:rPr>
+        <w:drawing>
+          <wp:anchor distT="0" distB="0" distL="114300" distR="114300" simplePos="0" relativeHeight="251692032" behindDoc="1" locked="0" layoutInCell="1" allowOverlap="1" wp14:anchorId="032C7041" wp14:editId="71BA371E">
+            <wp:simplePos x="0" y="0"/>
+            <wp:positionH relativeFrom="margin">
+              <wp:align>center</wp:align>
+            </wp:positionH>
+            <wp:positionV relativeFrom="paragraph">
+              <wp:posOffset>246380</wp:posOffset>
+            </wp:positionV>
+            <wp:extent cx="5972810" cy="4002405"/>
+            <wp:effectExtent l="0" t="0" r="8890" b="0"/>
+            <wp:wrapTight wrapText="bothSides">
+              <wp:wrapPolygon edited="0">
+                <wp:start x="0" y="0"/>
+                <wp:lineTo x="0" y="21487"/>
+                <wp:lineTo x="21563" y="21487"/>
+                <wp:lineTo x="21563" y="0"/>
+                <wp:lineTo x="0" y="0"/>
+              </wp:wrapPolygon>
+            </wp:wrapTight>
+            <wp:docPr id="35" name="Image 35"/>
+            <wp:cNvGraphicFramePr>
+              <a:graphicFrameLocks xmlns:a="http://schemas.openxmlformats.org/drawingml/2006/main" noChangeAspect="1"/>
+            </wp:cNvGraphicFramePr>
+            <a:graphic xmlns:a="http://schemas.openxmlformats.org/drawingml/2006/main">
+              <a:graphicData uri="http://schemas.openxmlformats.org/drawingml/2006/picture">
+                <pic:pic xmlns:pic="http://schemas.openxmlformats.org/drawingml/2006/picture">
+                  <pic:nvPicPr>
+                    <pic:cNvPr id="35" name="maquetteFormulaire.png"/>
+                    <pic:cNvPicPr/>
+                  </pic:nvPicPr>
+                  <pic:blipFill>
+                    <a:blip r:embed="rId40">
+                      <a:extLst>
+                        <a:ext uri="{28A0092B-C50C-407E-A947-70E740481C1C}">
+                          <a14:useLocalDpi xmlns:a14="http://schemas.microsoft.com/office/drawing/2010/main" val="0"/>
+                        </a:ext>
+                      </a:extLst>
+                    </a:blip>
+                    <a:stretch>
+                      <a:fillRect/>
+                    </a:stretch>
+                  </pic:blipFill>
+                  <pic:spPr>
+                    <a:xfrm>
+                      <a:off x="0" y="0"/>
+                      <a:ext cx="5972810" cy="4002405"/>
+                    </a:xfrm>
+                    <a:prstGeom prst="rect">
+                      <a:avLst/>
+                    </a:prstGeom>
+                  </pic:spPr>
+                </pic:pic>
+              </a:graphicData>
+            </a:graphic>
+            <wp14:sizeRelH relativeFrom="page">
+              <wp14:pctWidth>0</wp14:pctWidth>
+            </wp14:sizeRelH>
+            <wp14:sizeRelV relativeFrom="page">
+              <wp14:pctHeight>0</wp14:pctHeight>
+            </wp14:sizeRelV>
+          </wp:anchor>
+        </w:drawing>
+      </w:r>
+    </w:p>
+    <w:p>
+      <w:pPr>
+        <w:rPr>
+          <w:rFonts w:asciiTheme="majorHAnsi" w:eastAsiaTheme="majorEastAsia" w:hAnsiTheme="majorHAnsi" w:cstheme="majorBidi"/>
+          <w:b/>
+          <w:sz w:val="26"/>
+          <w:szCs w:val="26"/>
+        </w:rPr>
+      </w:pPr>
+      <w:r>
+        <w:br w:type="page"/>
+      </w:r>
+    </w:p>
+    <w:p>
+      <w:pPr>
+        <w:pStyle w:val="Titre2"/>
+        <w:numPr>
+          <w:ilvl w:val="1"/>
+          <w:numId w:val="1"/>
+        </w:numPr>
+      </w:pPr>
+      <w:bookmarkStart w:id="21" w:name="_Toc18670514"/>
+      <w:proofErr w:type="spellStart"/>
+      <w:r>
+        <w:lastRenderedPageBreak/>
+        <w:t>Ecran</w:t>
+      </w:r>
+      <w:proofErr w:type="spellEnd"/>
+      <w:r>
+        <w:t xml:space="preserve"> de prévisualisation d’un calcul</w:t>
+      </w:r>
+      <w:bookmarkEnd w:id="21"/>
+    </w:p>
+    <w:p>
+      <w:r>
+        <w:rPr>
+          <w:noProof/>
+        </w:rPr>
+        <w:drawing>
+          <wp:anchor distT="0" distB="0" distL="114300" distR="114300" simplePos="0" relativeHeight="251693056" behindDoc="1" locked="0" layoutInCell="1" allowOverlap="1" wp14:anchorId="796DAF5A" wp14:editId="7E788CB0">
+            <wp:simplePos x="0" y="0"/>
+            <wp:positionH relativeFrom="margin">
+              <wp:align>center</wp:align>
+            </wp:positionH>
+            <wp:positionV relativeFrom="paragraph">
+              <wp:posOffset>231140</wp:posOffset>
+            </wp:positionV>
+            <wp:extent cx="5972810" cy="4324985"/>
+            <wp:effectExtent l="0" t="0" r="8890" b="0"/>
+            <wp:wrapTight wrapText="bothSides">
+              <wp:wrapPolygon edited="0">
+                <wp:start x="0" y="0"/>
+                <wp:lineTo x="0" y="21502"/>
+                <wp:lineTo x="21563" y="21502"/>
+                <wp:lineTo x="21563" y="0"/>
+                <wp:lineTo x="0" y="0"/>
+              </wp:wrapPolygon>
+            </wp:wrapTight>
+            <wp:docPr id="36" name="Image 36"/>
+            <wp:cNvGraphicFramePr>
+              <a:graphicFrameLocks xmlns:a="http://schemas.openxmlformats.org/drawingml/2006/main" noChangeAspect="1"/>
+            </wp:cNvGraphicFramePr>
+            <a:graphic xmlns:a="http://schemas.openxmlformats.org/drawingml/2006/main">
+              <a:graphicData uri="http://schemas.openxmlformats.org/drawingml/2006/picture">
+                <pic:pic xmlns:pic="http://schemas.openxmlformats.org/drawingml/2006/picture">
+                  <pic:nvPicPr>
+                    <pic:cNvPr id="36" name="maquettePrevisualisationCalcul.png"/>
+                    <pic:cNvPicPr/>
+                  </pic:nvPicPr>
+                  <pic:blipFill>
+                    <a:blip r:embed="rId41">
+                      <a:extLst>
+                        <a:ext uri="{28A0092B-C50C-407E-A947-70E740481C1C}">
+                          <a14:useLocalDpi xmlns:a14="http://schemas.microsoft.com/office/drawing/2010/main" val="0"/>
+                        </a:ext>
+                      </a:extLst>
+                    </a:blip>
+                    <a:stretch>
+                      <a:fillRect/>
+                    </a:stretch>
+                  </pic:blipFill>
+                  <pic:spPr>
+                    <a:xfrm>
+                      <a:off x="0" y="0"/>
+                      <a:ext cx="5972810" cy="4324985"/>
+                    </a:xfrm>
+                    <a:prstGeom prst="rect">
+                      <a:avLst/>
+                    </a:prstGeom>
+                  </pic:spPr>
+                </pic:pic>
+              </a:graphicData>
+            </a:graphic>
+            <wp14:sizeRelH relativeFrom="page">
+              <wp14:pctWidth>0</wp14:pctWidth>
+            </wp14:sizeRelH>
+            <wp14:sizeRelV relativeFrom="page">
+              <wp14:pctHeight>0</wp14:pctHeight>
+            </wp14:sizeRelV>
+          </wp:anchor>
+        </w:drawing>
+      </w:r>
+    </w:p>
+    <w:p>
+      <w:pPr>
+        <w:rPr>
+          <w:rFonts w:asciiTheme="majorHAnsi" w:eastAsiaTheme="majorEastAsia" w:hAnsiTheme="majorHAnsi" w:cstheme="majorBidi"/>
+          <w:b/>
+          <w:sz w:val="26"/>
+          <w:szCs w:val="26"/>
+        </w:rPr>
+      </w:pPr>
+      <w:r>
+        <w:br w:type="page"/>
+      </w:r>
+    </w:p>
+    <w:p>
+      <w:pPr>
+        <w:pStyle w:val="Titre2"/>
+        <w:numPr>
+          <w:ilvl w:val="1"/>
+          <w:numId w:val="1"/>
+        </w:numPr>
+      </w:pPr>
+      <w:bookmarkStart w:id="22" w:name="_Toc18670515"/>
+      <w:proofErr w:type="spellStart"/>
+      <w:r>
+        <w:lastRenderedPageBreak/>
+        <w:t>Ecran</w:t>
+      </w:r>
+      <w:proofErr w:type="spellEnd"/>
+      <w:r>
+        <w:t xml:space="preserve"> du calcul enregistré</w:t>
+      </w:r>
+      <w:bookmarkEnd w:id="22"/>
+    </w:p>
+    <w:p>
+      <w:r>
+        <w:rPr>
+          <w:noProof/>
+        </w:rPr>
+        <w:drawing>
+          <wp:anchor distT="0" distB="0" distL="114300" distR="114300" simplePos="0" relativeHeight="251694080" behindDoc="1" locked="0" layoutInCell="1" allowOverlap="1" wp14:anchorId="2AE330E2" wp14:editId="43F3E3D7">
+            <wp:simplePos x="0" y="0"/>
+            <wp:positionH relativeFrom="margin">
+              <wp:align>center</wp:align>
+            </wp:positionH>
+            <wp:positionV relativeFrom="paragraph">
+              <wp:posOffset>292100</wp:posOffset>
+            </wp:positionV>
+            <wp:extent cx="5972810" cy="4324985"/>
+            <wp:effectExtent l="0" t="0" r="8890" b="0"/>
+            <wp:wrapTight wrapText="bothSides">
+              <wp:wrapPolygon edited="0">
+                <wp:start x="0" y="0"/>
+                <wp:lineTo x="0" y="21502"/>
+                <wp:lineTo x="21563" y="21502"/>
+                <wp:lineTo x="21563" y="0"/>
+                <wp:lineTo x="0" y="0"/>
+              </wp:wrapPolygon>
+            </wp:wrapTight>
+            <wp:docPr id="38" name="Image 38"/>
+            <wp:cNvGraphicFramePr>
+              <a:graphicFrameLocks xmlns:a="http://schemas.openxmlformats.org/drawingml/2006/main" noChangeAspect="1"/>
+            </wp:cNvGraphicFramePr>
+            <a:graphic xmlns:a="http://schemas.openxmlformats.org/drawingml/2006/main">
+              <a:graphicData uri="http://schemas.openxmlformats.org/drawingml/2006/picture">
+                <pic:pic xmlns:pic="http://schemas.openxmlformats.org/drawingml/2006/picture">
+                  <pic:nvPicPr>
+                    <pic:cNvPr id="38" name="maquetteCalculEnregistrer.png"/>
+                    <pic:cNvPicPr/>
+                  </pic:nvPicPr>
+                  <pic:blipFill>
+                    <a:blip r:embed="rId42">
+                      <a:extLst>
+                        <a:ext uri="{28A0092B-C50C-407E-A947-70E740481C1C}">
+                          <a14:useLocalDpi xmlns:a14="http://schemas.microsoft.com/office/drawing/2010/main" val="0"/>
+                        </a:ext>
+                      </a:extLst>
+                    </a:blip>
+                    <a:stretch>
+                      <a:fillRect/>
+                    </a:stretch>
+                  </pic:blipFill>
+                  <pic:spPr>
+                    <a:xfrm>
+                      <a:off x="0" y="0"/>
+                      <a:ext cx="5972810" cy="4324985"/>
+                    </a:xfrm>
+                    <a:prstGeom prst="rect">
+                      <a:avLst/>
+                    </a:prstGeom>
+                  </pic:spPr>
+                </pic:pic>
+              </a:graphicData>
+            </a:graphic>
+            <wp14:sizeRelH relativeFrom="page">
+              <wp14:pctWidth>0</wp14:pctWidth>
+            </wp14:sizeRelH>
+            <wp14:sizeRelV relativeFrom="page">
+              <wp14:pctHeight>0</wp14:pctHeight>
+            </wp14:sizeRelV>
+          </wp:anchor>
+        </w:drawing>
+      </w:r>
+    </w:p>
+    <w:p>
+      <w:pPr>
+        <w:rPr>
+          <w:rFonts w:asciiTheme="majorHAnsi" w:eastAsiaTheme="majorEastAsia" w:hAnsiTheme="majorHAnsi" w:cstheme="majorBidi"/>
+          <w:b/>
+          <w:sz w:val="26"/>
+          <w:szCs w:val="26"/>
+        </w:rPr>
+      </w:pPr>
+      <w:r>
+        <w:br w:type="page"/>
+      </w:r>
+    </w:p>
+    <w:p>
+      <w:pPr>
+        <w:pStyle w:val="Titre2"/>
+        <w:numPr>
+          <w:ilvl w:val="1"/>
+          <w:numId w:val="1"/>
+        </w:numPr>
+      </w:pPr>
+      <w:bookmarkStart w:id="23" w:name="_Toc18670516"/>
+      <w:proofErr w:type="spellStart"/>
+      <w:r>
+        <w:lastRenderedPageBreak/>
+        <w:t>Ecran</w:t>
+      </w:r>
+      <w:proofErr w:type="spellEnd"/>
+      <w:r>
         <w:t xml:space="preserve"> pour l’affichage des statistiques</w:t>
       </w:r>
-      <w:bookmarkEnd w:id="19"/>
+      <w:bookmarkEnd w:id="23"/>
     </w:p>
     <w:p>
       <w:r>
@@ -6712,7 +7435,7 @@
                     <pic:cNvPicPr/>
                   </pic:nvPicPr>
                   <pic:blipFill>
-                    <a:blip r:embed="rId39" cstate="print">
+                    <a:blip r:embed="rId43" cstate="print">
                       <a:extLst>
                         <a:ext uri="{28A0092B-C50C-407E-A947-70E740481C1C}">
                           <a14:useLocalDpi xmlns:a14="http://schemas.microsoft.com/office/drawing/2010/main" val="0"/>
@@ -6741,7 +7464,7 @@
     </w:p>
     <w:p/>
     <w:sectPr>
-      <w:footerReference w:type="default" r:id="rId40"/>
+      <w:footerReference w:type="default" r:id="rId44"/>
       <w:pgSz w:w="12240" w:h="15840"/>
       <w:pgMar w:top="1417" w:right="1417" w:bottom="1417" w:left="1417" w:header="708" w:footer="708" w:gutter="0"/>
       <w:pgNumType w:start="1"/>
@@ -6788,6 +7511,7 @@
         <w:docPartUnique/>
       </w:docPartObj>
     </w:sdtPr>
+    <w:sdtEndPr/>
     <w:sdtContent>
       <w:sdt>
         <w:sdtPr>
@@ -6797,6 +7521,7 @@
             <w:docPartUnique/>
           </w:docPartObj>
         </w:sdtPr>
+        <w:sdtEndPr/>
         <w:sdtContent>
           <w:p>
             <w:pPr>
@@ -8445,7 +9170,7 @@
 
 <file path=customXml/item1.xml><?xml version="1.0" encoding="utf-8"?>
 <CoverPageProperties xmlns="http://schemas.microsoft.com/office/2006/coverPageProps">
-  <PublishDate>2019-09-04T00:00:00</PublishDate>
+  <PublishDate>2019-09-06T00:00:00</PublishDate>
   <Abstract/>
   <CompanyAddress/>
   <CompanyPhone/>
@@ -8467,7 +9192,7 @@
 </file>
 
 <file path=customXml/itemProps2.xml><?xml version="1.0" encoding="utf-8"?>
-<ds:datastoreItem xmlns:ds="http://schemas.openxmlformats.org/officeDocument/2006/customXml" ds:itemID="{F869184E-8AAD-4818-B0B1-B998B98466E2}">
+<ds:datastoreItem xmlns:ds="http://schemas.openxmlformats.org/officeDocument/2006/customXml" ds:itemID="{8E952992-B78D-4C71-BCB8-4865277AF146}">
   <ds:schemaRefs>
     <ds:schemaRef ds:uri="http://schemas.openxmlformats.org/officeDocument/2006/bibliography"/>
   </ds:schemaRefs>

</xml_diff>